<commit_message>
change editor to notepad++
</commit_message>
<xml_diff>
--- a/git基礎指令.docx
+++ b/git基礎指令.docx
@@ -1075,11 +1075,6 @@
     </w:p>
     <w:p/>
     <w:p>
-      <w:pPr>
-        <w:rPr>
-          <w:rFonts w:hint="eastAsia"/>
-        </w:rPr>
-      </w:pPr>
       <w:r>
         <w:rPr>
           <w:rFonts w:hint="eastAsia"/>
@@ -1115,6 +1110,31 @@
           <w:rFonts w:hint="eastAsia"/>
         </w:rPr>
         <w:t>來搜尋指定的文字。</w:t>
+      </w:r>
+    </w:p>
+    <w:p>
+      <w:pPr>
+        <w:rPr>
+          <w:rFonts w:hint="eastAsia"/>
+        </w:rPr>
+      </w:pPr>
+      <w:r>
+        <w:rPr>
+          <w:highlight w:val="yellow"/>
+        </w:rPr>
+        <w:t xml:space="preserve">Vim cheat sheet </w:t>
+      </w:r>
+      <w:hyperlink r:id="rId5" w:history="1">
+        <w:r>
+          <w:rPr>
+            <w:rStyle w:val="a4"/>
+            <w:highlight w:val="yellow"/>
+          </w:rPr>
+          <w:t>https://vim.rtorr.com/</w:t>
+        </w:r>
+      </w:hyperlink>
+      <w:r>
+        <w:t xml:space="preserve"> </w:t>
       </w:r>
     </w:p>
     <w:sectPr>
@@ -1683,6 +1703,29 @@
       <w:ind w:leftChars="200" w:left="480"/>
     </w:pPr>
   </w:style>
+  <w:style w:type="character" w:styleId="a4">
+    <w:name w:val="Hyperlink"/>
+    <w:basedOn w:val="a0"/>
+    <w:uiPriority w:val="99"/>
+    <w:unhideWhenUsed/>
+    <w:rsid w:val="00082811"/>
+    <w:rPr>
+      <w:color w:val="0563C1" w:themeColor="hyperlink"/>
+      <w:u w:val="single"/>
+    </w:rPr>
+  </w:style>
+  <w:style w:type="character" w:styleId="a5">
+    <w:name w:val="Unresolved Mention"/>
+    <w:basedOn w:val="a0"/>
+    <w:uiPriority w:val="99"/>
+    <w:semiHidden/>
+    <w:unhideWhenUsed/>
+    <w:rsid w:val="00082811"/>
+    <w:rPr>
+      <w:color w:val="605E5C"/>
+      <w:shd w:val="clear" w:color="auto" w:fill="E1DFDD"/>
+    </w:rPr>
+  </w:style>
 </w:styles>
 </file>
 

</xml_diff>

<commit_message>
create some conflit in first_file
</commit_message>
<xml_diff>
--- a/git基礎指令.docx
+++ b/git基礎指令.docx
@@ -2,12 +2,584 @@
 <file path=word/document.xml><?xml version="1.0" encoding="utf-8"?>
 <w:document xmlns:wpc="http://schemas.microsoft.com/office/word/2010/wordprocessingCanvas" xmlns:cx="http://schemas.microsoft.com/office/drawing/2014/chartex" xmlns:cx1="http://schemas.microsoft.com/office/drawing/2015/9/8/chartex" xmlns:cx2="http://schemas.microsoft.com/office/drawing/2015/10/21/chartex" xmlns:cx3="http://schemas.microsoft.com/office/drawing/2016/5/9/chartex" xmlns:cx4="http://schemas.microsoft.com/office/drawing/2016/5/10/chartex" xmlns:cx5="http://schemas.microsoft.com/office/drawing/2016/5/11/chartex" xmlns:cx6="http://schemas.microsoft.com/office/drawing/2016/5/12/chartex" xmlns:cx7="http://schemas.microsoft.com/office/drawing/2016/5/13/chartex" xmlns:cx8="http://schemas.microsoft.com/office/drawing/2016/5/14/chartex" xmlns:mc="http://schemas.openxmlformats.org/markup-compatibility/2006" xmlns:aink="http://schemas.microsoft.com/office/drawing/2016/ink" xmlns:am3d="http://schemas.microsoft.com/office/drawing/2017/model3d" xmlns:o="urn:schemas-microsoft-com:office:office" xmlns:oel="http://schemas.microsoft.com/office/2019/extlst" xmlns:r="http://schemas.openxmlformats.org/officeDocument/2006/relationships" xmlns:m="http://schemas.openxmlformats.org/officeDocument/2006/math" xmlns:v="urn:schemas-microsoft-com:vml" xmlns:wp14="http://schemas.microsoft.com/office/word/2010/wordprocessingDrawing" xmlns:wp="http://schemas.openxmlformats.org/drawingml/2006/wordprocessingDrawing" xmlns:w10="urn:schemas-microsoft-com:office:word" xmlns:w="http://schemas.openxmlformats.org/wordprocessingml/2006/main" xmlns:w14="http://schemas.microsoft.com/office/word/2010/wordml" xmlns:w15="http://schemas.microsoft.com/office/word/2012/wordml" xmlns:w16cex="http://schemas.microsoft.com/office/word/2018/wordml/cex" xmlns:w16cid="http://schemas.microsoft.com/office/word/2016/wordml/cid" xmlns:w16="http://schemas.microsoft.com/office/word/2018/wordml" xmlns:w16sdtdh="http://schemas.microsoft.com/office/word/2020/wordml/sdtdatahash" xmlns:w16se="http://schemas.microsoft.com/office/word/2015/wordml/symex" xmlns:wpg="http://schemas.microsoft.com/office/word/2010/wordprocessingGroup" xmlns:wpi="http://schemas.microsoft.com/office/word/2010/wordprocessingInk" xmlns:wne="http://schemas.microsoft.com/office/word/2006/wordml" xmlns:wps="http://schemas.microsoft.com/office/word/2010/wordprocessingShape" mc:Ignorable="w14 w15 w16se w16cid w16 w16cex w16sdtdh wp14">
   <w:body>
-    <w:p>
-      <w:pPr>
-        <w:rPr>
-          <w:rFonts w:hint="eastAsia"/>
-        </w:rPr>
-      </w:pPr>
+    <w:sdt>
+      <w:sdtPr>
+        <w:rPr>
+          <w:rFonts w:asciiTheme="minorHAnsi" w:eastAsiaTheme="minorEastAsia" w:hAnsiTheme="minorHAnsi" w:cstheme="minorBidi"/>
+          <w:color w:val="auto"/>
+          <w:kern w:val="2"/>
+          <w:sz w:val="24"/>
+          <w:szCs w:val="22"/>
+          <w:lang w:val="zh-TW"/>
+        </w:rPr>
+        <w:id w:val="2028757035"/>
+        <w:docPartObj>
+          <w:docPartGallery w:val="Table of Contents"/>
+          <w:docPartUnique/>
+        </w:docPartObj>
+      </w:sdtPr>
+      <w:sdtEndPr>
+        <w:rPr>
+          <w:b/>
+          <w:bCs/>
+        </w:rPr>
+      </w:sdtEndPr>
+      <w:sdtContent>
+        <w:p>
+          <w:pPr>
+            <w:pStyle w:val="a8"/>
+          </w:pPr>
+          <w:r>
+            <w:rPr>
+              <w:rFonts w:hint="eastAsia"/>
+              <w:lang w:val="zh-TW"/>
+            </w:rPr>
+            <w:t>目錄</w:t>
+          </w:r>
+        </w:p>
+        <w:p>
+          <w:pPr>
+            <w:pStyle w:val="11"/>
+            <w:tabs>
+              <w:tab w:val="right" w:leader="dot" w:pos="8296"/>
+            </w:tabs>
+            <w:rPr>
+              <w:noProof/>
+              <w14:ligatures w14:val="standardContextual"/>
+            </w:rPr>
+          </w:pPr>
+          <w:r>
+            <w:fldChar w:fldCharType="begin"/>
+          </w:r>
+          <w:r>
+            <w:instrText xml:space="preserve"> TOC \o "1-3" \h \z \u </w:instrText>
+          </w:r>
+          <w:r>
+            <w:fldChar w:fldCharType="separate"/>
+          </w:r>
+          <w:hyperlink w:anchor="_Toc138582738" w:history="1">
+            <w:r>
+              <w:rPr>
+                <w:rStyle w:val="a4"/>
+                <w:noProof/>
+              </w:rPr>
+              <w:t>git</w:t>
+            </w:r>
+            <w:r>
+              <w:rPr>
+                <w:rStyle w:val="a4"/>
+                <w:rFonts w:hint="eastAsia"/>
+                <w:noProof/>
+              </w:rPr>
+              <w:t>基礎指令</w:t>
+            </w:r>
+            <w:r>
+              <w:rPr>
+                <w:noProof/>
+                <w:webHidden/>
+              </w:rPr>
+              <w:tab/>
+            </w:r>
+            <w:r>
+              <w:rPr>
+                <w:noProof/>
+                <w:webHidden/>
+              </w:rPr>
+              <w:fldChar w:fldCharType="begin"/>
+            </w:r>
+            <w:r>
+              <w:rPr>
+                <w:noProof/>
+                <w:webHidden/>
+              </w:rPr>
+              <w:instrText xml:space="preserve"> PAGEREF _Toc138582738 \h </w:instrText>
+            </w:r>
+            <w:r>
+              <w:rPr>
+                <w:noProof/>
+                <w:webHidden/>
+              </w:rPr>
+            </w:r>
+            <w:r>
+              <w:rPr>
+                <w:noProof/>
+                <w:webHidden/>
+              </w:rPr>
+              <w:fldChar w:fldCharType="separate"/>
+            </w:r>
+            <w:r>
+              <w:rPr>
+                <w:noProof/>
+                <w:webHidden/>
+              </w:rPr>
+              <w:t>1</w:t>
+            </w:r>
+            <w:r>
+              <w:rPr>
+                <w:noProof/>
+                <w:webHidden/>
+              </w:rPr>
+              <w:fldChar w:fldCharType="end"/>
+            </w:r>
+          </w:hyperlink>
+        </w:p>
+        <w:p>
+          <w:pPr>
+            <w:pStyle w:val="11"/>
+            <w:tabs>
+              <w:tab w:val="right" w:leader="dot" w:pos="8296"/>
+            </w:tabs>
+            <w:rPr>
+              <w:noProof/>
+              <w14:ligatures w14:val="standardContextual"/>
+            </w:rPr>
+          </w:pPr>
+          <w:hyperlink w:anchor="_Toc138582739" w:history="1">
+            <w:r>
+              <w:rPr>
+                <w:rStyle w:val="a4"/>
+                <w:rFonts w:hint="eastAsia"/>
+                <w:noProof/>
+              </w:rPr>
+              <w:t>版本控制</w:t>
+            </w:r>
+            <w:r>
+              <w:rPr>
+                <w:noProof/>
+                <w:webHidden/>
+              </w:rPr>
+              <w:tab/>
+            </w:r>
+            <w:r>
+              <w:rPr>
+                <w:noProof/>
+                <w:webHidden/>
+              </w:rPr>
+              <w:fldChar w:fldCharType="begin"/>
+            </w:r>
+            <w:r>
+              <w:rPr>
+                <w:noProof/>
+                <w:webHidden/>
+              </w:rPr>
+              <w:instrText xml:space="preserve"> PAGEREF _Toc138582739 \h </w:instrText>
+            </w:r>
+            <w:r>
+              <w:rPr>
+                <w:noProof/>
+                <w:webHidden/>
+              </w:rPr>
+            </w:r>
+            <w:r>
+              <w:rPr>
+                <w:noProof/>
+                <w:webHidden/>
+              </w:rPr>
+              <w:fldChar w:fldCharType="separate"/>
+            </w:r>
+            <w:r>
+              <w:rPr>
+                <w:noProof/>
+                <w:webHidden/>
+              </w:rPr>
+              <w:t>3</w:t>
+            </w:r>
+            <w:r>
+              <w:rPr>
+                <w:noProof/>
+                <w:webHidden/>
+              </w:rPr>
+              <w:fldChar w:fldCharType="end"/>
+            </w:r>
+          </w:hyperlink>
+        </w:p>
+        <w:p>
+          <w:pPr>
+            <w:pStyle w:val="11"/>
+            <w:tabs>
+              <w:tab w:val="right" w:leader="dot" w:pos="8296"/>
+            </w:tabs>
+            <w:rPr>
+              <w:noProof/>
+              <w14:ligatures w14:val="standardContextual"/>
+            </w:rPr>
+          </w:pPr>
+          <w:hyperlink w:anchor="_Toc138582740" w:history="1">
+            <w:r>
+              <w:rPr>
+                <w:rStyle w:val="a4"/>
+                <w:rFonts w:hint="eastAsia"/>
+                <w:noProof/>
+              </w:rPr>
+              <w:t>版本線圖</w:t>
+            </w:r>
+            <w:r>
+              <w:rPr>
+                <w:noProof/>
+                <w:webHidden/>
+              </w:rPr>
+              <w:tab/>
+            </w:r>
+            <w:r>
+              <w:rPr>
+                <w:noProof/>
+                <w:webHidden/>
+              </w:rPr>
+              <w:fldChar w:fldCharType="begin"/>
+            </w:r>
+            <w:r>
+              <w:rPr>
+                <w:noProof/>
+                <w:webHidden/>
+              </w:rPr>
+              <w:instrText xml:space="preserve"> PAGEREF _Toc138582740 \h </w:instrText>
+            </w:r>
+            <w:r>
+              <w:rPr>
+                <w:noProof/>
+                <w:webHidden/>
+              </w:rPr>
+            </w:r>
+            <w:r>
+              <w:rPr>
+                <w:noProof/>
+                <w:webHidden/>
+              </w:rPr>
+              <w:fldChar w:fldCharType="separate"/>
+            </w:r>
+            <w:r>
+              <w:rPr>
+                <w:noProof/>
+                <w:webHidden/>
+              </w:rPr>
+              <w:t>3</w:t>
+            </w:r>
+            <w:r>
+              <w:rPr>
+                <w:noProof/>
+                <w:webHidden/>
+              </w:rPr>
+              <w:fldChar w:fldCharType="end"/>
+            </w:r>
+          </w:hyperlink>
+        </w:p>
+        <w:p>
+          <w:pPr>
+            <w:pStyle w:val="11"/>
+            <w:tabs>
+              <w:tab w:val="right" w:leader="dot" w:pos="8296"/>
+            </w:tabs>
+            <w:rPr>
+              <w:noProof/>
+              <w14:ligatures w14:val="standardContextual"/>
+            </w:rPr>
+          </w:pPr>
+          <w:hyperlink w:anchor="_Toc138582741" w:history="1">
+            <w:r>
+              <w:rPr>
+                <w:rStyle w:val="a4"/>
+                <w:noProof/>
+              </w:rPr>
+              <w:t>vi</w:t>
+            </w:r>
+            <w:r>
+              <w:rPr>
+                <w:rStyle w:val="a4"/>
+                <w:rFonts w:hint="eastAsia"/>
+                <w:noProof/>
+              </w:rPr>
+              <w:t>文字編輯器</w:t>
+            </w:r>
+            <w:r>
+              <w:rPr>
+                <w:rStyle w:val="a4"/>
+                <w:noProof/>
+              </w:rPr>
+              <w:t xml:space="preserve"> : </w:t>
+            </w:r>
+            <w:r>
+              <w:rPr>
+                <w:rStyle w:val="a4"/>
+                <w:rFonts w:hint="eastAsia"/>
+                <w:noProof/>
+              </w:rPr>
+              <w:t>包含開啟</w:t>
+            </w:r>
+            <w:r>
+              <w:rPr>
+                <w:rStyle w:val="a4"/>
+                <w:noProof/>
+              </w:rPr>
+              <w:t>/</w:t>
+            </w:r>
+            <w:r>
+              <w:rPr>
+                <w:rStyle w:val="a4"/>
+                <w:rFonts w:hint="eastAsia"/>
+                <w:noProof/>
+              </w:rPr>
+              <w:t>編輯</w:t>
+            </w:r>
+            <w:r>
+              <w:rPr>
+                <w:rStyle w:val="a4"/>
+                <w:noProof/>
+              </w:rPr>
+              <w:t>/</w:t>
+            </w:r>
+            <w:r>
+              <w:rPr>
+                <w:rStyle w:val="a4"/>
+                <w:rFonts w:hint="eastAsia"/>
+                <w:noProof/>
+              </w:rPr>
+              <w:t>儲存</w:t>
+            </w:r>
+            <w:r>
+              <w:rPr>
+                <w:rStyle w:val="a4"/>
+                <w:noProof/>
+              </w:rPr>
+              <w:t>/</w:t>
+            </w:r>
+            <w:r>
+              <w:rPr>
+                <w:rStyle w:val="a4"/>
+                <w:rFonts w:hint="eastAsia"/>
+                <w:noProof/>
+              </w:rPr>
+              <w:t>取消</w:t>
+            </w:r>
+            <w:r>
+              <w:rPr>
+                <w:rStyle w:val="a4"/>
+                <w:noProof/>
+              </w:rPr>
+              <w:t>/</w:t>
+            </w:r>
+            <w:r>
+              <w:rPr>
+                <w:rStyle w:val="a4"/>
+                <w:rFonts w:hint="eastAsia"/>
+                <w:noProof/>
+              </w:rPr>
+              <w:t>檢視</w:t>
+            </w:r>
+            <w:r>
+              <w:rPr>
+                <w:rStyle w:val="a4"/>
+                <w:noProof/>
+              </w:rPr>
+              <w:t>/</w:t>
+            </w:r>
+            <w:r>
+              <w:rPr>
+                <w:rStyle w:val="a4"/>
+                <w:rFonts w:hint="eastAsia"/>
+                <w:noProof/>
+              </w:rPr>
+              <w:t>搜尋</w:t>
+            </w:r>
+            <w:r>
+              <w:rPr>
+                <w:rStyle w:val="a4"/>
+                <w:noProof/>
+              </w:rPr>
+              <w:t>…</w:t>
+            </w:r>
+            <w:r>
+              <w:rPr>
+                <w:rStyle w:val="a4"/>
+                <w:rFonts w:hint="eastAsia"/>
+                <w:noProof/>
+              </w:rPr>
+              <w:t>功能</w:t>
+            </w:r>
+            <w:r>
+              <w:rPr>
+                <w:noProof/>
+                <w:webHidden/>
+              </w:rPr>
+              <w:tab/>
+            </w:r>
+            <w:r>
+              <w:rPr>
+                <w:noProof/>
+                <w:webHidden/>
+              </w:rPr>
+              <w:fldChar w:fldCharType="begin"/>
+            </w:r>
+            <w:r>
+              <w:rPr>
+                <w:noProof/>
+                <w:webHidden/>
+              </w:rPr>
+              <w:instrText xml:space="preserve"> PAGEREF _Toc138582741 \h </w:instrText>
+            </w:r>
+            <w:r>
+              <w:rPr>
+                <w:noProof/>
+                <w:webHidden/>
+              </w:rPr>
+            </w:r>
+            <w:r>
+              <w:rPr>
+                <w:noProof/>
+                <w:webHidden/>
+              </w:rPr>
+              <w:fldChar w:fldCharType="separate"/>
+            </w:r>
+            <w:r>
+              <w:rPr>
+                <w:noProof/>
+                <w:webHidden/>
+              </w:rPr>
+              <w:t>4</w:t>
+            </w:r>
+            <w:r>
+              <w:rPr>
+                <w:noProof/>
+                <w:webHidden/>
+              </w:rPr>
+              <w:fldChar w:fldCharType="end"/>
+            </w:r>
+          </w:hyperlink>
+        </w:p>
+        <w:p>
+          <w:pPr>
+            <w:pStyle w:val="11"/>
+            <w:tabs>
+              <w:tab w:val="right" w:leader="dot" w:pos="8296"/>
+            </w:tabs>
+            <w:rPr>
+              <w:noProof/>
+              <w14:ligatures w14:val="standardContextual"/>
+            </w:rPr>
+          </w:pPr>
+          <w:hyperlink w:anchor="_Toc138582742" w:history="1">
+            <w:r>
+              <w:rPr>
+                <w:rStyle w:val="a4"/>
+                <w:rFonts w:hint="eastAsia"/>
+                <w:noProof/>
+              </w:rPr>
+              <w:t>設定</w:t>
+            </w:r>
+            <w:r>
+              <w:rPr>
+                <w:rStyle w:val="a4"/>
+                <w:noProof/>
+              </w:rPr>
+              <w:t>vscode</w:t>
+            </w:r>
+            <w:r>
+              <w:rPr>
+                <w:rStyle w:val="a4"/>
+                <w:rFonts w:hint="eastAsia"/>
+                <w:noProof/>
+              </w:rPr>
+              <w:t>為</w:t>
+            </w:r>
+            <w:r>
+              <w:rPr>
+                <w:rStyle w:val="a4"/>
+                <w:noProof/>
+              </w:rPr>
+              <w:t>git</w:t>
+            </w:r>
+            <w:r>
+              <w:rPr>
+                <w:rStyle w:val="a4"/>
+                <w:rFonts w:hint="eastAsia"/>
+                <w:noProof/>
+              </w:rPr>
+              <w:t>的文字編輯器</w:t>
+            </w:r>
+            <w:r>
+              <w:rPr>
+                <w:noProof/>
+                <w:webHidden/>
+              </w:rPr>
+              <w:tab/>
+            </w:r>
+            <w:r>
+              <w:rPr>
+                <w:noProof/>
+                <w:webHidden/>
+              </w:rPr>
+              <w:fldChar w:fldCharType="begin"/>
+            </w:r>
+            <w:r>
+              <w:rPr>
+                <w:noProof/>
+                <w:webHidden/>
+              </w:rPr>
+              <w:instrText xml:space="preserve"> PAGEREF _Toc138582742 \h </w:instrText>
+            </w:r>
+            <w:r>
+              <w:rPr>
+                <w:noProof/>
+                <w:webHidden/>
+              </w:rPr>
+            </w:r>
+            <w:r>
+              <w:rPr>
+                <w:noProof/>
+                <w:webHidden/>
+              </w:rPr>
+              <w:fldChar w:fldCharType="separate"/>
+            </w:r>
+            <w:r>
+              <w:rPr>
+                <w:noProof/>
+                <w:webHidden/>
+              </w:rPr>
+              <w:t>5</w:t>
+            </w:r>
+            <w:r>
+              <w:rPr>
+                <w:noProof/>
+                <w:webHidden/>
+              </w:rPr>
+              <w:fldChar w:fldCharType="end"/>
+            </w:r>
+          </w:hyperlink>
+        </w:p>
+        <w:p>
+          <w:r>
+            <w:rPr>
+              <w:b/>
+              <w:bCs/>
+              <w:lang w:val="zh-TW"/>
+            </w:rPr>
+            <w:fldChar w:fldCharType="end"/>
+          </w:r>
+        </w:p>
+      </w:sdtContent>
+    </w:sdt>
+    <w:p>
+      <w:pPr>
+        <w:pStyle w:val="a6"/>
+      </w:pPr>
+      <w:bookmarkStart w:id="0" w:name="_Toc138582738"/>
+      <w:r>
+        <w:rPr>
+          <w:rFonts w:hint="eastAsia"/>
+        </w:rPr>
+        <w:t>g</w:t>
+      </w:r>
+      <w:r>
+        <w:t>it</w:t>
+      </w:r>
+      <w:r>
+        <w:rPr>
+          <w:rFonts w:hint="eastAsia"/>
+        </w:rPr>
+        <w:t>基礎指令</w:t>
+      </w:r>
+      <w:bookmarkEnd w:id="0"/>
+    </w:p>
+    <w:p>
       <w:r>
         <w:rPr>
           <w:rFonts w:hint="eastAsia"/>
@@ -88,11 +660,6 @@
     </w:p>
     <w:p/>
     <w:p>
-      <w:pPr>
-        <w:rPr>
-          <w:rFonts w:hint="eastAsia"/>
-        </w:rPr>
-      </w:pPr>
       <w:r>
         <w:rPr>
           <w:rFonts w:hint="eastAsia"/>
@@ -131,6 +698,52 @@
       <w:r>
         <w:tab/>
       </w:r>
+      <w:proofErr w:type="spellStart"/>
+      <w:r>
+        <w:t>core.editor</w:t>
+      </w:r>
+      <w:proofErr w:type="spellEnd"/>
+      <w:r>
+        <w:t xml:space="preserve"> </w:t>
+      </w:r>
+      <w:r>
+        <w:rPr>
+          <w:rFonts w:hint="eastAsia"/>
+        </w:rPr>
+        <w:t>&lt;</w:t>
+      </w:r>
+      <w:r>
+        <w:rPr>
+          <w:rFonts w:hint="eastAsia"/>
+        </w:rPr>
+        <w:t>想設定的文字編輯器</w:t>
+      </w:r>
+      <w:r>
+        <w:rPr>
+          <w:rFonts w:hint="eastAsia"/>
+        </w:rPr>
+        <w:t>e</w:t>
+      </w:r>
+      <w:r>
+        <w:t>xe</w:t>
+      </w:r>
+      <w:r>
+        <w:rPr>
+          <w:rFonts w:hint="eastAsia"/>
+        </w:rPr>
+        <w:t>檔案位置</w:t>
+      </w:r>
+      <w:r>
+        <w:rPr>
+          <w:rFonts w:hint="eastAsia"/>
+        </w:rPr>
+        <w:t xml:space="preserve">&gt; </w:t>
+      </w:r>
+    </w:p>
+    <w:p>
+      <w:r>
+        <w:tab/>
+      </w:r>
       <w:r>
         <w:rPr>
           <w:rFonts w:hint="eastAsia"/>
@@ -147,13 +760,7 @@
         <w:t>git config user.name</w:t>
       </w:r>
     </w:p>
-    <w:p>
-      <w:pPr>
-        <w:rPr>
-          <w:rFonts w:hint="eastAsia"/>
-        </w:rPr>
-      </w:pPr>
-    </w:p>
+    <w:p/>
     <w:p>
       <w:r>
         <w:rPr>
@@ -208,9 +815,6 @@
     <w:p>
       <w:pPr>
         <w:ind w:firstLineChars="100" w:firstLine="240"/>
-        <w:rPr>
-          <w:rFonts w:hint="eastAsia"/>
-        </w:rPr>
       </w:pPr>
     </w:p>
     <w:p>
@@ -269,19 +873,8 @@
         <w:t xml:space="preserve"> </w:t>
       </w:r>
     </w:p>
-    <w:p>
-      <w:pPr>
-        <w:rPr>
-          <w:rFonts w:hint="eastAsia"/>
-        </w:rPr>
-      </w:pPr>
-    </w:p>
-    <w:p>
-      <w:pPr>
-        <w:rPr>
-          <w:rFonts w:hint="eastAsia"/>
-        </w:rPr>
-      </w:pPr>
+    <w:p/>
+    <w:p>
       <w:r>
         <w:rPr>
           <w:rFonts w:hint="eastAsia"/>
@@ -327,13 +920,7 @@
         <w:t>git log</w:t>
       </w:r>
     </w:p>
-    <w:p>
-      <w:pPr>
-        <w:rPr>
-          <w:rFonts w:hint="eastAsia"/>
-        </w:rPr>
-      </w:pPr>
-    </w:p>
+    <w:p/>
     <w:p>
       <w:r>
         <w:rPr>
@@ -495,9 +1082,6 @@
       <w:pPr>
         <w:pStyle w:val="a3"/>
         <w:ind w:firstLine="360"/>
-        <w:rPr>
-          <w:rFonts w:hint="eastAsia"/>
-        </w:rPr>
       </w:pPr>
       <w:r>
         <w:rPr>
@@ -527,9 +1111,6 @@
       <w:pPr>
         <w:pStyle w:val="a3"/>
         <w:ind w:firstLine="360"/>
-        <w:rPr>
-          <w:rFonts w:hint="eastAsia"/>
-        </w:rPr>
       </w:pPr>
       <w:r>
         <w:rPr>
@@ -547,6 +1128,7 @@
         <w:rPr>
           <w:rFonts w:hint="eastAsia"/>
         </w:rPr>
+        <w:lastRenderedPageBreak/>
         <w:t xml:space="preserve">- </w:t>
       </w:r>
       <w:r>
@@ -560,9 +1142,6 @@
       <w:pPr>
         <w:pStyle w:val="a3"/>
         <w:ind w:leftChars="0" w:left="840"/>
-        <w:rPr>
-          <w:rFonts w:hint="eastAsia"/>
-        </w:rPr>
       </w:pPr>
       <w:r>
         <w:rPr>
@@ -616,11 +1195,6 @@
       </w:r>
     </w:p>
     <w:p>
-      <w:pPr>
-        <w:rPr>
-          <w:rFonts w:hint="eastAsia"/>
-        </w:rPr>
-      </w:pPr>
       <w:r>
         <w:rPr>
           <w:rFonts w:hint="eastAsia"/>
@@ -648,18 +1222,854 @@
     <w:p>
       <w:r>
         <w:tab/>
-      </w:r>
-      <w:r>
-        <w:t xml:space="preserve">git checkout </w:t>
+        <w:t>git checkout -- file name</w:t>
+      </w:r>
+    </w:p>
+    <w:p/>
+    <w:p>
+      <w:r>
+        <w:rPr>
+          <w:rFonts w:hint="eastAsia"/>
+        </w:rPr>
+        <w:t>添加</w:t>
+      </w:r>
+      <w:r>
+        <w:rPr>
+          <w:rFonts w:hint="eastAsia"/>
+        </w:rPr>
+        <w:t>/</w:t>
+      </w:r>
+      <w:r>
+        <w:rPr>
+          <w:rFonts w:hint="eastAsia"/>
+        </w:rPr>
+        <w:t>刪除</w:t>
+      </w:r>
+      <w:r>
+        <w:rPr>
+          <w:rFonts w:hint="eastAsia"/>
+        </w:rPr>
+        <w:t>b</w:t>
+      </w:r>
+      <w:r>
+        <w:t>ranch</w:t>
+      </w:r>
+    </w:p>
+    <w:p>
+      <w:r>
+        <w:tab/>
+      </w:r>
+      <w:r>
+        <w:rPr>
+          <w:rFonts w:hint="eastAsia"/>
+        </w:rPr>
+        <w:t>添加</w:t>
+      </w:r>
+      <w:r>
+        <w:rPr>
+          <w:rFonts w:hint="eastAsia"/>
+        </w:rPr>
+        <w:t xml:space="preserve"> </w:t>
+      </w:r>
+      <w:r>
+        <w:t>git branch &lt;</w:t>
+      </w:r>
+      <w:r>
+        <w:rPr>
+          <w:rFonts w:hint="eastAsia"/>
+        </w:rPr>
+        <w:t>添加的</w:t>
+      </w:r>
+      <w:r>
+        <w:rPr>
+          <w:rFonts w:hint="eastAsia"/>
+        </w:rPr>
+        <w:t>b</w:t>
+      </w:r>
+      <w:r>
+        <w:t>ranch</w:t>
+      </w:r>
+      <w:r>
+        <w:rPr>
+          <w:rFonts w:hint="eastAsia"/>
+        </w:rPr>
+        <w:t>名</w:t>
+      </w:r>
+      <w:r>
+        <w:t>&gt;</w:t>
+      </w:r>
+    </w:p>
+    <w:p>
+      <w:r>
+        <w:tab/>
+      </w:r>
+      <w:r>
+        <w:rPr>
+          <w:rFonts w:hint="eastAsia"/>
+        </w:rPr>
+        <w:t>刪除</w:t>
+      </w:r>
+      <w:r>
+        <w:rPr>
+          <w:rFonts w:hint="eastAsia"/>
+        </w:rPr>
+        <w:t xml:space="preserve"> </w:t>
+      </w:r>
+      <w:r>
+        <w:t>git branch -d &lt;</w:t>
+      </w:r>
+      <w:r>
+        <w:rPr>
+          <w:rFonts w:hint="eastAsia"/>
+        </w:rPr>
+        <w:t>移除的</w:t>
+      </w:r>
+      <w:r>
+        <w:rPr>
+          <w:rFonts w:hint="eastAsia"/>
+        </w:rPr>
+        <w:t>b</w:t>
+      </w:r>
+      <w:r>
+        <w:t>ranch</w:t>
+      </w:r>
+      <w:r>
+        <w:rPr>
+          <w:rFonts w:hint="eastAsia"/>
+        </w:rPr>
+        <w:t>名</w:t>
+      </w:r>
+      <w:r>
+        <w:t>&gt;</w:t>
+      </w:r>
+    </w:p>
+    <w:p>
+      <w:r>
+        <w:tab/>
+      </w:r>
+      <w:r>
+        <w:rPr>
+          <w:rFonts w:hint="eastAsia"/>
+        </w:rPr>
+        <w:t>復原</w:t>
+      </w:r>
+      <w:r>
+        <w:rPr>
+          <w:rFonts w:hint="eastAsia"/>
+        </w:rPr>
+        <w:t xml:space="preserve"> </w:t>
+      </w:r>
+      <w:r>
+        <w:t>git branch &lt;</w:t>
+      </w:r>
+      <w:r>
+        <w:rPr>
+          <w:rFonts w:hint="eastAsia"/>
+        </w:rPr>
+        <w:t>添加的</w:t>
+      </w:r>
+      <w:r>
+        <w:rPr>
+          <w:rFonts w:hint="eastAsia"/>
+        </w:rPr>
+        <w:t>b</w:t>
+      </w:r>
+      <w:r>
+        <w:t xml:space="preserve">ranch </w:t>
+      </w:r>
+      <w:r>
+        <w:rPr>
+          <w:rFonts w:hint="eastAsia"/>
+        </w:rPr>
+        <w:t>名</w:t>
+      </w:r>
+      <w:r>
+        <w:rPr>
+          <w:rFonts w:hint="eastAsia"/>
+        </w:rPr>
+        <w:t xml:space="preserve"> </w:t>
+      </w:r>
+      <w:r>
+        <w:t xml:space="preserve">branch hash </w:t>
+      </w:r>
+      <w:r>
+        <w:rPr>
+          <w:rFonts w:hint="eastAsia"/>
+        </w:rPr>
+        <w:t>版本代碼</w:t>
+      </w:r>
+      <w:r>
+        <w:t>&gt;</w:t>
+      </w:r>
+    </w:p>
+    <w:p/>
+    <w:p>
+      <w:r>
+        <w:rPr>
+          <w:rFonts w:hint="eastAsia"/>
+        </w:rPr>
+        <w:t>移除</w:t>
+      </w:r>
+      <w:r>
+        <w:rPr>
+          <w:rFonts w:hint="eastAsia"/>
+        </w:rPr>
+        <w:t>g</w:t>
+      </w:r>
+      <w:r>
+        <w:t xml:space="preserve">it </w:t>
+      </w:r>
+      <w:r>
+        <w:rPr>
+          <w:rFonts w:hint="eastAsia"/>
+        </w:rPr>
+        <w:t>版控</w:t>
+      </w:r>
+    </w:p>
+    <w:p>
+      <w:proofErr w:type="gramStart"/>
+      <w:r>
+        <w:rPr>
+          <w:rFonts w:hint="eastAsia"/>
+        </w:rPr>
+        <w:t>刪除版控資訊</w:t>
+      </w:r>
+      <w:proofErr w:type="gramEnd"/>
+      <w:r>
+        <w:rPr>
+          <w:rFonts w:hint="eastAsia"/>
+        </w:rPr>
+        <w:t>的資料夾</w:t>
+      </w:r>
+      <w:r>
+        <w:rPr>
+          <w:rFonts w:hint="eastAsia"/>
+        </w:rPr>
+        <w:t xml:space="preserve"> (</w:t>
+      </w:r>
+      <w:r>
+        <w:t>.git</w:t>
+      </w:r>
+      <w:r>
+        <w:rPr>
+          <w:rFonts w:hint="eastAsia"/>
+        </w:rPr>
+        <w:t xml:space="preserve">) </w:t>
+      </w:r>
+      <w:r>
+        <w:rPr>
+          <w:rFonts w:hint="eastAsia"/>
+        </w:rPr>
+        <w:t>則可解除該資料夾的版控</w:t>
+      </w:r>
+    </w:p>
+    <w:p>
+      <w:pPr>
+        <w:widowControl/>
+      </w:pPr>
+      <w:r>
+        <w:br w:type="page"/>
+      </w:r>
+    </w:p>
+    <w:p>
+      <w:pPr>
+        <w:pStyle w:val="a6"/>
+      </w:pPr>
+      <w:bookmarkStart w:id="1" w:name="_Toc138582739"/>
+      <w:r>
+        <w:rPr>
+          <w:rFonts w:hint="eastAsia"/>
+        </w:rPr>
+        <w:lastRenderedPageBreak/>
+        <w:t>版本控制</w:t>
+      </w:r>
+      <w:bookmarkEnd w:id="1"/>
+    </w:p>
+    <w:p>
+      <w:r>
+        <w:rPr>
+          <w:rFonts w:hint="eastAsia"/>
+        </w:rPr>
+        <w:t>若</w:t>
+      </w:r>
+      <w:r>
+        <w:rPr>
+          <w:rFonts w:hint="eastAsia"/>
+        </w:rPr>
+        <w:t>m</w:t>
+      </w:r>
+      <w:r>
+        <w:t>aster</w:t>
+      </w:r>
+      <w:r>
+        <w:rPr>
+          <w:rFonts w:hint="eastAsia"/>
+        </w:rPr>
+        <w:t>為主要分支、</w:t>
+      </w:r>
+      <w:r>
+        <w:rPr>
+          <w:rFonts w:hint="eastAsia"/>
+        </w:rPr>
+        <w:t>d</w:t>
+      </w:r>
+      <w:r>
+        <w:t>ev</w:t>
+      </w:r>
+      <w:r>
+        <w:rPr>
+          <w:rFonts w:hint="eastAsia"/>
+        </w:rPr>
+        <w:t>開發中分支，要將</w:t>
+      </w:r>
+      <w:r>
+        <w:rPr>
+          <w:rFonts w:hint="eastAsia"/>
+        </w:rPr>
+        <w:t>d</w:t>
+      </w:r>
+      <w:r>
+        <w:t>ev</w:t>
+      </w:r>
+      <w:r>
+        <w:rPr>
+          <w:rFonts w:hint="eastAsia"/>
+        </w:rPr>
+        <w:t>變動部分</w:t>
+      </w:r>
+      <w:r>
+        <w:rPr>
+          <w:rFonts w:hint="eastAsia"/>
+        </w:rPr>
+        <w:t>m</w:t>
+      </w:r>
+      <w:r>
+        <w:t>erge</w:t>
+      </w:r>
+      <w:r>
+        <w:rPr>
+          <w:rFonts w:hint="eastAsia"/>
+        </w:rPr>
+        <w:t>回</w:t>
+      </w:r>
+      <w:r>
+        <w:rPr>
+          <w:rFonts w:hint="eastAsia"/>
+        </w:rPr>
+        <w:t>m</w:t>
+      </w:r>
+      <w:r>
+        <w:t>aster :</w:t>
+      </w:r>
+    </w:p>
+    <w:p>
+      <w:pPr>
+        <w:widowControl/>
+      </w:pPr>
+      <w:r>
+        <w:rPr>
+          <w:rFonts w:hint="eastAsia"/>
+        </w:rPr>
+        <w:t>1</w:t>
+      </w:r>
+      <w:r>
+        <w:t xml:space="preserve">. </w:t>
+      </w:r>
+      <w:r>
+        <w:rPr>
+          <w:rFonts w:hint="eastAsia"/>
+        </w:rPr>
+        <w:t>切回</w:t>
+      </w:r>
+      <w:r>
+        <w:rPr>
+          <w:rFonts w:hint="eastAsia"/>
+        </w:rPr>
+        <w:t>m</w:t>
+      </w:r>
+      <w:r>
+        <w:t>aster</w:t>
+      </w:r>
+    </w:p>
+    <w:p>
+      <w:pPr>
+        <w:widowControl/>
+      </w:pPr>
+      <w:r>
+        <w:rPr>
+          <w:rFonts w:hint="eastAsia"/>
+        </w:rPr>
+        <w:t>2</w:t>
+      </w:r>
+      <w:r>
+        <w:t xml:space="preserve">. </w:t>
+      </w:r>
+      <w:r>
+        <w:t xml:space="preserve"> git merge &lt;</w:t>
+      </w:r>
+      <w:r>
+        <w:rPr>
+          <w:rFonts w:hint="eastAsia"/>
+        </w:rPr>
+        <w:t>要</w:t>
+      </w:r>
+      <w:r>
+        <w:rPr>
+          <w:rFonts w:hint="eastAsia"/>
+        </w:rPr>
+        <w:t>m</w:t>
+      </w:r>
+      <w:r>
+        <w:t>erge</w:t>
+      </w:r>
+      <w:r>
+        <w:rPr>
+          <w:rFonts w:hint="eastAsia"/>
+        </w:rPr>
+        <w:t>的分支</w:t>
+      </w:r>
+      <w:r>
+        <w:t>&gt;</w:t>
+      </w:r>
+    </w:p>
+    <w:p>
+      <w:pPr>
+        <w:widowControl/>
+      </w:pPr>
+      <w:r>
+        <w:rPr>
+          <w:rFonts w:hint="eastAsia"/>
+        </w:rPr>
+        <w:t>若要回復合併前的狀態</w:t>
+      </w:r>
+    </w:p>
+    <w:p>
+      <w:pPr>
+        <w:widowControl/>
+      </w:pPr>
+      <w:r>
+        <w:t>git reset --hard ORIG_HEAD</w:t>
+      </w:r>
+    </w:p>
+    <w:p>
+      <w:pPr>
+        <w:pStyle w:val="a6"/>
+      </w:pPr>
+      <w:bookmarkStart w:id="2" w:name="_Toc138582740"/>
+      <w:r>
+        <w:rPr>
+          <w:rFonts w:hint="eastAsia"/>
+        </w:rPr>
+        <w:t>版本線圖</w:t>
+      </w:r>
+      <w:bookmarkEnd w:id="2"/>
+    </w:p>
+    <w:p>
+      <w:r>
+        <w:rPr>
+          <w:rFonts w:hint="eastAsia"/>
+        </w:rPr>
+        <w:t>只顯示第一行的資訊</w:t>
+      </w:r>
+    </w:p>
+    <w:p>
+      <w:r>
+        <w:t xml:space="preserve">git </w:t>
+      </w:r>
+      <w:r>
+        <w:rPr>
+          <w:rFonts w:hint="eastAsia"/>
+        </w:rPr>
+        <w:t>l</w:t>
+      </w:r>
+      <w:r>
+        <w:t>og --</w:t>
+      </w:r>
+      <w:proofErr w:type="spellStart"/>
+      <w:r>
+        <w:t>oneline</w:t>
+      </w:r>
+      <w:proofErr w:type="spellEnd"/>
+    </w:p>
+    <w:p>
+      <w:r>
+        <w:rPr>
+          <w:rFonts w:hint="eastAsia"/>
+        </w:rPr>
+        <w:t>以圖的方式顯示</w:t>
+      </w:r>
+    </w:p>
+    <w:p>
+      <w:r>
+        <w:t xml:space="preserve">git </w:t>
+      </w:r>
+      <w:r>
+        <w:rPr>
+          <w:rFonts w:hint="eastAsia"/>
+        </w:rPr>
+        <w:t>l</w:t>
+      </w:r>
+      <w:r>
+        <w:t xml:space="preserve">og </w:t>
       </w:r>
       <w:r>
         <w:t>--</w:t>
       </w:r>
-      <w:r>
+      <w:proofErr w:type="spellStart"/>
+      <w:r>
+        <w:t>oneline</w:t>
+      </w:r>
+      <w:proofErr w:type="spellEnd"/>
+      <w:r>
+        <w:t xml:space="preserve"> --graph</w:t>
+      </w:r>
+    </w:p>
+    <w:p>
+      <w:pPr>
+        <w:pStyle w:val="a6"/>
+      </w:pPr>
+      <w:r>
+        <w:rPr>
+          <w:rFonts w:hint="eastAsia"/>
+        </w:rPr>
+        <w:t>版本衝突</w:t>
+      </w:r>
+    </w:p>
+    <w:p>
+      <w:pPr>
+        <w:rPr>
+          <w:rFonts w:hint="eastAsia"/>
+        </w:rPr>
+      </w:pPr>
+    </w:p>
+    <w:p>
+      <w:r>
+        <w:br w:type="page"/>
+      </w:r>
+    </w:p>
+    <w:p>
+      <w:pPr>
+        <w:pStyle w:val="a6"/>
+      </w:pPr>
+      <w:bookmarkStart w:id="3" w:name="_Toc138582741"/>
+      <w:r>
+        <w:rPr>
+          <w:rFonts w:hint="eastAsia"/>
+        </w:rPr>
+        <w:lastRenderedPageBreak/>
+        <w:t>v</w:t>
+      </w:r>
+      <w:r>
+        <w:t>i</w:t>
+      </w:r>
+      <w:r>
+        <w:rPr>
+          <w:rFonts w:hint="eastAsia"/>
+        </w:rPr>
+        <w:t>文字編輯器</w:t>
+      </w:r>
+      <w:r>
+        <w:rPr>
+          <w:rFonts w:hint="eastAsia"/>
+        </w:rPr>
+        <w:t xml:space="preserve"> : </w:t>
+      </w:r>
+      <w:r>
+        <w:rPr>
+          <w:rFonts w:hint="eastAsia"/>
+        </w:rPr>
+        <w:t>包含開啟</w:t>
+      </w:r>
+      <w:r>
+        <w:rPr>
+          <w:rFonts w:hint="eastAsia"/>
+        </w:rPr>
+        <w:t>/</w:t>
+      </w:r>
+      <w:r>
+        <w:rPr>
+          <w:rFonts w:hint="eastAsia"/>
+        </w:rPr>
+        <w:t>編輯</w:t>
+      </w:r>
+      <w:r>
+        <w:rPr>
+          <w:rFonts w:hint="eastAsia"/>
+        </w:rPr>
+        <w:t>/</w:t>
+      </w:r>
+      <w:r>
+        <w:rPr>
+          <w:rFonts w:hint="eastAsia"/>
+        </w:rPr>
+        <w:t>儲存</w:t>
+      </w:r>
+      <w:r>
+        <w:rPr>
+          <w:rFonts w:hint="eastAsia"/>
+        </w:rPr>
+        <w:t>/</w:t>
+      </w:r>
+      <w:r>
+        <w:rPr>
+          <w:rFonts w:hint="eastAsia"/>
+        </w:rPr>
+        <w:t>取消</w:t>
+      </w:r>
+      <w:r>
+        <w:rPr>
+          <w:rFonts w:hint="eastAsia"/>
+        </w:rPr>
+        <w:t>/</w:t>
+      </w:r>
+      <w:r>
+        <w:rPr>
+          <w:rFonts w:hint="eastAsia"/>
+        </w:rPr>
+        <w:t>檢視</w:t>
+      </w:r>
+      <w:r>
+        <w:rPr>
+          <w:rFonts w:hint="eastAsia"/>
+        </w:rPr>
+        <w:t>/</w:t>
+      </w:r>
+      <w:r>
+        <w:rPr>
+          <w:rFonts w:hint="eastAsia"/>
+        </w:rPr>
+        <w:t>搜尋</w:t>
+      </w:r>
+      <w:r>
+        <w:t>…</w:t>
+      </w:r>
+      <w:r>
+        <w:rPr>
+          <w:rFonts w:hint="eastAsia"/>
+        </w:rPr>
+        <w:t>功能</w:t>
+      </w:r>
+      <w:bookmarkEnd w:id="3"/>
+    </w:p>
+    <w:p>
+      <w:r>
+        <w:rPr>
+          <w:rFonts w:hint="eastAsia"/>
+        </w:rPr>
+        <w:t xml:space="preserve">1. </w:t>
+      </w:r>
+      <w:r>
+        <w:rPr>
+          <w:rFonts w:hint="eastAsia"/>
+        </w:rPr>
+        <w:t>開啟檔案：輸入</w:t>
+      </w:r>
+      <w:r>
+        <w:rPr>
+          <w:rFonts w:hint="eastAsia"/>
+        </w:rPr>
+        <w:t xml:space="preserve"> `vi </w:t>
+      </w:r>
+      <w:r>
+        <w:rPr>
+          <w:rFonts w:hint="eastAsia"/>
+        </w:rPr>
+        <w:t>檔案名稱</w:t>
+      </w:r>
+      <w:r>
+        <w:rPr>
+          <w:rFonts w:hint="eastAsia"/>
+        </w:rPr>
+        <w:t>`</w:t>
+      </w:r>
+      <w:r>
+        <w:rPr>
+          <w:rFonts w:hint="eastAsia"/>
+        </w:rPr>
+        <w:t>，例如</w:t>
+      </w:r>
+      <w:r>
+        <w:rPr>
+          <w:rFonts w:hint="eastAsia"/>
+        </w:rPr>
+        <w:t xml:space="preserve"> `vi README.md`</w:t>
+      </w:r>
+      <w:r>
+        <w:rPr>
+          <w:rFonts w:hint="eastAsia"/>
+        </w:rPr>
+        <w:t>。如果檔案不存在，</w:t>
+      </w:r>
+      <w:r>
+        <w:rPr>
+          <w:rFonts w:hint="eastAsia"/>
+        </w:rPr>
+        <w:t xml:space="preserve">`vi` </w:t>
+      </w:r>
+      <w:r>
+        <w:rPr>
+          <w:rFonts w:hint="eastAsia"/>
+        </w:rPr>
+        <w:t>會自動建立一個新檔案。</w:t>
+      </w:r>
+    </w:p>
+    <w:p/>
+    <w:p>
+      <w:r>
+        <w:rPr>
+          <w:rFonts w:hint="eastAsia"/>
+        </w:rPr>
+        <w:t xml:space="preserve">2. </w:t>
+      </w:r>
+      <w:r>
+        <w:rPr>
+          <w:rFonts w:hint="eastAsia"/>
+        </w:rPr>
+        <w:t>編輯模式：進入</w:t>
+      </w:r>
+      <w:r>
+        <w:rPr>
+          <w:rFonts w:hint="eastAsia"/>
+        </w:rPr>
+        <w:t xml:space="preserve"> `vi` </w:t>
+      </w:r>
+      <w:r>
+        <w:rPr>
+          <w:rFonts w:hint="eastAsia"/>
+        </w:rPr>
+        <w:t>編輯模式，按下</w:t>
+      </w:r>
+      <w:r>
+        <w:rPr>
+          <w:rFonts w:hint="eastAsia"/>
+        </w:rPr>
+        <w:t xml:space="preserve"> `</w:t>
+      </w:r>
+      <w:proofErr w:type="spellStart"/>
+      <w:r>
+        <w:rPr>
+          <w:rFonts w:hint="eastAsia"/>
+        </w:rPr>
+        <w:t>i</w:t>
+      </w:r>
+      <w:proofErr w:type="spellEnd"/>
+      <w:r>
+        <w:rPr>
+          <w:rFonts w:hint="eastAsia"/>
+        </w:rPr>
+        <w:t xml:space="preserve">` </w:t>
+      </w:r>
+      <w:r>
+        <w:rPr>
+          <w:rFonts w:hint="eastAsia"/>
+        </w:rPr>
+        <w:t>鍵。現在您可以自由編輯檔案的內容。</w:t>
+      </w:r>
+    </w:p>
+    <w:p/>
+    <w:p>
+      <w:r>
+        <w:rPr>
+          <w:rFonts w:hint="eastAsia"/>
+        </w:rPr>
+        <w:t xml:space="preserve">3. </w:t>
+      </w:r>
+      <w:r>
+        <w:rPr>
+          <w:rFonts w:hint="eastAsia"/>
+        </w:rPr>
+        <w:t>儲存變更：在編輯完成後，按下</w:t>
+      </w:r>
+      <w:r>
+        <w:rPr>
+          <w:rFonts w:hint="eastAsia"/>
+        </w:rPr>
+        <w:t xml:space="preserve"> `Esc` </w:t>
+      </w:r>
+      <w:r>
+        <w:rPr>
+          <w:rFonts w:hint="eastAsia"/>
+        </w:rPr>
+        <w:t>鍵，然後輸入</w:t>
+      </w:r>
+      <w:r>
+        <w:rPr>
+          <w:rFonts w:hint="eastAsia"/>
+        </w:rPr>
+        <w:t xml:space="preserve"> `:</w:t>
+      </w:r>
+      <w:proofErr w:type="spellStart"/>
+      <w:r>
+        <w:rPr>
+          <w:rFonts w:hint="eastAsia"/>
+        </w:rPr>
+        <w:t>wq</w:t>
+      </w:r>
+      <w:proofErr w:type="spellEnd"/>
+      <w:r>
+        <w:rPr>
+          <w:rFonts w:hint="eastAsia"/>
+        </w:rPr>
+        <w:t xml:space="preserve">` (write and quit) </w:t>
+      </w:r>
+      <w:r>
+        <w:rPr>
+          <w:rFonts w:hint="eastAsia"/>
+        </w:rPr>
+        <w:t>儲存並離開編輯器。</w:t>
+      </w:r>
+    </w:p>
+    <w:p/>
+    <w:p>
+      <w:r>
+        <w:rPr>
+          <w:rFonts w:hint="eastAsia"/>
+        </w:rPr>
+        <w:t xml:space="preserve">4. </w:t>
+      </w:r>
+      <w:r>
+        <w:rPr>
+          <w:rFonts w:hint="eastAsia"/>
+        </w:rPr>
+        <w:t>取消編輯：在編輯模式下按下</w:t>
+      </w:r>
+      <w:r>
+        <w:rPr>
+          <w:rFonts w:hint="eastAsia"/>
+        </w:rPr>
+        <w:t xml:space="preserve"> `Esc` </w:t>
+      </w:r>
+      <w:r>
+        <w:rPr>
+          <w:rFonts w:hint="eastAsia"/>
+        </w:rPr>
+        <w:t>鍵，然後輸入</w:t>
+      </w:r>
+      <w:r>
+        <w:rPr>
+          <w:rFonts w:hint="eastAsia"/>
+        </w:rPr>
+        <w:t xml:space="preserve"> `:</w:t>
+      </w:r>
+      <w:proofErr w:type="gramStart"/>
+      <w:r>
+        <w:rPr>
+          <w:rFonts w:hint="eastAsia"/>
+        </w:rPr>
+        <w:t>q!`</w:t>
+      </w:r>
+      <w:proofErr w:type="gramEnd"/>
+      <w:r>
+        <w:rPr>
+          <w:rFonts w:hint="eastAsia"/>
+        </w:rPr>
         <w:t xml:space="preserve"> </w:t>
       </w:r>
       <w:r>
-        <w:t>file name</w:t>
+        <w:rPr>
+          <w:rFonts w:hint="eastAsia"/>
+        </w:rPr>
+        <w:t>來取消編輯，並丟棄所有變更。</w:t>
       </w:r>
     </w:p>
     <w:p/>
@@ -668,122 +2078,33 @@
         <w:rPr>
           <w:rFonts w:hint="eastAsia"/>
         </w:rPr>
-        <w:t>v</w:t>
-      </w:r>
-      <w:r>
-        <w:t>i</w:t>
-      </w:r>
-      <w:r>
-        <w:rPr>
-          <w:rFonts w:hint="eastAsia"/>
-        </w:rPr>
-        <w:t>文字編輯器</w:t>
-      </w:r>
-      <w:r>
-        <w:rPr>
-          <w:rFonts w:hint="eastAsia"/>
-        </w:rPr>
-        <w:t xml:space="preserve"> : </w:t>
-      </w:r>
-      <w:r>
-        <w:rPr>
-          <w:rFonts w:hint="eastAsia"/>
-        </w:rPr>
-        <w:t>包含開啟</w:t>
-      </w:r>
-      <w:r>
-        <w:rPr>
-          <w:rFonts w:hint="eastAsia"/>
-        </w:rPr>
-        <w:t>/</w:t>
-      </w:r>
-      <w:r>
-        <w:rPr>
-          <w:rFonts w:hint="eastAsia"/>
-        </w:rPr>
-        <w:t>編輯</w:t>
-      </w:r>
-      <w:r>
-        <w:rPr>
-          <w:rFonts w:hint="eastAsia"/>
-        </w:rPr>
-        <w:t>/</w:t>
-      </w:r>
-      <w:r>
-        <w:rPr>
-          <w:rFonts w:hint="eastAsia"/>
-        </w:rPr>
-        <w:t>儲存</w:t>
-      </w:r>
-      <w:r>
-        <w:rPr>
-          <w:rFonts w:hint="eastAsia"/>
-        </w:rPr>
-        <w:t>/</w:t>
-      </w:r>
-      <w:r>
-        <w:rPr>
-          <w:rFonts w:hint="eastAsia"/>
-        </w:rPr>
-        <w:t>取消</w:t>
-      </w:r>
-      <w:r>
-        <w:rPr>
-          <w:rFonts w:hint="eastAsia"/>
-        </w:rPr>
-        <w:t>/</w:t>
-      </w:r>
-      <w:r>
-        <w:rPr>
-          <w:rFonts w:hint="eastAsia"/>
-        </w:rPr>
-        <w:t>檢視</w:t>
-      </w:r>
-      <w:r>
-        <w:rPr>
-          <w:rFonts w:hint="eastAsia"/>
-        </w:rPr>
-        <w:t>/</w:t>
-      </w:r>
-      <w:r>
-        <w:rPr>
-          <w:rFonts w:hint="eastAsia"/>
-        </w:rPr>
-        <w:t>搜尋</w:t>
-      </w:r>
-      <w:r>
-        <w:t>…</w:t>
-      </w:r>
-      <w:r>
-        <w:rPr>
-          <w:rFonts w:hint="eastAsia"/>
-        </w:rPr>
-        <w:t>功能</w:t>
-      </w:r>
-    </w:p>
-    <w:p>
-      <w:pPr>
-        <w:rPr>
-          <w:rFonts w:hint="eastAsia"/>
-        </w:rPr>
-      </w:pPr>
-      <w:r>
-        <w:rPr>
-          <w:rFonts w:hint="eastAsia"/>
-        </w:rPr>
-        <w:t xml:space="preserve">1. </w:t>
-      </w:r>
-      <w:r>
-        <w:rPr>
-          <w:rFonts w:hint="eastAsia"/>
-        </w:rPr>
-        <w:t>開啟檔案：輸入</w:t>
-      </w:r>
-      <w:r>
-        <w:rPr>
-          <w:rFonts w:hint="eastAsia"/>
-        </w:rPr>
-        <w:t xml:space="preserve"> `vi </w:t>
+        <w:t xml:space="preserve">5. </w:t>
+      </w:r>
+      <w:r>
+        <w:rPr>
+          <w:rFonts w:hint="eastAsia"/>
+        </w:rPr>
+        <w:t>檢視檔案內容：在命令模式下，輸入</w:t>
+      </w:r>
+      <w:r>
+        <w:rPr>
+          <w:rFonts w:hint="eastAsia"/>
+        </w:rPr>
+        <w:t xml:space="preserve"> `:</w:t>
+      </w:r>
+      <w:proofErr w:type="spellStart"/>
+      <w:r>
+        <w:rPr>
+          <w:rFonts w:hint="eastAsia"/>
+        </w:rPr>
+        <w:t>sp</w:t>
+      </w:r>
+      <w:proofErr w:type="spellEnd"/>
+      <w:r>
+        <w:rPr>
+          <w:rFonts w:hint="eastAsia"/>
+        </w:rPr>
+        <w:t xml:space="preserve"> </w:t>
       </w:r>
       <w:r>
         <w:rPr>
@@ -795,85 +2116,53 @@
         <w:rPr>
           <w:rFonts w:hint="eastAsia"/>
         </w:rPr>
-        <w:t>`</w:t>
-      </w:r>
-      <w:r>
-        <w:rPr>
-          <w:rFonts w:hint="eastAsia"/>
-        </w:rPr>
-        <w:t>，例如</w:t>
-      </w:r>
-      <w:r>
-        <w:rPr>
-          <w:rFonts w:hint="eastAsia"/>
-        </w:rPr>
-        <w:t xml:space="preserve"> `vi README.md`</w:t>
-      </w:r>
-      <w:r>
-        <w:rPr>
-          <w:rFonts w:hint="eastAsia"/>
-        </w:rPr>
-        <w:t>。如果檔案不存在，</w:t>
-      </w:r>
-      <w:r>
-        <w:rPr>
-          <w:rFonts w:hint="eastAsia"/>
-        </w:rPr>
-        <w:t xml:space="preserve">`vi` </w:t>
-      </w:r>
-      <w:r>
-        <w:rPr>
-          <w:rFonts w:hint="eastAsia"/>
-        </w:rPr>
-        <w:t>會自動建立一個新檔案。</w:t>
+        <w:t xml:space="preserve">` </w:t>
+      </w:r>
+      <w:r>
+        <w:rPr>
+          <w:rFonts w:hint="eastAsia"/>
+        </w:rPr>
+        <w:t>來分割視窗並檢視其他檔案的內容。同樣地，您可以用</w:t>
+      </w:r>
+      <w:r>
+        <w:rPr>
+          <w:rFonts w:hint="eastAsia"/>
+        </w:rPr>
+        <w:t xml:space="preserve"> `:q` </w:t>
+      </w:r>
+      <w:r>
+        <w:rPr>
+          <w:rFonts w:hint="eastAsia"/>
+        </w:rPr>
+        <w:t>來關閉分割視窗。</w:t>
       </w:r>
     </w:p>
     <w:p/>
     <w:p>
-      <w:pPr>
-        <w:rPr>
-          <w:rFonts w:hint="eastAsia"/>
-        </w:rPr>
-      </w:pPr>
-      <w:r>
-        <w:rPr>
-          <w:rFonts w:hint="eastAsia"/>
-        </w:rPr>
-        <w:lastRenderedPageBreak/>
-        <w:t xml:space="preserve">2. </w:t>
-      </w:r>
-      <w:r>
-        <w:rPr>
-          <w:rFonts w:hint="eastAsia"/>
-        </w:rPr>
-        <w:t>編輯模式：進入</w:t>
-      </w:r>
-      <w:r>
-        <w:rPr>
-          <w:rFonts w:hint="eastAsia"/>
-        </w:rPr>
-        <w:t xml:space="preserve"> `vi` </w:t>
-      </w:r>
-      <w:r>
-        <w:rPr>
-          <w:rFonts w:hint="eastAsia"/>
-        </w:rPr>
-        <w:t>編輯模式，按下</w:t>
-      </w:r>
-      <w:r>
-        <w:rPr>
-          <w:rFonts w:hint="eastAsia"/>
-        </w:rPr>
-        <w:t xml:space="preserve"> `</w:t>
-      </w:r>
-      <w:proofErr w:type="spellStart"/>
-      <w:r>
-        <w:rPr>
-          <w:rFonts w:hint="eastAsia"/>
-        </w:rPr>
-        <w:t>i</w:t>
-      </w:r>
-      <w:proofErr w:type="spellEnd"/>
+      <w:r>
+        <w:rPr>
+          <w:rFonts w:hint="eastAsia"/>
+        </w:rPr>
+        <w:t xml:space="preserve">6. </w:t>
+      </w:r>
+      <w:r>
+        <w:rPr>
+          <w:rFonts w:hint="eastAsia"/>
+        </w:rPr>
+        <w:t>搜尋文字：在命令模式下，輸入</w:t>
+      </w:r>
+      <w:r>
+        <w:rPr>
+          <w:rFonts w:hint="eastAsia"/>
+        </w:rPr>
+        <w:t xml:space="preserve"> `/</w:t>
+      </w:r>
+      <w:r>
+        <w:rPr>
+          <w:rFonts w:hint="eastAsia"/>
+        </w:rPr>
+        <w:t>搜尋內容</w:t>
+      </w:r>
       <w:r>
         <w:rPr>
           <w:rFonts w:hint="eastAsia"/>
@@ -884,247 +2173,17 @@
         <w:rPr>
           <w:rFonts w:hint="eastAsia"/>
         </w:rPr>
-        <w:t>鍵。現在您可以自由編輯檔案的內容。</w:t>
-      </w:r>
-    </w:p>
-    <w:p/>
-    <w:p>
-      <w:pPr>
-        <w:rPr>
-          <w:rFonts w:hint="eastAsia"/>
-        </w:rPr>
-      </w:pPr>
-      <w:r>
-        <w:rPr>
-          <w:rFonts w:hint="eastAsia"/>
-        </w:rPr>
-        <w:t xml:space="preserve">3. </w:t>
-      </w:r>
-      <w:r>
-        <w:rPr>
-          <w:rFonts w:hint="eastAsia"/>
-        </w:rPr>
-        <w:t>儲存變更：在編輯完成後，按下</w:t>
-      </w:r>
-      <w:r>
-        <w:rPr>
-          <w:rFonts w:hint="eastAsia"/>
-        </w:rPr>
-        <w:t xml:space="preserve"> `Esc` </w:t>
-      </w:r>
-      <w:r>
-        <w:rPr>
-          <w:rFonts w:hint="eastAsia"/>
-        </w:rPr>
-        <w:t>鍵，然後輸入</w:t>
-      </w:r>
-      <w:r>
-        <w:rPr>
-          <w:rFonts w:hint="eastAsia"/>
-        </w:rPr>
-        <w:t xml:space="preserve"> `:</w:t>
-      </w:r>
-      <w:proofErr w:type="spellStart"/>
-      <w:r>
-        <w:rPr>
-          <w:rFonts w:hint="eastAsia"/>
-        </w:rPr>
-        <w:t>wq</w:t>
-      </w:r>
-      <w:proofErr w:type="spellEnd"/>
-      <w:r>
-        <w:rPr>
-          <w:rFonts w:hint="eastAsia"/>
-        </w:rPr>
-        <w:t xml:space="preserve">` (write and quit) </w:t>
-      </w:r>
-      <w:r>
-        <w:rPr>
-          <w:rFonts w:hint="eastAsia"/>
-        </w:rPr>
-        <w:t>儲存並離開編輯器。</w:t>
-      </w:r>
-    </w:p>
-    <w:p/>
-    <w:p>
-      <w:pPr>
-        <w:rPr>
-          <w:rFonts w:hint="eastAsia"/>
-        </w:rPr>
-      </w:pPr>
-      <w:r>
-        <w:rPr>
-          <w:rFonts w:hint="eastAsia"/>
-        </w:rPr>
-        <w:t xml:space="preserve">4. </w:t>
-      </w:r>
-      <w:r>
-        <w:rPr>
-          <w:rFonts w:hint="eastAsia"/>
-        </w:rPr>
-        <w:t>取消編輯：在編輯模式下按下</w:t>
-      </w:r>
-      <w:r>
-        <w:rPr>
-          <w:rFonts w:hint="eastAsia"/>
-        </w:rPr>
-        <w:t xml:space="preserve"> `Esc` </w:t>
-      </w:r>
-      <w:r>
-        <w:rPr>
-          <w:rFonts w:hint="eastAsia"/>
-        </w:rPr>
-        <w:t>鍵，然後輸入</w:t>
-      </w:r>
-      <w:r>
-        <w:rPr>
-          <w:rFonts w:hint="eastAsia"/>
-        </w:rPr>
-        <w:t xml:space="preserve"> `:</w:t>
-      </w:r>
-      <w:proofErr w:type="gramStart"/>
-      <w:r>
-        <w:rPr>
-          <w:rFonts w:hint="eastAsia"/>
-        </w:rPr>
-        <w:t>q!`</w:t>
-      </w:r>
-      <w:proofErr w:type="gramEnd"/>
-      <w:r>
-        <w:rPr>
-          <w:rFonts w:hint="eastAsia"/>
-        </w:rPr>
-        <w:t xml:space="preserve"> </w:t>
-      </w:r>
-      <w:r>
-        <w:rPr>
-          <w:rFonts w:hint="eastAsia"/>
-        </w:rPr>
-        <w:t>來取消編輯，並丟棄所有變更。</w:t>
-      </w:r>
-    </w:p>
-    <w:p/>
-    <w:p>
-      <w:pPr>
-        <w:rPr>
-          <w:rFonts w:hint="eastAsia"/>
-        </w:rPr>
-      </w:pPr>
-      <w:r>
-        <w:rPr>
-          <w:rFonts w:hint="eastAsia"/>
-        </w:rPr>
-        <w:t xml:space="preserve">5. </w:t>
-      </w:r>
-      <w:r>
-        <w:rPr>
-          <w:rFonts w:hint="eastAsia"/>
-        </w:rPr>
-        <w:t>檢視檔案內容：在命令模式下，輸入</w:t>
-      </w:r>
-      <w:r>
-        <w:rPr>
-          <w:rFonts w:hint="eastAsia"/>
-        </w:rPr>
-        <w:t xml:space="preserve"> `:</w:t>
-      </w:r>
-      <w:proofErr w:type="spellStart"/>
-      <w:r>
-        <w:rPr>
-          <w:rFonts w:hint="eastAsia"/>
-        </w:rPr>
-        <w:t>sp</w:t>
-      </w:r>
-      <w:proofErr w:type="spellEnd"/>
-      <w:r>
-        <w:rPr>
-          <w:rFonts w:hint="eastAsia"/>
-        </w:rPr>
-        <w:t xml:space="preserve"> </w:t>
-      </w:r>
-      <w:r>
-        <w:rPr>
-          <w:rFonts w:hint="eastAsia"/>
-        </w:rPr>
-        <w:t>檔案名稱</w:t>
-      </w:r>
-      <w:r>
-        <w:rPr>
-          <w:rFonts w:hint="eastAsia"/>
-        </w:rPr>
-        <w:t xml:space="preserve">` </w:t>
-      </w:r>
-      <w:r>
-        <w:rPr>
-          <w:rFonts w:hint="eastAsia"/>
-        </w:rPr>
-        <w:t>來分割視窗並檢視其他檔案的內容。同樣地，您可以用</w:t>
-      </w:r>
-      <w:r>
-        <w:rPr>
-          <w:rFonts w:hint="eastAsia"/>
-        </w:rPr>
-        <w:t xml:space="preserve"> `:q` </w:t>
-      </w:r>
-      <w:r>
-        <w:rPr>
-          <w:rFonts w:hint="eastAsia"/>
-        </w:rPr>
-        <w:t>來關閉分割視窗。</w:t>
-      </w:r>
-    </w:p>
-    <w:p/>
-    <w:p>
-      <w:r>
-        <w:rPr>
-          <w:rFonts w:hint="eastAsia"/>
-        </w:rPr>
-        <w:t xml:space="preserve">6. </w:t>
-      </w:r>
-      <w:r>
-        <w:rPr>
-          <w:rFonts w:hint="eastAsia"/>
-        </w:rPr>
-        <w:t>搜尋文字：在命令模式下，輸入</w:t>
-      </w:r>
-      <w:r>
-        <w:rPr>
-          <w:rFonts w:hint="eastAsia"/>
-        </w:rPr>
-        <w:t xml:space="preserve"> `/</w:t>
-      </w:r>
-      <w:r>
-        <w:rPr>
-          <w:rFonts w:hint="eastAsia"/>
-        </w:rPr>
-        <w:t>搜尋內容</w:t>
-      </w:r>
-      <w:r>
-        <w:rPr>
-          <w:rFonts w:hint="eastAsia"/>
-        </w:rPr>
-        <w:t xml:space="preserve">` </w:t>
-      </w:r>
-      <w:r>
-        <w:rPr>
-          <w:rFonts w:hint="eastAsia"/>
-        </w:rPr>
         <w:t>來搜尋指定的文字。</w:t>
       </w:r>
     </w:p>
     <w:p>
-      <w:pPr>
-        <w:rPr>
-          <w:rFonts w:hint="eastAsia"/>
-        </w:rPr>
-      </w:pPr>
       <w:r>
         <w:rPr>
           <w:highlight w:val="yellow"/>
         </w:rPr>
         <w:t xml:space="preserve">Vim cheat sheet </w:t>
       </w:r>
-      <w:hyperlink r:id="rId5" w:history="1">
+      <w:hyperlink r:id="rId7" w:history="1">
         <w:r>
           <w:rPr>
             <w:rStyle w:val="a4"/>
@@ -1137,6 +2196,274 @@
         <w:t xml:space="preserve"> </w:t>
       </w:r>
     </w:p>
+    <w:p>
+      <w:pPr>
+        <w:widowControl/>
+      </w:pPr>
+      <w:r>
+        <w:br w:type="page"/>
+      </w:r>
+    </w:p>
+    <w:p>
+      <w:pPr>
+        <w:pStyle w:val="a6"/>
+      </w:pPr>
+      <w:bookmarkStart w:id="4" w:name="_Toc138582742"/>
+      <w:r>
+        <w:rPr>
+          <w:rFonts w:hint="eastAsia"/>
+        </w:rPr>
+        <w:lastRenderedPageBreak/>
+        <w:t>設定</w:t>
+      </w:r>
+      <w:proofErr w:type="spellStart"/>
+      <w:r>
+        <w:rPr>
+          <w:rFonts w:hint="eastAsia"/>
+        </w:rPr>
+        <w:t>v</w:t>
+      </w:r>
+      <w:r>
+        <w:t>scode</w:t>
+      </w:r>
+      <w:proofErr w:type="spellEnd"/>
+      <w:r>
+        <w:rPr>
+          <w:rFonts w:hint="eastAsia"/>
+        </w:rPr>
+        <w:t>為</w:t>
+      </w:r>
+      <w:r>
+        <w:rPr>
+          <w:rFonts w:hint="eastAsia"/>
+        </w:rPr>
+        <w:t>g</w:t>
+      </w:r>
+      <w:r>
+        <w:t>it</w:t>
+      </w:r>
+      <w:r>
+        <w:rPr>
+          <w:rFonts w:hint="eastAsia"/>
+        </w:rPr>
+        <w:t>的文字編輯器</w:t>
+      </w:r>
+      <w:bookmarkEnd w:id="4"/>
+    </w:p>
+    <w:p>
+      <w:r>
+        <w:rPr>
+          <w:rFonts w:hint="eastAsia"/>
+        </w:rPr>
+        <w:t>對於</w:t>
+      </w:r>
+      <w:r>
+        <w:rPr>
+          <w:rFonts w:hint="eastAsia"/>
+        </w:rPr>
+        <w:t>w</w:t>
+      </w:r>
+      <w:r>
+        <w:t>indows</w:t>
+      </w:r>
+    </w:p>
+    <w:p>
+      <w:pPr>
+        <w:pStyle w:val="a3"/>
+        <w:numPr>
+          <w:ilvl w:val="0"/>
+          <w:numId w:val="2"/>
+        </w:numPr>
+        <w:ind w:leftChars="0"/>
+      </w:pPr>
+      <w:r>
+        <w:rPr>
+          <w:rFonts w:hint="eastAsia"/>
+        </w:rPr>
+        <w:t>安裝</w:t>
+      </w:r>
+      <w:proofErr w:type="spellStart"/>
+      <w:r>
+        <w:rPr>
+          <w:rFonts w:hint="eastAsia"/>
+        </w:rPr>
+        <w:t>v</w:t>
+      </w:r>
+      <w:r>
+        <w:t>scode</w:t>
+      </w:r>
+      <w:proofErr w:type="spellEnd"/>
+      <w:r>
+        <w:rPr>
+          <w:rFonts w:hint="eastAsia"/>
+        </w:rPr>
+        <w:t>時需要選擇</w:t>
+      </w:r>
+      <w:r>
+        <w:rPr>
+          <w:rFonts w:hint="eastAsia"/>
+        </w:rPr>
+        <w:t xml:space="preserve"> </w:t>
+      </w:r>
+      <w:r>
+        <w:t>add to path</w:t>
+      </w:r>
+      <w:r>
+        <w:rPr>
+          <w:rFonts w:hint="eastAsia"/>
+        </w:rPr>
+        <w:t>的選項</w:t>
+      </w:r>
+    </w:p>
+    <w:p>
+      <w:pPr>
+        <w:pStyle w:val="a3"/>
+        <w:numPr>
+          <w:ilvl w:val="0"/>
+          <w:numId w:val="2"/>
+        </w:numPr>
+        <w:ind w:leftChars="0"/>
+      </w:pPr>
+      <w:r>
+        <w:rPr>
+          <w:rFonts w:hint="eastAsia"/>
+        </w:rPr>
+        <w:t>在</w:t>
+      </w:r>
+      <w:r>
+        <w:rPr>
+          <w:rFonts w:hint="eastAsia"/>
+        </w:rPr>
+        <w:t>g</w:t>
+      </w:r>
+      <w:r>
+        <w:t>it bash</w:t>
+      </w:r>
+      <w:r>
+        <w:rPr>
+          <w:rFonts w:hint="eastAsia"/>
+        </w:rPr>
+        <w:t>介面</w:t>
+      </w:r>
+      <w:r>
+        <w:rPr>
+          <w:rFonts w:hint="eastAsia"/>
+        </w:rPr>
+        <w:t xml:space="preserve"> </w:t>
+      </w:r>
+      <w:r>
+        <w:rPr>
+          <w:rFonts w:ascii="Consolas" w:hAnsi="Consolas"/>
+          <w:color w:val="C7254E"/>
+          <w:sz w:val="22"/>
+          <w:shd w:val="clear" w:color="auto" w:fill="F9F2F4"/>
+        </w:rPr>
+        <w:t xml:space="preserve">git config --global </w:t>
+      </w:r>
+      <w:proofErr w:type="spellStart"/>
+      <w:r>
+        <w:rPr>
+          <w:rFonts w:ascii="Consolas" w:hAnsi="Consolas"/>
+          <w:color w:val="C7254E"/>
+          <w:sz w:val="22"/>
+          <w:shd w:val="clear" w:color="auto" w:fill="F9F2F4"/>
+        </w:rPr>
+        <w:t>core.editor</w:t>
+      </w:r>
+      <w:proofErr w:type="spellEnd"/>
+      <w:r>
+        <w:rPr>
+          <w:rFonts w:ascii="Consolas" w:hAnsi="Consolas"/>
+          <w:color w:val="C7254E"/>
+          <w:sz w:val="22"/>
+          <w:shd w:val="clear" w:color="auto" w:fill="F9F2F4"/>
+        </w:rPr>
+        <w:t xml:space="preserve"> "code --wait"</w:t>
+      </w:r>
+    </w:p>
+    <w:p>
+      <w:pPr>
+        <w:pStyle w:val="a3"/>
+        <w:numPr>
+          <w:ilvl w:val="0"/>
+          <w:numId w:val="2"/>
+        </w:numPr>
+        <w:ind w:leftChars="0"/>
+      </w:pPr>
+      <w:r>
+        <w:rPr>
+          <w:rFonts w:hint="eastAsia"/>
+        </w:rPr>
+        <w:t>文字編輯器即被設定為</w:t>
+      </w:r>
+      <w:proofErr w:type="spellStart"/>
+      <w:r>
+        <w:rPr>
+          <w:rFonts w:hint="eastAsia"/>
+        </w:rPr>
+        <w:t>v</w:t>
+      </w:r>
+      <w:r>
+        <w:t>scode</w:t>
+      </w:r>
+      <w:proofErr w:type="spellEnd"/>
+    </w:p>
+    <w:p>
+      <w:hyperlink r:id="rId8" w:anchor="_vs-code-as-git-editor" w:history="1">
+        <w:r>
+          <w:rPr>
+            <w:rStyle w:val="a4"/>
+          </w:rPr>
+          <w:t>https://code.visualstudio.com/docs/sourcecontrol/overview#_vs-code-as-git-editor</w:t>
+        </w:r>
+      </w:hyperlink>
+      <w:r>
+        <w:rPr>
+          <w:rFonts w:hint="eastAsia"/>
+        </w:rPr>
+        <w:t xml:space="preserve"> </w:t>
+      </w:r>
+      <w:r>
+        <w:rPr>
+          <w:noProof/>
+        </w:rPr>
+        <w:drawing>
+          <wp:inline distT="0" distB="0" distL="0" distR="0" wp14:anchorId="0971C093" wp14:editId="1C0E1307">
+            <wp:extent cx="5274310" cy="1844040"/>
+            <wp:effectExtent l="0" t="0" r="2540" b="3810"/>
+            <wp:docPr id="1068709994" name="圖片 1"/>
+            <wp:cNvGraphicFramePr>
+              <a:graphicFrameLocks xmlns:a="http://schemas.openxmlformats.org/drawingml/2006/main" noChangeAspect="1"/>
+            </wp:cNvGraphicFramePr>
+            <a:graphic xmlns:a="http://schemas.openxmlformats.org/drawingml/2006/main">
+              <a:graphicData uri="http://schemas.openxmlformats.org/drawingml/2006/picture">
+                <pic:pic xmlns:pic="http://schemas.openxmlformats.org/drawingml/2006/picture">
+                  <pic:nvPicPr>
+                    <pic:cNvPr id="1068709994" name=""/>
+                    <pic:cNvPicPr/>
+                  </pic:nvPicPr>
+                  <pic:blipFill>
+                    <a:blip r:embed="rId9"/>
+                    <a:stretch>
+                      <a:fillRect/>
+                    </a:stretch>
+                  </pic:blipFill>
+                  <pic:spPr>
+                    <a:xfrm>
+                      <a:off x="0" y="0"/>
+                      <a:ext cx="5274310" cy="1844040"/>
+                    </a:xfrm>
+                    <a:prstGeom prst="rect">
+                      <a:avLst/>
+                    </a:prstGeom>
+                  </pic:spPr>
+                </pic:pic>
+              </a:graphicData>
+            </a:graphic>
+          </wp:inline>
+        </w:drawing>
+      </w:r>
+    </w:p>
     <w:sectPr>
       <w:pgSz w:w="11906" w:h="16838"/>
       <w:pgMar w:top="1440" w:right="1800" w:bottom="1440" w:left="1800" w:header="851" w:footer="992" w:gutter="0"/>
@@ -1145,6 +2472,44 @@
     </w:sectPr>
   </w:body>
 </w:document>
+</file>
+
+<file path=word/endnotes.xml><?xml version="1.0" encoding="utf-8"?>
+<w:endnotes xmlns:wpc="http://schemas.microsoft.com/office/word/2010/wordprocessingCanvas" xmlns:cx="http://schemas.microsoft.com/office/drawing/2014/chartex" xmlns:cx1="http://schemas.microsoft.com/office/drawing/2015/9/8/chartex" xmlns:cx2="http://schemas.microsoft.com/office/drawing/2015/10/21/chartex" xmlns:cx3="http://schemas.microsoft.com/office/drawing/2016/5/9/chartex" xmlns:cx4="http://schemas.microsoft.com/office/drawing/2016/5/10/chartex" xmlns:cx5="http://schemas.microsoft.com/office/drawing/2016/5/11/chartex" xmlns:cx6="http://schemas.microsoft.com/office/drawing/2016/5/12/chartex" xmlns:cx7="http://schemas.microsoft.com/office/drawing/2016/5/13/chartex" xmlns:cx8="http://schemas.microsoft.com/office/drawing/2016/5/14/chartex" xmlns:mc="http://schemas.openxmlformats.org/markup-compatibility/2006" xmlns:aink="http://schemas.microsoft.com/office/drawing/2016/ink" xmlns:am3d="http://schemas.microsoft.com/office/drawing/2017/model3d" xmlns:o="urn:schemas-microsoft-com:office:office" xmlns:oel="http://schemas.microsoft.com/office/2019/extlst" xmlns:r="http://schemas.openxmlformats.org/officeDocument/2006/relationships" xmlns:m="http://schemas.openxmlformats.org/officeDocument/2006/math" xmlns:v="urn:schemas-microsoft-com:vml" xmlns:wp14="http://schemas.microsoft.com/office/word/2010/wordprocessingDrawing" xmlns:wp="http://schemas.openxmlformats.org/drawingml/2006/wordprocessingDrawing" xmlns:w10="urn:schemas-microsoft-com:office:word" xmlns:w="http://schemas.openxmlformats.org/wordprocessingml/2006/main" xmlns:w14="http://schemas.microsoft.com/office/word/2010/wordml" xmlns:w15="http://schemas.microsoft.com/office/word/2012/wordml" xmlns:w16cex="http://schemas.microsoft.com/office/word/2018/wordml/cex" xmlns:w16cid="http://schemas.microsoft.com/office/word/2016/wordml/cid" xmlns:w16="http://schemas.microsoft.com/office/word/2018/wordml" xmlns:w16sdtdh="http://schemas.microsoft.com/office/word/2020/wordml/sdtdatahash" xmlns:w16se="http://schemas.microsoft.com/office/word/2015/wordml/symex" xmlns:wpg="http://schemas.microsoft.com/office/word/2010/wordprocessingGroup" xmlns:wpi="http://schemas.microsoft.com/office/word/2010/wordprocessingInk" xmlns:wne="http://schemas.microsoft.com/office/word/2006/wordml" xmlns:wps="http://schemas.microsoft.com/office/word/2010/wordprocessingShape" mc:Ignorable="w14 w15 w16se w16cid w16 w16cex w16sdtdh wp14">
+  <w:endnote w:type="separator" w:id="-1">
+    <w:p>
+      <w:r>
+        <w:separator/>
+      </w:r>
+    </w:p>
+  </w:endnote>
+  <w:endnote w:type="continuationSeparator" w:id="0">
+    <w:p>
+      <w:r>
+        <w:continuationSeparator/>
+      </w:r>
+    </w:p>
+  </w:endnote>
+</w:endnotes>
+</file>
+
+<file path=word/footnotes.xml><?xml version="1.0" encoding="utf-8"?>
+<w:footnotes xmlns:wpc="http://schemas.microsoft.com/office/word/2010/wordprocessingCanvas" xmlns:cx="http://schemas.microsoft.com/office/drawing/2014/chartex" xmlns:cx1="http://schemas.microsoft.com/office/drawing/2015/9/8/chartex" xmlns:cx2="http://schemas.microsoft.com/office/drawing/2015/10/21/chartex" xmlns:cx3="http://schemas.microsoft.com/office/drawing/2016/5/9/chartex" xmlns:cx4="http://schemas.microsoft.com/office/drawing/2016/5/10/chartex" xmlns:cx5="http://schemas.microsoft.com/office/drawing/2016/5/11/chartex" xmlns:cx6="http://schemas.microsoft.com/office/drawing/2016/5/12/chartex" xmlns:cx7="http://schemas.microsoft.com/office/drawing/2016/5/13/chartex" xmlns:cx8="http://schemas.microsoft.com/office/drawing/2016/5/14/chartex" xmlns:mc="http://schemas.openxmlformats.org/markup-compatibility/2006" xmlns:aink="http://schemas.microsoft.com/office/drawing/2016/ink" xmlns:am3d="http://schemas.microsoft.com/office/drawing/2017/model3d" xmlns:o="urn:schemas-microsoft-com:office:office" xmlns:oel="http://schemas.microsoft.com/office/2019/extlst" xmlns:r="http://schemas.openxmlformats.org/officeDocument/2006/relationships" xmlns:m="http://schemas.openxmlformats.org/officeDocument/2006/math" xmlns:v="urn:schemas-microsoft-com:vml" xmlns:wp14="http://schemas.microsoft.com/office/word/2010/wordprocessingDrawing" xmlns:wp="http://schemas.openxmlformats.org/drawingml/2006/wordprocessingDrawing" xmlns:w10="urn:schemas-microsoft-com:office:word" xmlns:w="http://schemas.openxmlformats.org/wordprocessingml/2006/main" xmlns:w14="http://schemas.microsoft.com/office/word/2010/wordml" xmlns:w15="http://schemas.microsoft.com/office/word/2012/wordml" xmlns:w16cex="http://schemas.microsoft.com/office/word/2018/wordml/cex" xmlns:w16cid="http://schemas.microsoft.com/office/word/2016/wordml/cid" xmlns:w16="http://schemas.microsoft.com/office/word/2018/wordml" xmlns:w16sdtdh="http://schemas.microsoft.com/office/word/2020/wordml/sdtdatahash" xmlns:w16se="http://schemas.microsoft.com/office/word/2015/wordml/symex" xmlns:wpg="http://schemas.microsoft.com/office/word/2010/wordprocessingGroup" xmlns:wpi="http://schemas.microsoft.com/office/word/2010/wordprocessingInk" xmlns:wne="http://schemas.microsoft.com/office/word/2006/wordml" xmlns:wps="http://schemas.microsoft.com/office/word/2010/wordprocessingShape" mc:Ignorable="w14 w15 w16se w16cid w16 w16cex w16sdtdh wp14">
+  <w:footnote w:type="separator" w:id="-1">
+    <w:p>
+      <w:r>
+        <w:separator/>
+      </w:r>
+    </w:p>
+  </w:footnote>
+  <w:footnote w:type="continuationSeparator" w:id="0">
+    <w:p>
+      <w:r>
+        <w:continuationSeparator/>
+      </w:r>
+    </w:p>
+  </w:footnote>
+</w:footnotes>
 </file>
 
 <file path=word/numbering.xml><?xml version="1.0" encoding="utf-8"?>
@@ -1261,8 +2626,124 @@
       </w:rPr>
     </w:lvl>
   </w:abstractNum>
+  <w:abstractNum w:abstractNumId="1" w15:restartNumberingAfterBreak="0">
+    <w:nsid w:val="3A1B66DC"/>
+    <w:multiLevelType w:val="hybridMultilevel"/>
+    <w:tmpl w:val="007C1284"/>
+    <w:lvl w:ilvl="0" w:tplc="7F02E894">
+      <w:start w:val="6"/>
+      <w:numFmt w:val="bullet"/>
+      <w:lvlText w:val=""/>
+      <w:lvlJc w:val="left"/>
+      <w:pPr>
+        <w:ind w:left="360" w:hanging="360"/>
+      </w:pPr>
+      <w:rPr>
+        <w:rFonts w:ascii="Wingdings" w:eastAsiaTheme="minorEastAsia" w:hAnsi="Wingdings" w:cstheme="minorBidi" w:hint="default"/>
+      </w:rPr>
+    </w:lvl>
+    <w:lvl w:ilvl="1" w:tplc="04090003" w:tentative="1">
+      <w:start w:val="1"/>
+      <w:numFmt w:val="bullet"/>
+      <w:lvlText w:val=""/>
+      <w:lvlJc w:val="left"/>
+      <w:pPr>
+        <w:ind w:left="960" w:hanging="480"/>
+      </w:pPr>
+      <w:rPr>
+        <w:rFonts w:ascii="Wingdings" w:hAnsi="Wingdings" w:hint="default"/>
+      </w:rPr>
+    </w:lvl>
+    <w:lvl w:ilvl="2" w:tplc="04090005" w:tentative="1">
+      <w:start w:val="1"/>
+      <w:numFmt w:val="bullet"/>
+      <w:lvlText w:val=""/>
+      <w:lvlJc w:val="left"/>
+      <w:pPr>
+        <w:ind w:left="1440" w:hanging="480"/>
+      </w:pPr>
+      <w:rPr>
+        <w:rFonts w:ascii="Wingdings" w:hAnsi="Wingdings" w:hint="default"/>
+      </w:rPr>
+    </w:lvl>
+    <w:lvl w:ilvl="3" w:tplc="04090001" w:tentative="1">
+      <w:start w:val="1"/>
+      <w:numFmt w:val="bullet"/>
+      <w:lvlText w:val=""/>
+      <w:lvlJc w:val="left"/>
+      <w:pPr>
+        <w:ind w:left="1920" w:hanging="480"/>
+      </w:pPr>
+      <w:rPr>
+        <w:rFonts w:ascii="Wingdings" w:hAnsi="Wingdings" w:hint="default"/>
+      </w:rPr>
+    </w:lvl>
+    <w:lvl w:ilvl="4" w:tplc="04090003" w:tentative="1">
+      <w:start w:val="1"/>
+      <w:numFmt w:val="bullet"/>
+      <w:lvlText w:val=""/>
+      <w:lvlJc w:val="left"/>
+      <w:pPr>
+        <w:ind w:left="2400" w:hanging="480"/>
+      </w:pPr>
+      <w:rPr>
+        <w:rFonts w:ascii="Wingdings" w:hAnsi="Wingdings" w:hint="default"/>
+      </w:rPr>
+    </w:lvl>
+    <w:lvl w:ilvl="5" w:tplc="04090005" w:tentative="1">
+      <w:start w:val="1"/>
+      <w:numFmt w:val="bullet"/>
+      <w:lvlText w:val=""/>
+      <w:lvlJc w:val="left"/>
+      <w:pPr>
+        <w:ind w:left="2880" w:hanging="480"/>
+      </w:pPr>
+      <w:rPr>
+        <w:rFonts w:ascii="Wingdings" w:hAnsi="Wingdings" w:hint="default"/>
+      </w:rPr>
+    </w:lvl>
+    <w:lvl w:ilvl="6" w:tplc="04090001" w:tentative="1">
+      <w:start w:val="1"/>
+      <w:numFmt w:val="bullet"/>
+      <w:lvlText w:val=""/>
+      <w:lvlJc w:val="left"/>
+      <w:pPr>
+        <w:ind w:left="3360" w:hanging="480"/>
+      </w:pPr>
+      <w:rPr>
+        <w:rFonts w:ascii="Wingdings" w:hAnsi="Wingdings" w:hint="default"/>
+      </w:rPr>
+    </w:lvl>
+    <w:lvl w:ilvl="7" w:tplc="04090003" w:tentative="1">
+      <w:start w:val="1"/>
+      <w:numFmt w:val="bullet"/>
+      <w:lvlText w:val=""/>
+      <w:lvlJc w:val="left"/>
+      <w:pPr>
+        <w:ind w:left="3840" w:hanging="480"/>
+      </w:pPr>
+      <w:rPr>
+        <w:rFonts w:ascii="Wingdings" w:hAnsi="Wingdings" w:hint="default"/>
+      </w:rPr>
+    </w:lvl>
+    <w:lvl w:ilvl="8" w:tplc="04090005" w:tentative="1">
+      <w:start w:val="1"/>
+      <w:numFmt w:val="bullet"/>
+      <w:lvlText w:val=""/>
+      <w:lvlJc w:val="left"/>
+      <w:pPr>
+        <w:ind w:left="4320" w:hanging="480"/>
+      </w:pPr>
+      <w:rPr>
+        <w:rFonts w:ascii="Wingdings" w:hAnsi="Wingdings" w:hint="default"/>
+      </w:rPr>
+    </w:lvl>
+  </w:abstractNum>
   <w:num w:numId="1" w16cid:durableId="506211191">
     <w:abstractNumId w:val="0"/>
+  </w:num>
+  <w:num w:numId="2" w16cid:durableId="355691201">
+    <w:abstractNumId w:val="1"/>
   </w:num>
 </w:numbering>
 </file>
@@ -1666,6 +3147,28 @@
       <w:widowControl w:val="0"/>
     </w:pPr>
   </w:style>
+  <w:style w:type="paragraph" w:styleId="1">
+    <w:name w:val="heading 1"/>
+    <w:basedOn w:val="a"/>
+    <w:next w:val="a"/>
+    <w:link w:val="10"/>
+    <w:uiPriority w:val="9"/>
+    <w:qFormat/>
+    <w:rsid w:val="00437610"/>
+    <w:pPr>
+      <w:keepNext/>
+      <w:spacing w:before="180" w:after="180" w:line="720" w:lineRule="auto"/>
+      <w:outlineLvl w:val="0"/>
+    </w:pPr>
+    <w:rPr>
+      <w:rFonts w:asciiTheme="majorHAnsi" w:eastAsiaTheme="majorEastAsia" w:hAnsiTheme="majorHAnsi" w:cstheme="majorBidi"/>
+      <w:b/>
+      <w:bCs/>
+      <w:kern w:val="52"/>
+      <w:sz w:val="52"/>
+      <w:szCs w:val="52"/>
+    </w:rPr>
+  </w:style>
   <w:style w:type="character" w:default="1" w:styleId="a0">
     <w:name w:val="Default Paragraph Font"/>
     <w:uiPriority w:val="1"/>
@@ -1724,6 +3227,148 @@
     <w:rPr>
       <w:color w:val="605E5C"/>
       <w:shd w:val="clear" w:color="auto" w:fill="E1DFDD"/>
+    </w:rPr>
+  </w:style>
+  <w:style w:type="paragraph" w:styleId="a6">
+    <w:name w:val="Title"/>
+    <w:basedOn w:val="a"/>
+    <w:next w:val="a"/>
+    <w:link w:val="a7"/>
+    <w:uiPriority w:val="10"/>
+    <w:qFormat/>
+    <w:rsid w:val="00802080"/>
+    <w:pPr>
+      <w:spacing w:before="240" w:after="60"/>
+      <w:jc w:val="center"/>
+      <w:outlineLvl w:val="0"/>
+    </w:pPr>
+    <w:rPr>
+      <w:rFonts w:asciiTheme="majorHAnsi" w:eastAsiaTheme="majorEastAsia" w:hAnsiTheme="majorHAnsi" w:cstheme="majorBidi"/>
+      <w:b/>
+      <w:bCs/>
+      <w:sz w:val="32"/>
+      <w:szCs w:val="32"/>
+    </w:rPr>
+  </w:style>
+  <w:style w:type="character" w:customStyle="1" w:styleId="a7">
+    <w:name w:val="標題 字元"/>
+    <w:basedOn w:val="a0"/>
+    <w:link w:val="a6"/>
+    <w:uiPriority w:val="10"/>
+    <w:rsid w:val="00802080"/>
+    <w:rPr>
+      <w:rFonts w:asciiTheme="majorHAnsi" w:eastAsiaTheme="majorEastAsia" w:hAnsiTheme="majorHAnsi" w:cstheme="majorBidi"/>
+      <w:b/>
+      <w:bCs/>
+      <w:sz w:val="32"/>
+      <w:szCs w:val="32"/>
+    </w:rPr>
+  </w:style>
+  <w:style w:type="character" w:customStyle="1" w:styleId="10">
+    <w:name w:val="標題 1 字元"/>
+    <w:basedOn w:val="a0"/>
+    <w:link w:val="1"/>
+    <w:uiPriority w:val="9"/>
+    <w:rsid w:val="00437610"/>
+    <w:rPr>
+      <w:rFonts w:asciiTheme="majorHAnsi" w:eastAsiaTheme="majorEastAsia" w:hAnsiTheme="majorHAnsi" w:cstheme="majorBidi"/>
+      <w:b/>
+      <w:bCs/>
+      <w:kern w:val="52"/>
+      <w:sz w:val="52"/>
+      <w:szCs w:val="52"/>
+    </w:rPr>
+  </w:style>
+  <w:style w:type="paragraph" w:styleId="a8">
+    <w:name w:val="TOC Heading"/>
+    <w:basedOn w:val="1"/>
+    <w:next w:val="a"/>
+    <w:uiPriority w:val="39"/>
+    <w:unhideWhenUsed/>
+    <w:qFormat/>
+    <w:rsid w:val="00437610"/>
+    <w:pPr>
+      <w:keepLines/>
+      <w:widowControl/>
+      <w:spacing w:before="240" w:after="0" w:line="259" w:lineRule="auto"/>
+      <w:outlineLvl w:val="9"/>
+    </w:pPr>
+    <w:rPr>
+      <w:b w:val="0"/>
+      <w:bCs w:val="0"/>
+      <w:color w:val="2F5496" w:themeColor="accent1" w:themeShade="BF"/>
+      <w:kern w:val="0"/>
+      <w:sz w:val="32"/>
+      <w:szCs w:val="32"/>
+    </w:rPr>
+  </w:style>
+  <w:style w:type="paragraph" w:styleId="11">
+    <w:name w:val="toc 1"/>
+    <w:basedOn w:val="a"/>
+    <w:next w:val="a"/>
+    <w:autoRedefine/>
+    <w:uiPriority w:val="39"/>
+    <w:unhideWhenUsed/>
+    <w:rsid w:val="00437610"/>
+  </w:style>
+  <w:style w:type="paragraph" w:styleId="a9">
+    <w:name w:val="header"/>
+    <w:basedOn w:val="a"/>
+    <w:link w:val="aa"/>
+    <w:uiPriority w:val="99"/>
+    <w:unhideWhenUsed/>
+    <w:rsid w:val="000351BC"/>
+    <w:pPr>
+      <w:tabs>
+        <w:tab w:val="center" w:pos="4153"/>
+        <w:tab w:val="right" w:pos="8306"/>
+      </w:tabs>
+      <w:snapToGrid w:val="0"/>
+    </w:pPr>
+    <w:rPr>
+      <w:sz w:val="20"/>
+      <w:szCs w:val="20"/>
+    </w:rPr>
+  </w:style>
+  <w:style w:type="character" w:customStyle="1" w:styleId="aa">
+    <w:name w:val="頁首 字元"/>
+    <w:basedOn w:val="a0"/>
+    <w:link w:val="a9"/>
+    <w:uiPriority w:val="99"/>
+    <w:rsid w:val="000351BC"/>
+    <w:rPr>
+      <w:sz w:val="20"/>
+      <w:szCs w:val="20"/>
+    </w:rPr>
+  </w:style>
+  <w:style w:type="paragraph" w:styleId="ab">
+    <w:name w:val="footer"/>
+    <w:basedOn w:val="a"/>
+    <w:link w:val="ac"/>
+    <w:uiPriority w:val="99"/>
+    <w:unhideWhenUsed/>
+    <w:rsid w:val="000351BC"/>
+    <w:pPr>
+      <w:tabs>
+        <w:tab w:val="center" w:pos="4153"/>
+        <w:tab w:val="right" w:pos="8306"/>
+      </w:tabs>
+      <w:snapToGrid w:val="0"/>
+    </w:pPr>
+    <w:rPr>
+      <w:sz w:val="20"/>
+      <w:szCs w:val="20"/>
+    </w:rPr>
+  </w:style>
+  <w:style w:type="character" w:customStyle="1" w:styleId="ac">
+    <w:name w:val="頁尾 字元"/>
+    <w:basedOn w:val="a0"/>
+    <w:link w:val="ab"/>
+    <w:uiPriority w:val="99"/>
+    <w:rsid w:val="000351BC"/>
+    <w:rPr>
+      <w:sz w:val="20"/>
+      <w:szCs w:val="20"/>
     </w:rPr>
   </w:style>
 </w:styles>

</xml_diff>

<commit_message>
make some conflit in first_file
</commit_message>
<xml_diff>
--- a/git基礎指令.docx
+++ b/git基礎指令.docx
@@ -2,12 +2,584 @@
 <file path=word/document.xml><?xml version="1.0" encoding="utf-8"?>
 <w:document xmlns:wpc="http://schemas.microsoft.com/office/word/2010/wordprocessingCanvas" xmlns:cx="http://schemas.microsoft.com/office/drawing/2014/chartex" xmlns:cx1="http://schemas.microsoft.com/office/drawing/2015/9/8/chartex" xmlns:cx2="http://schemas.microsoft.com/office/drawing/2015/10/21/chartex" xmlns:cx3="http://schemas.microsoft.com/office/drawing/2016/5/9/chartex" xmlns:cx4="http://schemas.microsoft.com/office/drawing/2016/5/10/chartex" xmlns:cx5="http://schemas.microsoft.com/office/drawing/2016/5/11/chartex" xmlns:cx6="http://schemas.microsoft.com/office/drawing/2016/5/12/chartex" xmlns:cx7="http://schemas.microsoft.com/office/drawing/2016/5/13/chartex" xmlns:cx8="http://schemas.microsoft.com/office/drawing/2016/5/14/chartex" xmlns:mc="http://schemas.openxmlformats.org/markup-compatibility/2006" xmlns:aink="http://schemas.microsoft.com/office/drawing/2016/ink" xmlns:am3d="http://schemas.microsoft.com/office/drawing/2017/model3d" xmlns:o="urn:schemas-microsoft-com:office:office" xmlns:oel="http://schemas.microsoft.com/office/2019/extlst" xmlns:r="http://schemas.openxmlformats.org/officeDocument/2006/relationships" xmlns:m="http://schemas.openxmlformats.org/officeDocument/2006/math" xmlns:v="urn:schemas-microsoft-com:vml" xmlns:wp14="http://schemas.microsoft.com/office/word/2010/wordprocessingDrawing" xmlns:wp="http://schemas.openxmlformats.org/drawingml/2006/wordprocessingDrawing" xmlns:w10="urn:schemas-microsoft-com:office:word" xmlns:w="http://schemas.openxmlformats.org/wordprocessingml/2006/main" xmlns:w14="http://schemas.microsoft.com/office/word/2010/wordml" xmlns:w15="http://schemas.microsoft.com/office/word/2012/wordml" xmlns:w16cex="http://schemas.microsoft.com/office/word/2018/wordml/cex" xmlns:w16cid="http://schemas.microsoft.com/office/word/2016/wordml/cid" xmlns:w16="http://schemas.microsoft.com/office/word/2018/wordml" xmlns:w16sdtdh="http://schemas.microsoft.com/office/word/2020/wordml/sdtdatahash" xmlns:w16se="http://schemas.microsoft.com/office/word/2015/wordml/symex" xmlns:wpg="http://schemas.microsoft.com/office/word/2010/wordprocessingGroup" xmlns:wpi="http://schemas.microsoft.com/office/word/2010/wordprocessingInk" xmlns:wne="http://schemas.microsoft.com/office/word/2006/wordml" xmlns:wps="http://schemas.microsoft.com/office/word/2010/wordprocessingShape" mc:Ignorable="w14 w15 w16se w16cid w16 w16cex w16sdtdh wp14">
   <w:body>
-    <w:p>
-      <w:pPr>
-        <w:rPr>
-          <w:rFonts w:hint="eastAsia"/>
-        </w:rPr>
-      </w:pPr>
+    <w:sdt>
+      <w:sdtPr>
+        <w:rPr>
+          <w:rFonts w:asciiTheme="minorHAnsi" w:eastAsiaTheme="minorEastAsia" w:hAnsiTheme="minorHAnsi" w:cstheme="minorBidi"/>
+          <w:color w:val="auto"/>
+          <w:kern w:val="2"/>
+          <w:sz w:val="24"/>
+          <w:szCs w:val="22"/>
+          <w:lang w:val="zh-TW"/>
+        </w:rPr>
+        <w:id w:val="2028757035"/>
+        <w:docPartObj>
+          <w:docPartGallery w:val="Table of Contents"/>
+          <w:docPartUnique/>
+        </w:docPartObj>
+      </w:sdtPr>
+      <w:sdtEndPr>
+        <w:rPr>
+          <w:b/>
+          <w:bCs/>
+        </w:rPr>
+      </w:sdtEndPr>
+      <w:sdtContent>
+        <w:p>
+          <w:pPr>
+            <w:pStyle w:val="a8"/>
+          </w:pPr>
+          <w:r>
+            <w:rPr>
+              <w:rFonts w:hint="eastAsia"/>
+              <w:lang w:val="zh-TW"/>
+            </w:rPr>
+            <w:t>目錄</w:t>
+          </w:r>
+        </w:p>
+        <w:p>
+          <w:pPr>
+            <w:pStyle w:val="11"/>
+            <w:tabs>
+              <w:tab w:val="right" w:leader="dot" w:pos="8296"/>
+            </w:tabs>
+            <w:rPr>
+              <w:noProof/>
+              <w14:ligatures w14:val="standardContextual"/>
+            </w:rPr>
+          </w:pPr>
+          <w:r>
+            <w:fldChar w:fldCharType="begin"/>
+          </w:r>
+          <w:r>
+            <w:instrText xml:space="preserve"> TOC \o "1-3" \h \z \u </w:instrText>
+          </w:r>
+          <w:r>
+            <w:fldChar w:fldCharType="separate"/>
+          </w:r>
+          <w:hyperlink w:anchor="_Toc138582738" w:history="1">
+            <w:r>
+              <w:rPr>
+                <w:rStyle w:val="a4"/>
+                <w:noProof/>
+              </w:rPr>
+              <w:t>git</w:t>
+            </w:r>
+            <w:r>
+              <w:rPr>
+                <w:rStyle w:val="a4"/>
+                <w:rFonts w:hint="eastAsia"/>
+                <w:noProof/>
+              </w:rPr>
+              <w:t>基礎指令</w:t>
+            </w:r>
+            <w:r>
+              <w:rPr>
+                <w:noProof/>
+                <w:webHidden/>
+              </w:rPr>
+              <w:tab/>
+            </w:r>
+            <w:r>
+              <w:rPr>
+                <w:noProof/>
+                <w:webHidden/>
+              </w:rPr>
+              <w:fldChar w:fldCharType="begin"/>
+            </w:r>
+            <w:r>
+              <w:rPr>
+                <w:noProof/>
+                <w:webHidden/>
+              </w:rPr>
+              <w:instrText xml:space="preserve"> PAGEREF _Toc138582738 \h </w:instrText>
+            </w:r>
+            <w:r>
+              <w:rPr>
+                <w:noProof/>
+                <w:webHidden/>
+              </w:rPr>
+            </w:r>
+            <w:r>
+              <w:rPr>
+                <w:noProof/>
+                <w:webHidden/>
+              </w:rPr>
+              <w:fldChar w:fldCharType="separate"/>
+            </w:r>
+            <w:r>
+              <w:rPr>
+                <w:noProof/>
+                <w:webHidden/>
+              </w:rPr>
+              <w:t>1</w:t>
+            </w:r>
+            <w:r>
+              <w:rPr>
+                <w:noProof/>
+                <w:webHidden/>
+              </w:rPr>
+              <w:fldChar w:fldCharType="end"/>
+            </w:r>
+          </w:hyperlink>
+        </w:p>
+        <w:p>
+          <w:pPr>
+            <w:pStyle w:val="11"/>
+            <w:tabs>
+              <w:tab w:val="right" w:leader="dot" w:pos="8296"/>
+            </w:tabs>
+            <w:rPr>
+              <w:noProof/>
+              <w14:ligatures w14:val="standardContextual"/>
+            </w:rPr>
+          </w:pPr>
+          <w:hyperlink w:anchor="_Toc138582739" w:history="1">
+            <w:r>
+              <w:rPr>
+                <w:rStyle w:val="a4"/>
+                <w:rFonts w:hint="eastAsia"/>
+                <w:noProof/>
+              </w:rPr>
+              <w:t>版本控制</w:t>
+            </w:r>
+            <w:r>
+              <w:rPr>
+                <w:noProof/>
+                <w:webHidden/>
+              </w:rPr>
+              <w:tab/>
+            </w:r>
+            <w:r>
+              <w:rPr>
+                <w:noProof/>
+                <w:webHidden/>
+              </w:rPr>
+              <w:fldChar w:fldCharType="begin"/>
+            </w:r>
+            <w:r>
+              <w:rPr>
+                <w:noProof/>
+                <w:webHidden/>
+              </w:rPr>
+              <w:instrText xml:space="preserve"> PAGEREF _Toc138582739 \h </w:instrText>
+            </w:r>
+            <w:r>
+              <w:rPr>
+                <w:noProof/>
+                <w:webHidden/>
+              </w:rPr>
+            </w:r>
+            <w:r>
+              <w:rPr>
+                <w:noProof/>
+                <w:webHidden/>
+              </w:rPr>
+              <w:fldChar w:fldCharType="separate"/>
+            </w:r>
+            <w:r>
+              <w:rPr>
+                <w:noProof/>
+                <w:webHidden/>
+              </w:rPr>
+              <w:t>3</w:t>
+            </w:r>
+            <w:r>
+              <w:rPr>
+                <w:noProof/>
+                <w:webHidden/>
+              </w:rPr>
+              <w:fldChar w:fldCharType="end"/>
+            </w:r>
+          </w:hyperlink>
+        </w:p>
+        <w:p>
+          <w:pPr>
+            <w:pStyle w:val="11"/>
+            <w:tabs>
+              <w:tab w:val="right" w:leader="dot" w:pos="8296"/>
+            </w:tabs>
+            <w:rPr>
+              <w:noProof/>
+              <w14:ligatures w14:val="standardContextual"/>
+            </w:rPr>
+          </w:pPr>
+          <w:hyperlink w:anchor="_Toc138582740" w:history="1">
+            <w:r>
+              <w:rPr>
+                <w:rStyle w:val="a4"/>
+                <w:rFonts w:hint="eastAsia"/>
+                <w:noProof/>
+              </w:rPr>
+              <w:t>版本線圖</w:t>
+            </w:r>
+            <w:r>
+              <w:rPr>
+                <w:noProof/>
+                <w:webHidden/>
+              </w:rPr>
+              <w:tab/>
+            </w:r>
+            <w:r>
+              <w:rPr>
+                <w:noProof/>
+                <w:webHidden/>
+              </w:rPr>
+              <w:fldChar w:fldCharType="begin"/>
+            </w:r>
+            <w:r>
+              <w:rPr>
+                <w:noProof/>
+                <w:webHidden/>
+              </w:rPr>
+              <w:instrText xml:space="preserve"> PAGEREF _Toc138582740 \h </w:instrText>
+            </w:r>
+            <w:r>
+              <w:rPr>
+                <w:noProof/>
+                <w:webHidden/>
+              </w:rPr>
+            </w:r>
+            <w:r>
+              <w:rPr>
+                <w:noProof/>
+                <w:webHidden/>
+              </w:rPr>
+              <w:fldChar w:fldCharType="separate"/>
+            </w:r>
+            <w:r>
+              <w:rPr>
+                <w:noProof/>
+                <w:webHidden/>
+              </w:rPr>
+              <w:t>3</w:t>
+            </w:r>
+            <w:r>
+              <w:rPr>
+                <w:noProof/>
+                <w:webHidden/>
+              </w:rPr>
+              <w:fldChar w:fldCharType="end"/>
+            </w:r>
+          </w:hyperlink>
+        </w:p>
+        <w:p>
+          <w:pPr>
+            <w:pStyle w:val="11"/>
+            <w:tabs>
+              <w:tab w:val="right" w:leader="dot" w:pos="8296"/>
+            </w:tabs>
+            <w:rPr>
+              <w:noProof/>
+              <w14:ligatures w14:val="standardContextual"/>
+            </w:rPr>
+          </w:pPr>
+          <w:hyperlink w:anchor="_Toc138582741" w:history="1">
+            <w:r>
+              <w:rPr>
+                <w:rStyle w:val="a4"/>
+                <w:noProof/>
+              </w:rPr>
+              <w:t>vi</w:t>
+            </w:r>
+            <w:r>
+              <w:rPr>
+                <w:rStyle w:val="a4"/>
+                <w:rFonts w:hint="eastAsia"/>
+                <w:noProof/>
+              </w:rPr>
+              <w:t>文字編輯器</w:t>
+            </w:r>
+            <w:r>
+              <w:rPr>
+                <w:rStyle w:val="a4"/>
+                <w:noProof/>
+              </w:rPr>
+              <w:t xml:space="preserve"> : </w:t>
+            </w:r>
+            <w:r>
+              <w:rPr>
+                <w:rStyle w:val="a4"/>
+                <w:rFonts w:hint="eastAsia"/>
+                <w:noProof/>
+              </w:rPr>
+              <w:t>包含開啟</w:t>
+            </w:r>
+            <w:r>
+              <w:rPr>
+                <w:rStyle w:val="a4"/>
+                <w:noProof/>
+              </w:rPr>
+              <w:t>/</w:t>
+            </w:r>
+            <w:r>
+              <w:rPr>
+                <w:rStyle w:val="a4"/>
+                <w:rFonts w:hint="eastAsia"/>
+                <w:noProof/>
+              </w:rPr>
+              <w:t>編輯</w:t>
+            </w:r>
+            <w:r>
+              <w:rPr>
+                <w:rStyle w:val="a4"/>
+                <w:noProof/>
+              </w:rPr>
+              <w:t>/</w:t>
+            </w:r>
+            <w:r>
+              <w:rPr>
+                <w:rStyle w:val="a4"/>
+                <w:rFonts w:hint="eastAsia"/>
+                <w:noProof/>
+              </w:rPr>
+              <w:t>儲存</w:t>
+            </w:r>
+            <w:r>
+              <w:rPr>
+                <w:rStyle w:val="a4"/>
+                <w:noProof/>
+              </w:rPr>
+              <w:t>/</w:t>
+            </w:r>
+            <w:r>
+              <w:rPr>
+                <w:rStyle w:val="a4"/>
+                <w:rFonts w:hint="eastAsia"/>
+                <w:noProof/>
+              </w:rPr>
+              <w:t>取消</w:t>
+            </w:r>
+            <w:r>
+              <w:rPr>
+                <w:rStyle w:val="a4"/>
+                <w:noProof/>
+              </w:rPr>
+              <w:t>/</w:t>
+            </w:r>
+            <w:r>
+              <w:rPr>
+                <w:rStyle w:val="a4"/>
+                <w:rFonts w:hint="eastAsia"/>
+                <w:noProof/>
+              </w:rPr>
+              <w:t>檢視</w:t>
+            </w:r>
+            <w:r>
+              <w:rPr>
+                <w:rStyle w:val="a4"/>
+                <w:noProof/>
+              </w:rPr>
+              <w:t>/</w:t>
+            </w:r>
+            <w:r>
+              <w:rPr>
+                <w:rStyle w:val="a4"/>
+                <w:rFonts w:hint="eastAsia"/>
+                <w:noProof/>
+              </w:rPr>
+              <w:t>搜尋</w:t>
+            </w:r>
+            <w:r>
+              <w:rPr>
+                <w:rStyle w:val="a4"/>
+                <w:noProof/>
+              </w:rPr>
+              <w:t>…</w:t>
+            </w:r>
+            <w:r>
+              <w:rPr>
+                <w:rStyle w:val="a4"/>
+                <w:rFonts w:hint="eastAsia"/>
+                <w:noProof/>
+              </w:rPr>
+              <w:t>功能</w:t>
+            </w:r>
+            <w:r>
+              <w:rPr>
+                <w:noProof/>
+                <w:webHidden/>
+              </w:rPr>
+              <w:tab/>
+            </w:r>
+            <w:r>
+              <w:rPr>
+                <w:noProof/>
+                <w:webHidden/>
+              </w:rPr>
+              <w:fldChar w:fldCharType="begin"/>
+            </w:r>
+            <w:r>
+              <w:rPr>
+                <w:noProof/>
+                <w:webHidden/>
+              </w:rPr>
+              <w:instrText xml:space="preserve"> PAGEREF _Toc138582741 \h </w:instrText>
+            </w:r>
+            <w:r>
+              <w:rPr>
+                <w:noProof/>
+                <w:webHidden/>
+              </w:rPr>
+            </w:r>
+            <w:r>
+              <w:rPr>
+                <w:noProof/>
+                <w:webHidden/>
+              </w:rPr>
+              <w:fldChar w:fldCharType="separate"/>
+            </w:r>
+            <w:r>
+              <w:rPr>
+                <w:noProof/>
+                <w:webHidden/>
+              </w:rPr>
+              <w:t>4</w:t>
+            </w:r>
+            <w:r>
+              <w:rPr>
+                <w:noProof/>
+                <w:webHidden/>
+              </w:rPr>
+              <w:fldChar w:fldCharType="end"/>
+            </w:r>
+          </w:hyperlink>
+        </w:p>
+        <w:p>
+          <w:pPr>
+            <w:pStyle w:val="11"/>
+            <w:tabs>
+              <w:tab w:val="right" w:leader="dot" w:pos="8296"/>
+            </w:tabs>
+            <w:rPr>
+              <w:noProof/>
+              <w14:ligatures w14:val="standardContextual"/>
+            </w:rPr>
+          </w:pPr>
+          <w:hyperlink w:anchor="_Toc138582742" w:history="1">
+            <w:r>
+              <w:rPr>
+                <w:rStyle w:val="a4"/>
+                <w:rFonts w:hint="eastAsia"/>
+                <w:noProof/>
+              </w:rPr>
+              <w:t>設定</w:t>
+            </w:r>
+            <w:r>
+              <w:rPr>
+                <w:rStyle w:val="a4"/>
+                <w:noProof/>
+              </w:rPr>
+              <w:t>vscode</w:t>
+            </w:r>
+            <w:r>
+              <w:rPr>
+                <w:rStyle w:val="a4"/>
+                <w:rFonts w:hint="eastAsia"/>
+                <w:noProof/>
+              </w:rPr>
+              <w:t>為</w:t>
+            </w:r>
+            <w:r>
+              <w:rPr>
+                <w:rStyle w:val="a4"/>
+                <w:noProof/>
+              </w:rPr>
+              <w:t>git</w:t>
+            </w:r>
+            <w:r>
+              <w:rPr>
+                <w:rStyle w:val="a4"/>
+                <w:rFonts w:hint="eastAsia"/>
+                <w:noProof/>
+              </w:rPr>
+              <w:t>的文字編輯器</w:t>
+            </w:r>
+            <w:r>
+              <w:rPr>
+                <w:noProof/>
+                <w:webHidden/>
+              </w:rPr>
+              <w:tab/>
+            </w:r>
+            <w:r>
+              <w:rPr>
+                <w:noProof/>
+                <w:webHidden/>
+              </w:rPr>
+              <w:fldChar w:fldCharType="begin"/>
+            </w:r>
+            <w:r>
+              <w:rPr>
+                <w:noProof/>
+                <w:webHidden/>
+              </w:rPr>
+              <w:instrText xml:space="preserve"> PAGEREF _Toc138582742 \h </w:instrText>
+            </w:r>
+            <w:r>
+              <w:rPr>
+                <w:noProof/>
+                <w:webHidden/>
+              </w:rPr>
+            </w:r>
+            <w:r>
+              <w:rPr>
+                <w:noProof/>
+                <w:webHidden/>
+              </w:rPr>
+              <w:fldChar w:fldCharType="separate"/>
+            </w:r>
+            <w:r>
+              <w:rPr>
+                <w:noProof/>
+                <w:webHidden/>
+              </w:rPr>
+              <w:t>5</w:t>
+            </w:r>
+            <w:r>
+              <w:rPr>
+                <w:noProof/>
+                <w:webHidden/>
+              </w:rPr>
+              <w:fldChar w:fldCharType="end"/>
+            </w:r>
+          </w:hyperlink>
+        </w:p>
+        <w:p>
+          <w:r>
+            <w:rPr>
+              <w:b/>
+              <w:bCs/>
+              <w:lang w:val="zh-TW"/>
+            </w:rPr>
+            <w:fldChar w:fldCharType="end"/>
+          </w:r>
+        </w:p>
+      </w:sdtContent>
+    </w:sdt>
+    <w:p>
+      <w:pPr>
+        <w:pStyle w:val="a6"/>
+      </w:pPr>
+      <w:bookmarkStart w:id="0" w:name="_Toc138582738"/>
+      <w:r>
+        <w:rPr>
+          <w:rFonts w:hint="eastAsia"/>
+        </w:rPr>
+        <w:t>g</w:t>
+      </w:r>
+      <w:r>
+        <w:t>it</w:t>
+      </w:r>
+      <w:r>
+        <w:rPr>
+          <w:rFonts w:hint="eastAsia"/>
+        </w:rPr>
+        <w:t>基礎指令</w:t>
+      </w:r>
+      <w:bookmarkEnd w:id="0"/>
+    </w:p>
+    <w:p>
       <w:r>
         <w:rPr>
           <w:rFonts w:hint="eastAsia"/>
@@ -88,11 +660,6 @@
     </w:p>
     <w:p/>
     <w:p>
-      <w:pPr>
-        <w:rPr>
-          <w:rFonts w:hint="eastAsia"/>
-        </w:rPr>
-      </w:pPr>
       <w:r>
         <w:rPr>
           <w:rFonts w:hint="eastAsia"/>
@@ -131,6 +698,52 @@
       <w:r>
         <w:tab/>
       </w:r>
+      <w:proofErr w:type="spellStart"/>
+      <w:r>
+        <w:t>core.editor</w:t>
+      </w:r>
+      <w:proofErr w:type="spellEnd"/>
+      <w:r>
+        <w:t xml:space="preserve"> </w:t>
+      </w:r>
+      <w:r>
+        <w:rPr>
+          <w:rFonts w:hint="eastAsia"/>
+        </w:rPr>
+        <w:t>&lt;</w:t>
+      </w:r>
+      <w:r>
+        <w:rPr>
+          <w:rFonts w:hint="eastAsia"/>
+        </w:rPr>
+        <w:t>想設定的文字編輯器</w:t>
+      </w:r>
+      <w:r>
+        <w:rPr>
+          <w:rFonts w:hint="eastAsia"/>
+        </w:rPr>
+        <w:t>e</w:t>
+      </w:r>
+      <w:r>
+        <w:t>xe</w:t>
+      </w:r>
+      <w:r>
+        <w:rPr>
+          <w:rFonts w:hint="eastAsia"/>
+        </w:rPr>
+        <w:t>檔案位置</w:t>
+      </w:r>
+      <w:r>
+        <w:rPr>
+          <w:rFonts w:hint="eastAsia"/>
+        </w:rPr>
+        <w:t xml:space="preserve">&gt; </w:t>
+      </w:r>
+    </w:p>
+    <w:p>
+      <w:r>
+        <w:tab/>
+      </w:r>
       <w:r>
         <w:rPr>
           <w:rFonts w:hint="eastAsia"/>
@@ -147,13 +760,7 @@
         <w:t>git config user.name</w:t>
       </w:r>
     </w:p>
-    <w:p>
-      <w:pPr>
-        <w:rPr>
-          <w:rFonts w:hint="eastAsia"/>
-        </w:rPr>
-      </w:pPr>
-    </w:p>
+    <w:p/>
     <w:p>
       <w:r>
         <w:rPr>
@@ -208,9 +815,6 @@
     <w:p>
       <w:pPr>
         <w:ind w:firstLineChars="100" w:firstLine="240"/>
-        <w:rPr>
-          <w:rFonts w:hint="eastAsia"/>
-        </w:rPr>
       </w:pPr>
     </w:p>
     <w:p>
@@ -269,19 +873,8 @@
         <w:t xml:space="preserve"> </w:t>
       </w:r>
     </w:p>
-    <w:p>
-      <w:pPr>
-        <w:rPr>
-          <w:rFonts w:hint="eastAsia"/>
-        </w:rPr>
-      </w:pPr>
-    </w:p>
-    <w:p>
-      <w:pPr>
-        <w:rPr>
-          <w:rFonts w:hint="eastAsia"/>
-        </w:rPr>
-      </w:pPr>
+    <w:p/>
+    <w:p>
       <w:r>
         <w:rPr>
           <w:rFonts w:hint="eastAsia"/>
@@ -327,13 +920,7 @@
         <w:t>git log</w:t>
       </w:r>
     </w:p>
-    <w:p>
-      <w:pPr>
-        <w:rPr>
-          <w:rFonts w:hint="eastAsia"/>
-        </w:rPr>
-      </w:pPr>
-    </w:p>
+    <w:p/>
     <w:p>
       <w:r>
         <w:rPr>
@@ -495,9 +1082,6 @@
       <w:pPr>
         <w:pStyle w:val="a3"/>
         <w:ind w:firstLine="360"/>
-        <w:rPr>
-          <w:rFonts w:hint="eastAsia"/>
-        </w:rPr>
       </w:pPr>
       <w:r>
         <w:rPr>
@@ -527,9 +1111,6 @@
       <w:pPr>
         <w:pStyle w:val="a3"/>
         <w:ind w:firstLine="360"/>
-        <w:rPr>
-          <w:rFonts w:hint="eastAsia"/>
-        </w:rPr>
       </w:pPr>
       <w:r>
         <w:rPr>
@@ -547,6 +1128,7 @@
         <w:rPr>
           <w:rFonts w:hint="eastAsia"/>
         </w:rPr>
+        <w:lastRenderedPageBreak/>
         <w:t xml:space="preserve">- </w:t>
       </w:r>
       <w:r>
@@ -560,9 +1142,6 @@
       <w:pPr>
         <w:pStyle w:val="a3"/>
         <w:ind w:leftChars="0" w:left="840"/>
-        <w:rPr>
-          <w:rFonts w:hint="eastAsia"/>
-        </w:rPr>
       </w:pPr>
       <w:r>
         <w:rPr>
@@ -616,11 +1195,6 @@
       </w:r>
     </w:p>
     <w:p>
-      <w:pPr>
-        <w:rPr>
-          <w:rFonts w:hint="eastAsia"/>
-        </w:rPr>
-      </w:pPr>
       <w:r>
         <w:rPr>
           <w:rFonts w:hint="eastAsia"/>
@@ -648,18 +1222,854 @@
     <w:p>
       <w:r>
         <w:tab/>
-      </w:r>
-      <w:r>
-        <w:t xml:space="preserve">git checkout </w:t>
+        <w:t>git checkout -- file name</w:t>
+      </w:r>
+    </w:p>
+    <w:p/>
+    <w:p>
+      <w:r>
+        <w:rPr>
+          <w:rFonts w:hint="eastAsia"/>
+        </w:rPr>
+        <w:t>添加</w:t>
+      </w:r>
+      <w:r>
+        <w:rPr>
+          <w:rFonts w:hint="eastAsia"/>
+        </w:rPr>
+        <w:t>/</w:t>
+      </w:r>
+      <w:r>
+        <w:rPr>
+          <w:rFonts w:hint="eastAsia"/>
+        </w:rPr>
+        <w:t>刪除</w:t>
+      </w:r>
+      <w:r>
+        <w:rPr>
+          <w:rFonts w:hint="eastAsia"/>
+        </w:rPr>
+        <w:t>b</w:t>
+      </w:r>
+      <w:r>
+        <w:t>ranch</w:t>
+      </w:r>
+    </w:p>
+    <w:p>
+      <w:r>
+        <w:tab/>
+      </w:r>
+      <w:r>
+        <w:rPr>
+          <w:rFonts w:hint="eastAsia"/>
+        </w:rPr>
+        <w:t>添加</w:t>
+      </w:r>
+      <w:r>
+        <w:rPr>
+          <w:rFonts w:hint="eastAsia"/>
+        </w:rPr>
+        <w:t xml:space="preserve"> </w:t>
+      </w:r>
+      <w:r>
+        <w:t>git branch &lt;</w:t>
+      </w:r>
+      <w:r>
+        <w:rPr>
+          <w:rFonts w:hint="eastAsia"/>
+        </w:rPr>
+        <w:t>添加的</w:t>
+      </w:r>
+      <w:r>
+        <w:rPr>
+          <w:rFonts w:hint="eastAsia"/>
+        </w:rPr>
+        <w:t>b</w:t>
+      </w:r>
+      <w:r>
+        <w:t>ranch</w:t>
+      </w:r>
+      <w:r>
+        <w:rPr>
+          <w:rFonts w:hint="eastAsia"/>
+        </w:rPr>
+        <w:t>名</w:t>
+      </w:r>
+      <w:r>
+        <w:t>&gt;</w:t>
+      </w:r>
+    </w:p>
+    <w:p>
+      <w:r>
+        <w:tab/>
+      </w:r>
+      <w:r>
+        <w:rPr>
+          <w:rFonts w:hint="eastAsia"/>
+        </w:rPr>
+        <w:t>刪除</w:t>
+      </w:r>
+      <w:r>
+        <w:rPr>
+          <w:rFonts w:hint="eastAsia"/>
+        </w:rPr>
+        <w:t xml:space="preserve"> </w:t>
+      </w:r>
+      <w:r>
+        <w:t>git branch -d &lt;</w:t>
+      </w:r>
+      <w:r>
+        <w:rPr>
+          <w:rFonts w:hint="eastAsia"/>
+        </w:rPr>
+        <w:t>移除的</w:t>
+      </w:r>
+      <w:r>
+        <w:rPr>
+          <w:rFonts w:hint="eastAsia"/>
+        </w:rPr>
+        <w:t>b</w:t>
+      </w:r>
+      <w:r>
+        <w:t>ranch</w:t>
+      </w:r>
+      <w:r>
+        <w:rPr>
+          <w:rFonts w:hint="eastAsia"/>
+        </w:rPr>
+        <w:t>名</w:t>
+      </w:r>
+      <w:r>
+        <w:t>&gt;</w:t>
+      </w:r>
+    </w:p>
+    <w:p>
+      <w:r>
+        <w:tab/>
+      </w:r>
+      <w:r>
+        <w:rPr>
+          <w:rFonts w:hint="eastAsia"/>
+        </w:rPr>
+        <w:t>復原</w:t>
+      </w:r>
+      <w:r>
+        <w:rPr>
+          <w:rFonts w:hint="eastAsia"/>
+        </w:rPr>
+        <w:t xml:space="preserve"> </w:t>
+      </w:r>
+      <w:r>
+        <w:t>git branch &lt;</w:t>
+      </w:r>
+      <w:r>
+        <w:rPr>
+          <w:rFonts w:hint="eastAsia"/>
+        </w:rPr>
+        <w:t>添加的</w:t>
+      </w:r>
+      <w:r>
+        <w:rPr>
+          <w:rFonts w:hint="eastAsia"/>
+        </w:rPr>
+        <w:t>b</w:t>
+      </w:r>
+      <w:r>
+        <w:t xml:space="preserve">ranch </w:t>
+      </w:r>
+      <w:r>
+        <w:rPr>
+          <w:rFonts w:hint="eastAsia"/>
+        </w:rPr>
+        <w:t>名</w:t>
+      </w:r>
+      <w:r>
+        <w:rPr>
+          <w:rFonts w:hint="eastAsia"/>
+        </w:rPr>
+        <w:t xml:space="preserve"> </w:t>
+      </w:r>
+      <w:r>
+        <w:t xml:space="preserve">branch hash </w:t>
+      </w:r>
+      <w:r>
+        <w:rPr>
+          <w:rFonts w:hint="eastAsia"/>
+        </w:rPr>
+        <w:t>版本代碼</w:t>
+      </w:r>
+      <w:r>
+        <w:t>&gt;</w:t>
+      </w:r>
+    </w:p>
+    <w:p/>
+    <w:p>
+      <w:r>
+        <w:rPr>
+          <w:rFonts w:hint="eastAsia"/>
+        </w:rPr>
+        <w:t>移除</w:t>
+      </w:r>
+      <w:r>
+        <w:rPr>
+          <w:rFonts w:hint="eastAsia"/>
+        </w:rPr>
+        <w:t>g</w:t>
+      </w:r>
+      <w:r>
+        <w:t xml:space="preserve">it </w:t>
+      </w:r>
+      <w:r>
+        <w:rPr>
+          <w:rFonts w:hint="eastAsia"/>
+        </w:rPr>
+        <w:t>版控</w:t>
+      </w:r>
+    </w:p>
+    <w:p>
+      <w:proofErr w:type="gramStart"/>
+      <w:r>
+        <w:rPr>
+          <w:rFonts w:hint="eastAsia"/>
+        </w:rPr>
+        <w:t>刪除版控資訊</w:t>
+      </w:r>
+      <w:proofErr w:type="gramEnd"/>
+      <w:r>
+        <w:rPr>
+          <w:rFonts w:hint="eastAsia"/>
+        </w:rPr>
+        <w:t>的資料夾</w:t>
+      </w:r>
+      <w:r>
+        <w:rPr>
+          <w:rFonts w:hint="eastAsia"/>
+        </w:rPr>
+        <w:t xml:space="preserve"> (</w:t>
+      </w:r>
+      <w:r>
+        <w:t>.git</w:t>
+      </w:r>
+      <w:r>
+        <w:rPr>
+          <w:rFonts w:hint="eastAsia"/>
+        </w:rPr>
+        <w:t xml:space="preserve">) </w:t>
+      </w:r>
+      <w:r>
+        <w:rPr>
+          <w:rFonts w:hint="eastAsia"/>
+        </w:rPr>
+        <w:t>則可解除該資料夾的版控</w:t>
+      </w:r>
+    </w:p>
+    <w:p>
+      <w:pPr>
+        <w:widowControl/>
+      </w:pPr>
+      <w:r>
+        <w:br w:type="page"/>
+      </w:r>
+    </w:p>
+    <w:p>
+      <w:pPr>
+        <w:pStyle w:val="a6"/>
+      </w:pPr>
+      <w:bookmarkStart w:id="1" w:name="_Toc138582739"/>
+      <w:r>
+        <w:rPr>
+          <w:rFonts w:hint="eastAsia"/>
+        </w:rPr>
+        <w:lastRenderedPageBreak/>
+        <w:t>版本控制</w:t>
+      </w:r>
+      <w:bookmarkEnd w:id="1"/>
+    </w:p>
+    <w:p>
+      <w:r>
+        <w:rPr>
+          <w:rFonts w:hint="eastAsia"/>
+        </w:rPr>
+        <w:t>若</w:t>
+      </w:r>
+      <w:r>
+        <w:rPr>
+          <w:rFonts w:hint="eastAsia"/>
+        </w:rPr>
+        <w:t>m</w:t>
+      </w:r>
+      <w:r>
+        <w:t>aster</w:t>
+      </w:r>
+      <w:r>
+        <w:rPr>
+          <w:rFonts w:hint="eastAsia"/>
+        </w:rPr>
+        <w:t>為主要分支、</w:t>
+      </w:r>
+      <w:r>
+        <w:rPr>
+          <w:rFonts w:hint="eastAsia"/>
+        </w:rPr>
+        <w:t>d</w:t>
+      </w:r>
+      <w:r>
+        <w:t>ev</w:t>
+      </w:r>
+      <w:r>
+        <w:rPr>
+          <w:rFonts w:hint="eastAsia"/>
+        </w:rPr>
+        <w:t>開發中分支，要將</w:t>
+      </w:r>
+      <w:r>
+        <w:rPr>
+          <w:rFonts w:hint="eastAsia"/>
+        </w:rPr>
+        <w:t>d</w:t>
+      </w:r>
+      <w:r>
+        <w:t>ev</w:t>
+      </w:r>
+      <w:r>
+        <w:rPr>
+          <w:rFonts w:hint="eastAsia"/>
+        </w:rPr>
+        <w:t>變動部分</w:t>
+      </w:r>
+      <w:r>
+        <w:rPr>
+          <w:rFonts w:hint="eastAsia"/>
+        </w:rPr>
+        <w:t>m</w:t>
+      </w:r>
+      <w:r>
+        <w:t>erge</w:t>
+      </w:r>
+      <w:r>
+        <w:rPr>
+          <w:rFonts w:hint="eastAsia"/>
+        </w:rPr>
+        <w:t>回</w:t>
+      </w:r>
+      <w:r>
+        <w:rPr>
+          <w:rFonts w:hint="eastAsia"/>
+        </w:rPr>
+        <w:t>m</w:t>
+      </w:r>
+      <w:r>
+        <w:t>aster :</w:t>
+      </w:r>
+    </w:p>
+    <w:p>
+      <w:pPr>
+        <w:widowControl/>
+      </w:pPr>
+      <w:r>
+        <w:rPr>
+          <w:rFonts w:hint="eastAsia"/>
+        </w:rPr>
+        <w:t>1</w:t>
+      </w:r>
+      <w:r>
+        <w:t xml:space="preserve">. </w:t>
+      </w:r>
+      <w:r>
+        <w:rPr>
+          <w:rFonts w:hint="eastAsia"/>
+        </w:rPr>
+        <w:t>切回</w:t>
+      </w:r>
+      <w:r>
+        <w:rPr>
+          <w:rFonts w:hint="eastAsia"/>
+        </w:rPr>
+        <w:t>m</w:t>
+      </w:r>
+      <w:r>
+        <w:t>aster</w:t>
+      </w:r>
+    </w:p>
+    <w:p>
+      <w:pPr>
+        <w:widowControl/>
+      </w:pPr>
+      <w:r>
+        <w:rPr>
+          <w:rFonts w:hint="eastAsia"/>
+        </w:rPr>
+        <w:t>2</w:t>
+      </w:r>
+      <w:r>
+        <w:t xml:space="preserve">. </w:t>
+      </w:r>
+      <w:r>
+        <w:t xml:space="preserve"> git merge &lt;</w:t>
+      </w:r>
+      <w:r>
+        <w:rPr>
+          <w:rFonts w:hint="eastAsia"/>
+        </w:rPr>
+        <w:t>要</w:t>
+      </w:r>
+      <w:r>
+        <w:rPr>
+          <w:rFonts w:hint="eastAsia"/>
+        </w:rPr>
+        <w:t>m</w:t>
+      </w:r>
+      <w:r>
+        <w:t>erge</w:t>
+      </w:r>
+      <w:r>
+        <w:rPr>
+          <w:rFonts w:hint="eastAsia"/>
+        </w:rPr>
+        <w:t>的分支</w:t>
+      </w:r>
+      <w:r>
+        <w:t>&gt;</w:t>
+      </w:r>
+    </w:p>
+    <w:p>
+      <w:pPr>
+        <w:widowControl/>
+      </w:pPr>
+      <w:r>
+        <w:rPr>
+          <w:rFonts w:hint="eastAsia"/>
+        </w:rPr>
+        <w:t>若要回復合併前的狀態</w:t>
+      </w:r>
+    </w:p>
+    <w:p>
+      <w:pPr>
+        <w:widowControl/>
+      </w:pPr>
+      <w:r>
+        <w:t>git reset --hard ORIG_HEAD</w:t>
+      </w:r>
+    </w:p>
+    <w:p>
+      <w:pPr>
+        <w:pStyle w:val="a6"/>
+      </w:pPr>
+      <w:bookmarkStart w:id="2" w:name="_Toc138582740"/>
+      <w:r>
+        <w:rPr>
+          <w:rFonts w:hint="eastAsia"/>
+        </w:rPr>
+        <w:t>版本線圖</w:t>
+      </w:r>
+      <w:bookmarkEnd w:id="2"/>
+    </w:p>
+    <w:p>
+      <w:r>
+        <w:rPr>
+          <w:rFonts w:hint="eastAsia"/>
+        </w:rPr>
+        <w:t>只顯示第一行的資訊</w:t>
+      </w:r>
+    </w:p>
+    <w:p>
+      <w:r>
+        <w:t xml:space="preserve">git </w:t>
+      </w:r>
+      <w:r>
+        <w:rPr>
+          <w:rFonts w:hint="eastAsia"/>
+        </w:rPr>
+        <w:t>l</w:t>
+      </w:r>
+      <w:r>
+        <w:t>og --</w:t>
+      </w:r>
+      <w:proofErr w:type="spellStart"/>
+      <w:r>
+        <w:t>oneline</w:t>
+      </w:r>
+      <w:proofErr w:type="spellEnd"/>
+    </w:p>
+    <w:p>
+      <w:r>
+        <w:rPr>
+          <w:rFonts w:hint="eastAsia"/>
+        </w:rPr>
+        <w:t>以圖的方式顯示</w:t>
+      </w:r>
+    </w:p>
+    <w:p>
+      <w:r>
+        <w:t xml:space="preserve">git </w:t>
+      </w:r>
+      <w:r>
+        <w:rPr>
+          <w:rFonts w:hint="eastAsia"/>
+        </w:rPr>
+        <w:t>l</w:t>
+      </w:r>
+      <w:r>
+        <w:t xml:space="preserve">og </w:t>
       </w:r>
       <w:r>
         <w:t>--</w:t>
       </w:r>
-      <w:r>
+      <w:proofErr w:type="spellStart"/>
+      <w:r>
+        <w:t>oneline</w:t>
+      </w:r>
+      <w:proofErr w:type="spellEnd"/>
+      <w:r>
+        <w:t xml:space="preserve"> --graph</w:t>
+      </w:r>
+    </w:p>
+    <w:p>
+      <w:pPr>
+        <w:pStyle w:val="a6"/>
+      </w:pPr>
+      <w:r>
+        <w:rPr>
+          <w:rFonts w:hint="eastAsia"/>
+        </w:rPr>
+        <w:t>版本衝突</w:t>
+      </w:r>
+    </w:p>
+    <w:p>
+      <w:pPr>
+        <w:rPr>
+          <w:rFonts w:hint="eastAsia"/>
+        </w:rPr>
+      </w:pPr>
+    </w:p>
+    <w:p>
+      <w:r>
+        <w:br w:type="page"/>
+      </w:r>
+    </w:p>
+    <w:p>
+      <w:pPr>
+        <w:pStyle w:val="a6"/>
+      </w:pPr>
+      <w:bookmarkStart w:id="3" w:name="_Toc138582741"/>
+      <w:r>
+        <w:rPr>
+          <w:rFonts w:hint="eastAsia"/>
+        </w:rPr>
+        <w:lastRenderedPageBreak/>
+        <w:t>v</w:t>
+      </w:r>
+      <w:r>
+        <w:t>i</w:t>
+      </w:r>
+      <w:r>
+        <w:rPr>
+          <w:rFonts w:hint="eastAsia"/>
+        </w:rPr>
+        <w:t>文字編輯器</w:t>
+      </w:r>
+      <w:r>
+        <w:rPr>
+          <w:rFonts w:hint="eastAsia"/>
+        </w:rPr>
+        <w:t xml:space="preserve"> : </w:t>
+      </w:r>
+      <w:r>
+        <w:rPr>
+          <w:rFonts w:hint="eastAsia"/>
+        </w:rPr>
+        <w:t>包含開啟</w:t>
+      </w:r>
+      <w:r>
+        <w:rPr>
+          <w:rFonts w:hint="eastAsia"/>
+        </w:rPr>
+        <w:t>/</w:t>
+      </w:r>
+      <w:r>
+        <w:rPr>
+          <w:rFonts w:hint="eastAsia"/>
+        </w:rPr>
+        <w:t>編輯</w:t>
+      </w:r>
+      <w:r>
+        <w:rPr>
+          <w:rFonts w:hint="eastAsia"/>
+        </w:rPr>
+        <w:t>/</w:t>
+      </w:r>
+      <w:r>
+        <w:rPr>
+          <w:rFonts w:hint="eastAsia"/>
+        </w:rPr>
+        <w:t>儲存</w:t>
+      </w:r>
+      <w:r>
+        <w:rPr>
+          <w:rFonts w:hint="eastAsia"/>
+        </w:rPr>
+        <w:t>/</w:t>
+      </w:r>
+      <w:r>
+        <w:rPr>
+          <w:rFonts w:hint="eastAsia"/>
+        </w:rPr>
+        <w:t>取消</w:t>
+      </w:r>
+      <w:r>
+        <w:rPr>
+          <w:rFonts w:hint="eastAsia"/>
+        </w:rPr>
+        <w:t>/</w:t>
+      </w:r>
+      <w:r>
+        <w:rPr>
+          <w:rFonts w:hint="eastAsia"/>
+        </w:rPr>
+        <w:t>檢視</w:t>
+      </w:r>
+      <w:r>
+        <w:rPr>
+          <w:rFonts w:hint="eastAsia"/>
+        </w:rPr>
+        <w:t>/</w:t>
+      </w:r>
+      <w:r>
+        <w:rPr>
+          <w:rFonts w:hint="eastAsia"/>
+        </w:rPr>
+        <w:t>搜尋</w:t>
+      </w:r>
+      <w:r>
+        <w:t>…</w:t>
+      </w:r>
+      <w:r>
+        <w:rPr>
+          <w:rFonts w:hint="eastAsia"/>
+        </w:rPr>
+        <w:t>功能</w:t>
+      </w:r>
+      <w:bookmarkEnd w:id="3"/>
+    </w:p>
+    <w:p>
+      <w:r>
+        <w:rPr>
+          <w:rFonts w:hint="eastAsia"/>
+        </w:rPr>
+        <w:t xml:space="preserve">1. </w:t>
+      </w:r>
+      <w:r>
+        <w:rPr>
+          <w:rFonts w:hint="eastAsia"/>
+        </w:rPr>
+        <w:t>開啟檔案：輸入</w:t>
+      </w:r>
+      <w:r>
+        <w:rPr>
+          <w:rFonts w:hint="eastAsia"/>
+        </w:rPr>
+        <w:t xml:space="preserve"> `vi </w:t>
+      </w:r>
+      <w:r>
+        <w:rPr>
+          <w:rFonts w:hint="eastAsia"/>
+        </w:rPr>
+        <w:t>檔案名稱</w:t>
+      </w:r>
+      <w:r>
+        <w:rPr>
+          <w:rFonts w:hint="eastAsia"/>
+        </w:rPr>
+        <w:t>`</w:t>
+      </w:r>
+      <w:r>
+        <w:rPr>
+          <w:rFonts w:hint="eastAsia"/>
+        </w:rPr>
+        <w:t>，例如</w:t>
+      </w:r>
+      <w:r>
+        <w:rPr>
+          <w:rFonts w:hint="eastAsia"/>
+        </w:rPr>
+        <w:t xml:space="preserve"> `vi README.md`</w:t>
+      </w:r>
+      <w:r>
+        <w:rPr>
+          <w:rFonts w:hint="eastAsia"/>
+        </w:rPr>
+        <w:t>。如果檔案不存在，</w:t>
+      </w:r>
+      <w:r>
+        <w:rPr>
+          <w:rFonts w:hint="eastAsia"/>
+        </w:rPr>
+        <w:t xml:space="preserve">`vi` </w:t>
+      </w:r>
+      <w:r>
+        <w:rPr>
+          <w:rFonts w:hint="eastAsia"/>
+        </w:rPr>
+        <w:t>會自動建立一個新檔案。</w:t>
+      </w:r>
+    </w:p>
+    <w:p/>
+    <w:p>
+      <w:r>
+        <w:rPr>
+          <w:rFonts w:hint="eastAsia"/>
+        </w:rPr>
+        <w:t xml:space="preserve">2. </w:t>
+      </w:r>
+      <w:r>
+        <w:rPr>
+          <w:rFonts w:hint="eastAsia"/>
+        </w:rPr>
+        <w:t>編輯模式：進入</w:t>
+      </w:r>
+      <w:r>
+        <w:rPr>
+          <w:rFonts w:hint="eastAsia"/>
+        </w:rPr>
+        <w:t xml:space="preserve"> `vi` </w:t>
+      </w:r>
+      <w:r>
+        <w:rPr>
+          <w:rFonts w:hint="eastAsia"/>
+        </w:rPr>
+        <w:t>編輯模式，按下</w:t>
+      </w:r>
+      <w:r>
+        <w:rPr>
+          <w:rFonts w:hint="eastAsia"/>
+        </w:rPr>
+        <w:t xml:space="preserve"> `</w:t>
+      </w:r>
+      <w:proofErr w:type="spellStart"/>
+      <w:r>
+        <w:rPr>
+          <w:rFonts w:hint="eastAsia"/>
+        </w:rPr>
+        <w:t>i</w:t>
+      </w:r>
+      <w:proofErr w:type="spellEnd"/>
+      <w:r>
+        <w:rPr>
+          <w:rFonts w:hint="eastAsia"/>
+        </w:rPr>
+        <w:t xml:space="preserve">` </w:t>
+      </w:r>
+      <w:r>
+        <w:rPr>
+          <w:rFonts w:hint="eastAsia"/>
+        </w:rPr>
+        <w:t>鍵。現在您可以自由編輯檔案的內容。</w:t>
+      </w:r>
+    </w:p>
+    <w:p/>
+    <w:p>
+      <w:r>
+        <w:rPr>
+          <w:rFonts w:hint="eastAsia"/>
+        </w:rPr>
+        <w:t xml:space="preserve">3. </w:t>
+      </w:r>
+      <w:r>
+        <w:rPr>
+          <w:rFonts w:hint="eastAsia"/>
+        </w:rPr>
+        <w:t>儲存變更：在編輯完成後，按下</w:t>
+      </w:r>
+      <w:r>
+        <w:rPr>
+          <w:rFonts w:hint="eastAsia"/>
+        </w:rPr>
+        <w:t xml:space="preserve"> `Esc` </w:t>
+      </w:r>
+      <w:r>
+        <w:rPr>
+          <w:rFonts w:hint="eastAsia"/>
+        </w:rPr>
+        <w:t>鍵，然後輸入</w:t>
+      </w:r>
+      <w:r>
+        <w:rPr>
+          <w:rFonts w:hint="eastAsia"/>
+        </w:rPr>
+        <w:t xml:space="preserve"> `:</w:t>
+      </w:r>
+      <w:proofErr w:type="spellStart"/>
+      <w:r>
+        <w:rPr>
+          <w:rFonts w:hint="eastAsia"/>
+        </w:rPr>
+        <w:t>wq</w:t>
+      </w:r>
+      <w:proofErr w:type="spellEnd"/>
+      <w:r>
+        <w:rPr>
+          <w:rFonts w:hint="eastAsia"/>
+        </w:rPr>
+        <w:t xml:space="preserve">` (write and quit) </w:t>
+      </w:r>
+      <w:r>
+        <w:rPr>
+          <w:rFonts w:hint="eastAsia"/>
+        </w:rPr>
+        <w:t>儲存並離開編輯器。</w:t>
+      </w:r>
+    </w:p>
+    <w:p/>
+    <w:p>
+      <w:r>
+        <w:rPr>
+          <w:rFonts w:hint="eastAsia"/>
+        </w:rPr>
+        <w:t xml:space="preserve">4. </w:t>
+      </w:r>
+      <w:r>
+        <w:rPr>
+          <w:rFonts w:hint="eastAsia"/>
+        </w:rPr>
+        <w:t>取消編輯：在編輯模式下按下</w:t>
+      </w:r>
+      <w:r>
+        <w:rPr>
+          <w:rFonts w:hint="eastAsia"/>
+        </w:rPr>
+        <w:t xml:space="preserve"> `Esc` </w:t>
+      </w:r>
+      <w:r>
+        <w:rPr>
+          <w:rFonts w:hint="eastAsia"/>
+        </w:rPr>
+        <w:t>鍵，然後輸入</w:t>
+      </w:r>
+      <w:r>
+        <w:rPr>
+          <w:rFonts w:hint="eastAsia"/>
+        </w:rPr>
+        <w:t xml:space="preserve"> `:</w:t>
+      </w:r>
+      <w:proofErr w:type="gramStart"/>
+      <w:r>
+        <w:rPr>
+          <w:rFonts w:hint="eastAsia"/>
+        </w:rPr>
+        <w:t>q!`</w:t>
+      </w:r>
+      <w:proofErr w:type="gramEnd"/>
+      <w:r>
+        <w:rPr>
+          <w:rFonts w:hint="eastAsia"/>
+        </w:rPr>
         <w:t xml:space="preserve"> </w:t>
       </w:r>
       <w:r>
-        <w:t>file name</w:t>
+        <w:rPr>
+          <w:rFonts w:hint="eastAsia"/>
+        </w:rPr>
+        <w:t>來取消編輯，並丟棄所有變更。</w:t>
       </w:r>
     </w:p>
     <w:p/>
@@ -668,122 +2078,33 @@
         <w:rPr>
           <w:rFonts w:hint="eastAsia"/>
         </w:rPr>
-        <w:t>v</w:t>
-      </w:r>
-      <w:r>
-        <w:t>i</w:t>
-      </w:r>
-      <w:r>
-        <w:rPr>
-          <w:rFonts w:hint="eastAsia"/>
-        </w:rPr>
-        <w:t>文字編輯器</w:t>
-      </w:r>
-      <w:r>
-        <w:rPr>
-          <w:rFonts w:hint="eastAsia"/>
-        </w:rPr>
-        <w:t xml:space="preserve"> : </w:t>
-      </w:r>
-      <w:r>
-        <w:rPr>
-          <w:rFonts w:hint="eastAsia"/>
-        </w:rPr>
-        <w:t>包含開啟</w:t>
-      </w:r>
-      <w:r>
-        <w:rPr>
-          <w:rFonts w:hint="eastAsia"/>
-        </w:rPr>
-        <w:t>/</w:t>
-      </w:r>
-      <w:r>
-        <w:rPr>
-          <w:rFonts w:hint="eastAsia"/>
-        </w:rPr>
-        <w:t>編輯</w:t>
-      </w:r>
-      <w:r>
-        <w:rPr>
-          <w:rFonts w:hint="eastAsia"/>
-        </w:rPr>
-        <w:t>/</w:t>
-      </w:r>
-      <w:r>
-        <w:rPr>
-          <w:rFonts w:hint="eastAsia"/>
-        </w:rPr>
-        <w:t>儲存</w:t>
-      </w:r>
-      <w:r>
-        <w:rPr>
-          <w:rFonts w:hint="eastAsia"/>
-        </w:rPr>
-        <w:t>/</w:t>
-      </w:r>
-      <w:r>
-        <w:rPr>
-          <w:rFonts w:hint="eastAsia"/>
-        </w:rPr>
-        <w:t>取消</w:t>
-      </w:r>
-      <w:r>
-        <w:rPr>
-          <w:rFonts w:hint="eastAsia"/>
-        </w:rPr>
-        <w:t>/</w:t>
-      </w:r>
-      <w:r>
-        <w:rPr>
-          <w:rFonts w:hint="eastAsia"/>
-        </w:rPr>
-        <w:t>檢視</w:t>
-      </w:r>
-      <w:r>
-        <w:rPr>
-          <w:rFonts w:hint="eastAsia"/>
-        </w:rPr>
-        <w:t>/</w:t>
-      </w:r>
-      <w:r>
-        <w:rPr>
-          <w:rFonts w:hint="eastAsia"/>
-        </w:rPr>
-        <w:t>搜尋</w:t>
-      </w:r>
-      <w:r>
-        <w:t>…</w:t>
-      </w:r>
-      <w:r>
-        <w:rPr>
-          <w:rFonts w:hint="eastAsia"/>
-        </w:rPr>
-        <w:t>功能</w:t>
-      </w:r>
-    </w:p>
-    <w:p>
-      <w:pPr>
-        <w:rPr>
-          <w:rFonts w:hint="eastAsia"/>
-        </w:rPr>
-      </w:pPr>
-      <w:r>
-        <w:rPr>
-          <w:rFonts w:hint="eastAsia"/>
-        </w:rPr>
-        <w:t xml:space="preserve">1. </w:t>
-      </w:r>
-      <w:r>
-        <w:rPr>
-          <w:rFonts w:hint="eastAsia"/>
-        </w:rPr>
-        <w:t>開啟檔案：輸入</w:t>
-      </w:r>
-      <w:r>
-        <w:rPr>
-          <w:rFonts w:hint="eastAsia"/>
-        </w:rPr>
-        <w:t xml:space="preserve"> `vi </w:t>
+        <w:t xml:space="preserve">5. </w:t>
+      </w:r>
+      <w:r>
+        <w:rPr>
+          <w:rFonts w:hint="eastAsia"/>
+        </w:rPr>
+        <w:t>檢視檔案內容：在命令模式下，輸入</w:t>
+      </w:r>
+      <w:r>
+        <w:rPr>
+          <w:rFonts w:hint="eastAsia"/>
+        </w:rPr>
+        <w:t xml:space="preserve"> `:</w:t>
+      </w:r>
+      <w:proofErr w:type="spellStart"/>
+      <w:r>
+        <w:rPr>
+          <w:rFonts w:hint="eastAsia"/>
+        </w:rPr>
+        <w:t>sp</w:t>
+      </w:r>
+      <w:proofErr w:type="spellEnd"/>
+      <w:r>
+        <w:rPr>
+          <w:rFonts w:hint="eastAsia"/>
+        </w:rPr>
+        <w:t xml:space="preserve"> </w:t>
       </w:r>
       <w:r>
         <w:rPr>
@@ -795,85 +2116,53 @@
         <w:rPr>
           <w:rFonts w:hint="eastAsia"/>
         </w:rPr>
-        <w:t>`</w:t>
-      </w:r>
-      <w:r>
-        <w:rPr>
-          <w:rFonts w:hint="eastAsia"/>
-        </w:rPr>
-        <w:t>，例如</w:t>
-      </w:r>
-      <w:r>
-        <w:rPr>
-          <w:rFonts w:hint="eastAsia"/>
-        </w:rPr>
-        <w:t xml:space="preserve"> `vi README.md`</w:t>
-      </w:r>
-      <w:r>
-        <w:rPr>
-          <w:rFonts w:hint="eastAsia"/>
-        </w:rPr>
-        <w:t>。如果檔案不存在，</w:t>
-      </w:r>
-      <w:r>
-        <w:rPr>
-          <w:rFonts w:hint="eastAsia"/>
-        </w:rPr>
-        <w:t xml:space="preserve">`vi` </w:t>
-      </w:r>
-      <w:r>
-        <w:rPr>
-          <w:rFonts w:hint="eastAsia"/>
-        </w:rPr>
-        <w:t>會自動建立一個新檔案。</w:t>
+        <w:t xml:space="preserve">` </w:t>
+      </w:r>
+      <w:r>
+        <w:rPr>
+          <w:rFonts w:hint="eastAsia"/>
+        </w:rPr>
+        <w:t>來分割視窗並檢視其他檔案的內容。同樣地，您可以用</w:t>
+      </w:r>
+      <w:r>
+        <w:rPr>
+          <w:rFonts w:hint="eastAsia"/>
+        </w:rPr>
+        <w:t xml:space="preserve"> `:q` </w:t>
+      </w:r>
+      <w:r>
+        <w:rPr>
+          <w:rFonts w:hint="eastAsia"/>
+        </w:rPr>
+        <w:t>來關閉分割視窗。</w:t>
       </w:r>
     </w:p>
     <w:p/>
     <w:p>
-      <w:pPr>
-        <w:rPr>
-          <w:rFonts w:hint="eastAsia"/>
-        </w:rPr>
-      </w:pPr>
-      <w:r>
-        <w:rPr>
-          <w:rFonts w:hint="eastAsia"/>
-        </w:rPr>
-        <w:lastRenderedPageBreak/>
-        <w:t xml:space="preserve">2. </w:t>
-      </w:r>
-      <w:r>
-        <w:rPr>
-          <w:rFonts w:hint="eastAsia"/>
-        </w:rPr>
-        <w:t>編輯模式：進入</w:t>
-      </w:r>
-      <w:r>
-        <w:rPr>
-          <w:rFonts w:hint="eastAsia"/>
-        </w:rPr>
-        <w:t xml:space="preserve"> `vi` </w:t>
-      </w:r>
-      <w:r>
-        <w:rPr>
-          <w:rFonts w:hint="eastAsia"/>
-        </w:rPr>
-        <w:t>編輯模式，按下</w:t>
-      </w:r>
-      <w:r>
-        <w:rPr>
-          <w:rFonts w:hint="eastAsia"/>
-        </w:rPr>
-        <w:t xml:space="preserve"> `</w:t>
-      </w:r>
-      <w:proofErr w:type="spellStart"/>
-      <w:r>
-        <w:rPr>
-          <w:rFonts w:hint="eastAsia"/>
-        </w:rPr>
-        <w:t>i</w:t>
-      </w:r>
-      <w:proofErr w:type="spellEnd"/>
+      <w:r>
+        <w:rPr>
+          <w:rFonts w:hint="eastAsia"/>
+        </w:rPr>
+        <w:t xml:space="preserve">6. </w:t>
+      </w:r>
+      <w:r>
+        <w:rPr>
+          <w:rFonts w:hint="eastAsia"/>
+        </w:rPr>
+        <w:t>搜尋文字：在命令模式下，輸入</w:t>
+      </w:r>
+      <w:r>
+        <w:rPr>
+          <w:rFonts w:hint="eastAsia"/>
+        </w:rPr>
+        <w:t xml:space="preserve"> `/</w:t>
+      </w:r>
+      <w:r>
+        <w:rPr>
+          <w:rFonts w:hint="eastAsia"/>
+        </w:rPr>
+        <w:t>搜尋內容</w:t>
+      </w:r>
       <w:r>
         <w:rPr>
           <w:rFonts w:hint="eastAsia"/>
@@ -884,247 +2173,17 @@
         <w:rPr>
           <w:rFonts w:hint="eastAsia"/>
         </w:rPr>
-        <w:t>鍵。現在您可以自由編輯檔案的內容。</w:t>
-      </w:r>
-    </w:p>
-    <w:p/>
-    <w:p>
-      <w:pPr>
-        <w:rPr>
-          <w:rFonts w:hint="eastAsia"/>
-        </w:rPr>
-      </w:pPr>
-      <w:r>
-        <w:rPr>
-          <w:rFonts w:hint="eastAsia"/>
-        </w:rPr>
-        <w:t xml:space="preserve">3. </w:t>
-      </w:r>
-      <w:r>
-        <w:rPr>
-          <w:rFonts w:hint="eastAsia"/>
-        </w:rPr>
-        <w:t>儲存變更：在編輯完成後，按下</w:t>
-      </w:r>
-      <w:r>
-        <w:rPr>
-          <w:rFonts w:hint="eastAsia"/>
-        </w:rPr>
-        <w:t xml:space="preserve"> `Esc` </w:t>
-      </w:r>
-      <w:r>
-        <w:rPr>
-          <w:rFonts w:hint="eastAsia"/>
-        </w:rPr>
-        <w:t>鍵，然後輸入</w:t>
-      </w:r>
-      <w:r>
-        <w:rPr>
-          <w:rFonts w:hint="eastAsia"/>
-        </w:rPr>
-        <w:t xml:space="preserve"> `:</w:t>
-      </w:r>
-      <w:proofErr w:type="spellStart"/>
-      <w:r>
-        <w:rPr>
-          <w:rFonts w:hint="eastAsia"/>
-        </w:rPr>
-        <w:t>wq</w:t>
-      </w:r>
-      <w:proofErr w:type="spellEnd"/>
-      <w:r>
-        <w:rPr>
-          <w:rFonts w:hint="eastAsia"/>
-        </w:rPr>
-        <w:t xml:space="preserve">` (write and quit) </w:t>
-      </w:r>
-      <w:r>
-        <w:rPr>
-          <w:rFonts w:hint="eastAsia"/>
-        </w:rPr>
-        <w:t>儲存並離開編輯器。</w:t>
-      </w:r>
-    </w:p>
-    <w:p/>
-    <w:p>
-      <w:pPr>
-        <w:rPr>
-          <w:rFonts w:hint="eastAsia"/>
-        </w:rPr>
-      </w:pPr>
-      <w:r>
-        <w:rPr>
-          <w:rFonts w:hint="eastAsia"/>
-        </w:rPr>
-        <w:t xml:space="preserve">4. </w:t>
-      </w:r>
-      <w:r>
-        <w:rPr>
-          <w:rFonts w:hint="eastAsia"/>
-        </w:rPr>
-        <w:t>取消編輯：在編輯模式下按下</w:t>
-      </w:r>
-      <w:r>
-        <w:rPr>
-          <w:rFonts w:hint="eastAsia"/>
-        </w:rPr>
-        <w:t xml:space="preserve"> `Esc` </w:t>
-      </w:r>
-      <w:r>
-        <w:rPr>
-          <w:rFonts w:hint="eastAsia"/>
-        </w:rPr>
-        <w:t>鍵，然後輸入</w:t>
-      </w:r>
-      <w:r>
-        <w:rPr>
-          <w:rFonts w:hint="eastAsia"/>
-        </w:rPr>
-        <w:t xml:space="preserve"> `:</w:t>
-      </w:r>
-      <w:proofErr w:type="gramStart"/>
-      <w:r>
-        <w:rPr>
-          <w:rFonts w:hint="eastAsia"/>
-        </w:rPr>
-        <w:t>q!`</w:t>
-      </w:r>
-      <w:proofErr w:type="gramEnd"/>
-      <w:r>
-        <w:rPr>
-          <w:rFonts w:hint="eastAsia"/>
-        </w:rPr>
-        <w:t xml:space="preserve"> </w:t>
-      </w:r>
-      <w:r>
-        <w:rPr>
-          <w:rFonts w:hint="eastAsia"/>
-        </w:rPr>
-        <w:t>來取消編輯，並丟棄所有變更。</w:t>
-      </w:r>
-    </w:p>
-    <w:p/>
-    <w:p>
-      <w:pPr>
-        <w:rPr>
-          <w:rFonts w:hint="eastAsia"/>
-        </w:rPr>
-      </w:pPr>
-      <w:r>
-        <w:rPr>
-          <w:rFonts w:hint="eastAsia"/>
-        </w:rPr>
-        <w:t xml:space="preserve">5. </w:t>
-      </w:r>
-      <w:r>
-        <w:rPr>
-          <w:rFonts w:hint="eastAsia"/>
-        </w:rPr>
-        <w:t>檢視檔案內容：在命令模式下，輸入</w:t>
-      </w:r>
-      <w:r>
-        <w:rPr>
-          <w:rFonts w:hint="eastAsia"/>
-        </w:rPr>
-        <w:t xml:space="preserve"> `:</w:t>
-      </w:r>
-      <w:proofErr w:type="spellStart"/>
-      <w:r>
-        <w:rPr>
-          <w:rFonts w:hint="eastAsia"/>
-        </w:rPr>
-        <w:t>sp</w:t>
-      </w:r>
-      <w:proofErr w:type="spellEnd"/>
-      <w:r>
-        <w:rPr>
-          <w:rFonts w:hint="eastAsia"/>
-        </w:rPr>
-        <w:t xml:space="preserve"> </w:t>
-      </w:r>
-      <w:r>
-        <w:rPr>
-          <w:rFonts w:hint="eastAsia"/>
-        </w:rPr>
-        <w:t>檔案名稱</w:t>
-      </w:r>
-      <w:r>
-        <w:rPr>
-          <w:rFonts w:hint="eastAsia"/>
-        </w:rPr>
-        <w:t xml:space="preserve">` </w:t>
-      </w:r>
-      <w:r>
-        <w:rPr>
-          <w:rFonts w:hint="eastAsia"/>
-        </w:rPr>
-        <w:t>來分割視窗並檢視其他檔案的內容。同樣地，您可以用</w:t>
-      </w:r>
-      <w:r>
-        <w:rPr>
-          <w:rFonts w:hint="eastAsia"/>
-        </w:rPr>
-        <w:t xml:space="preserve"> `:q` </w:t>
-      </w:r>
-      <w:r>
-        <w:rPr>
-          <w:rFonts w:hint="eastAsia"/>
-        </w:rPr>
-        <w:t>來關閉分割視窗。</w:t>
-      </w:r>
-    </w:p>
-    <w:p/>
-    <w:p>
-      <w:r>
-        <w:rPr>
-          <w:rFonts w:hint="eastAsia"/>
-        </w:rPr>
-        <w:t xml:space="preserve">6. </w:t>
-      </w:r>
-      <w:r>
-        <w:rPr>
-          <w:rFonts w:hint="eastAsia"/>
-        </w:rPr>
-        <w:t>搜尋文字：在命令模式下，輸入</w:t>
-      </w:r>
-      <w:r>
-        <w:rPr>
-          <w:rFonts w:hint="eastAsia"/>
-        </w:rPr>
-        <w:t xml:space="preserve"> `/</w:t>
-      </w:r>
-      <w:r>
-        <w:rPr>
-          <w:rFonts w:hint="eastAsia"/>
-        </w:rPr>
-        <w:t>搜尋內容</w:t>
-      </w:r>
-      <w:r>
-        <w:rPr>
-          <w:rFonts w:hint="eastAsia"/>
-        </w:rPr>
-        <w:t xml:space="preserve">` </w:t>
-      </w:r>
-      <w:r>
-        <w:rPr>
-          <w:rFonts w:hint="eastAsia"/>
-        </w:rPr>
         <w:t>來搜尋指定的文字。</w:t>
       </w:r>
     </w:p>
     <w:p>
-      <w:pPr>
-        <w:rPr>
-          <w:rFonts w:hint="eastAsia"/>
-        </w:rPr>
-      </w:pPr>
       <w:r>
         <w:rPr>
           <w:highlight w:val="yellow"/>
         </w:rPr>
         <w:t xml:space="preserve">Vim cheat sheet </w:t>
       </w:r>
-      <w:hyperlink r:id="rId5" w:history="1">
+      <w:hyperlink r:id="rId7" w:history="1">
         <w:r>
           <w:rPr>
             <w:rStyle w:val="a4"/>
@@ -1137,6 +2196,274 @@
         <w:t xml:space="preserve"> </w:t>
       </w:r>
     </w:p>
+    <w:p>
+      <w:pPr>
+        <w:widowControl/>
+      </w:pPr>
+      <w:r>
+        <w:br w:type="page"/>
+      </w:r>
+    </w:p>
+    <w:p>
+      <w:pPr>
+        <w:pStyle w:val="a6"/>
+      </w:pPr>
+      <w:bookmarkStart w:id="4" w:name="_Toc138582742"/>
+      <w:r>
+        <w:rPr>
+          <w:rFonts w:hint="eastAsia"/>
+        </w:rPr>
+        <w:lastRenderedPageBreak/>
+        <w:t>設定</w:t>
+      </w:r>
+      <w:proofErr w:type="spellStart"/>
+      <w:r>
+        <w:rPr>
+          <w:rFonts w:hint="eastAsia"/>
+        </w:rPr>
+        <w:t>v</w:t>
+      </w:r>
+      <w:r>
+        <w:t>scode</w:t>
+      </w:r>
+      <w:proofErr w:type="spellEnd"/>
+      <w:r>
+        <w:rPr>
+          <w:rFonts w:hint="eastAsia"/>
+        </w:rPr>
+        <w:t>為</w:t>
+      </w:r>
+      <w:r>
+        <w:rPr>
+          <w:rFonts w:hint="eastAsia"/>
+        </w:rPr>
+        <w:t>g</w:t>
+      </w:r>
+      <w:r>
+        <w:t>it</w:t>
+      </w:r>
+      <w:r>
+        <w:rPr>
+          <w:rFonts w:hint="eastAsia"/>
+        </w:rPr>
+        <w:t>的文字編輯器</w:t>
+      </w:r>
+      <w:bookmarkEnd w:id="4"/>
+    </w:p>
+    <w:p>
+      <w:r>
+        <w:rPr>
+          <w:rFonts w:hint="eastAsia"/>
+        </w:rPr>
+        <w:t>對於</w:t>
+      </w:r>
+      <w:r>
+        <w:rPr>
+          <w:rFonts w:hint="eastAsia"/>
+        </w:rPr>
+        <w:t>w</w:t>
+      </w:r>
+      <w:r>
+        <w:t>indows</w:t>
+      </w:r>
+    </w:p>
+    <w:p>
+      <w:pPr>
+        <w:pStyle w:val="a3"/>
+        <w:numPr>
+          <w:ilvl w:val="0"/>
+          <w:numId w:val="2"/>
+        </w:numPr>
+        <w:ind w:leftChars="0"/>
+      </w:pPr>
+      <w:r>
+        <w:rPr>
+          <w:rFonts w:hint="eastAsia"/>
+        </w:rPr>
+        <w:t>安裝</w:t>
+      </w:r>
+      <w:proofErr w:type="spellStart"/>
+      <w:r>
+        <w:rPr>
+          <w:rFonts w:hint="eastAsia"/>
+        </w:rPr>
+        <w:t>v</w:t>
+      </w:r>
+      <w:r>
+        <w:t>scode</w:t>
+      </w:r>
+      <w:proofErr w:type="spellEnd"/>
+      <w:r>
+        <w:rPr>
+          <w:rFonts w:hint="eastAsia"/>
+        </w:rPr>
+        <w:t>時需要選擇</w:t>
+      </w:r>
+      <w:r>
+        <w:rPr>
+          <w:rFonts w:hint="eastAsia"/>
+        </w:rPr>
+        <w:t xml:space="preserve"> </w:t>
+      </w:r>
+      <w:r>
+        <w:t>add to path</w:t>
+      </w:r>
+      <w:r>
+        <w:rPr>
+          <w:rFonts w:hint="eastAsia"/>
+        </w:rPr>
+        <w:t>的選項</w:t>
+      </w:r>
+    </w:p>
+    <w:p>
+      <w:pPr>
+        <w:pStyle w:val="a3"/>
+        <w:numPr>
+          <w:ilvl w:val="0"/>
+          <w:numId w:val="2"/>
+        </w:numPr>
+        <w:ind w:leftChars="0"/>
+      </w:pPr>
+      <w:r>
+        <w:rPr>
+          <w:rFonts w:hint="eastAsia"/>
+        </w:rPr>
+        <w:t>在</w:t>
+      </w:r>
+      <w:r>
+        <w:rPr>
+          <w:rFonts w:hint="eastAsia"/>
+        </w:rPr>
+        <w:t>g</w:t>
+      </w:r>
+      <w:r>
+        <w:t>it bash</w:t>
+      </w:r>
+      <w:r>
+        <w:rPr>
+          <w:rFonts w:hint="eastAsia"/>
+        </w:rPr>
+        <w:t>介面</w:t>
+      </w:r>
+      <w:r>
+        <w:rPr>
+          <w:rFonts w:hint="eastAsia"/>
+        </w:rPr>
+        <w:t xml:space="preserve"> </w:t>
+      </w:r>
+      <w:r>
+        <w:rPr>
+          <w:rFonts w:ascii="Consolas" w:hAnsi="Consolas"/>
+          <w:color w:val="C7254E"/>
+          <w:sz w:val="22"/>
+          <w:shd w:val="clear" w:color="auto" w:fill="F9F2F4"/>
+        </w:rPr>
+        <w:t xml:space="preserve">git config --global </w:t>
+      </w:r>
+      <w:proofErr w:type="spellStart"/>
+      <w:r>
+        <w:rPr>
+          <w:rFonts w:ascii="Consolas" w:hAnsi="Consolas"/>
+          <w:color w:val="C7254E"/>
+          <w:sz w:val="22"/>
+          <w:shd w:val="clear" w:color="auto" w:fill="F9F2F4"/>
+        </w:rPr>
+        <w:t>core.editor</w:t>
+      </w:r>
+      <w:proofErr w:type="spellEnd"/>
+      <w:r>
+        <w:rPr>
+          <w:rFonts w:ascii="Consolas" w:hAnsi="Consolas"/>
+          <w:color w:val="C7254E"/>
+          <w:sz w:val="22"/>
+          <w:shd w:val="clear" w:color="auto" w:fill="F9F2F4"/>
+        </w:rPr>
+        <w:t xml:space="preserve"> "code --wait"</w:t>
+      </w:r>
+    </w:p>
+    <w:p>
+      <w:pPr>
+        <w:pStyle w:val="a3"/>
+        <w:numPr>
+          <w:ilvl w:val="0"/>
+          <w:numId w:val="2"/>
+        </w:numPr>
+        <w:ind w:leftChars="0"/>
+      </w:pPr>
+      <w:r>
+        <w:rPr>
+          <w:rFonts w:hint="eastAsia"/>
+        </w:rPr>
+        <w:t>文字編輯器即被設定為</w:t>
+      </w:r>
+      <w:proofErr w:type="spellStart"/>
+      <w:r>
+        <w:rPr>
+          <w:rFonts w:hint="eastAsia"/>
+        </w:rPr>
+        <w:t>v</w:t>
+      </w:r>
+      <w:r>
+        <w:t>scode</w:t>
+      </w:r>
+      <w:proofErr w:type="spellEnd"/>
+    </w:p>
+    <w:p>
+      <w:hyperlink r:id="rId8" w:anchor="_vs-code-as-git-editor" w:history="1">
+        <w:r>
+          <w:rPr>
+            <w:rStyle w:val="a4"/>
+          </w:rPr>
+          <w:t>https://code.visualstudio.com/docs/sourcecontrol/overview#_vs-code-as-git-editor</w:t>
+        </w:r>
+      </w:hyperlink>
+      <w:r>
+        <w:rPr>
+          <w:rFonts w:hint="eastAsia"/>
+        </w:rPr>
+        <w:t xml:space="preserve"> </w:t>
+      </w:r>
+      <w:r>
+        <w:rPr>
+          <w:noProof/>
+        </w:rPr>
+        <w:drawing>
+          <wp:inline distT="0" distB="0" distL="0" distR="0" wp14:anchorId="0971C093" wp14:editId="1C0E1307">
+            <wp:extent cx="5274310" cy="1844040"/>
+            <wp:effectExtent l="0" t="0" r="2540" b="3810"/>
+            <wp:docPr id="1068709994" name="圖片 1"/>
+            <wp:cNvGraphicFramePr>
+              <a:graphicFrameLocks xmlns:a="http://schemas.openxmlformats.org/drawingml/2006/main" noChangeAspect="1"/>
+            </wp:cNvGraphicFramePr>
+            <a:graphic xmlns:a="http://schemas.openxmlformats.org/drawingml/2006/main">
+              <a:graphicData uri="http://schemas.openxmlformats.org/drawingml/2006/picture">
+                <pic:pic xmlns:pic="http://schemas.openxmlformats.org/drawingml/2006/picture">
+                  <pic:nvPicPr>
+                    <pic:cNvPr id="1068709994" name=""/>
+                    <pic:cNvPicPr/>
+                  </pic:nvPicPr>
+                  <pic:blipFill>
+                    <a:blip r:embed="rId9"/>
+                    <a:stretch>
+                      <a:fillRect/>
+                    </a:stretch>
+                  </pic:blipFill>
+                  <pic:spPr>
+                    <a:xfrm>
+                      <a:off x="0" y="0"/>
+                      <a:ext cx="5274310" cy="1844040"/>
+                    </a:xfrm>
+                    <a:prstGeom prst="rect">
+                      <a:avLst/>
+                    </a:prstGeom>
+                  </pic:spPr>
+                </pic:pic>
+              </a:graphicData>
+            </a:graphic>
+          </wp:inline>
+        </w:drawing>
+      </w:r>
+    </w:p>
     <w:sectPr>
       <w:pgSz w:w="11906" w:h="16838"/>
       <w:pgMar w:top="1440" w:right="1800" w:bottom="1440" w:left="1800" w:header="851" w:footer="992" w:gutter="0"/>
@@ -1145,6 +2472,44 @@
     </w:sectPr>
   </w:body>
 </w:document>
+</file>
+
+<file path=word/endnotes.xml><?xml version="1.0" encoding="utf-8"?>
+<w:endnotes xmlns:wpc="http://schemas.microsoft.com/office/word/2010/wordprocessingCanvas" xmlns:cx="http://schemas.microsoft.com/office/drawing/2014/chartex" xmlns:cx1="http://schemas.microsoft.com/office/drawing/2015/9/8/chartex" xmlns:cx2="http://schemas.microsoft.com/office/drawing/2015/10/21/chartex" xmlns:cx3="http://schemas.microsoft.com/office/drawing/2016/5/9/chartex" xmlns:cx4="http://schemas.microsoft.com/office/drawing/2016/5/10/chartex" xmlns:cx5="http://schemas.microsoft.com/office/drawing/2016/5/11/chartex" xmlns:cx6="http://schemas.microsoft.com/office/drawing/2016/5/12/chartex" xmlns:cx7="http://schemas.microsoft.com/office/drawing/2016/5/13/chartex" xmlns:cx8="http://schemas.microsoft.com/office/drawing/2016/5/14/chartex" xmlns:mc="http://schemas.openxmlformats.org/markup-compatibility/2006" xmlns:aink="http://schemas.microsoft.com/office/drawing/2016/ink" xmlns:am3d="http://schemas.microsoft.com/office/drawing/2017/model3d" xmlns:o="urn:schemas-microsoft-com:office:office" xmlns:oel="http://schemas.microsoft.com/office/2019/extlst" xmlns:r="http://schemas.openxmlformats.org/officeDocument/2006/relationships" xmlns:m="http://schemas.openxmlformats.org/officeDocument/2006/math" xmlns:v="urn:schemas-microsoft-com:vml" xmlns:wp14="http://schemas.microsoft.com/office/word/2010/wordprocessingDrawing" xmlns:wp="http://schemas.openxmlformats.org/drawingml/2006/wordprocessingDrawing" xmlns:w10="urn:schemas-microsoft-com:office:word" xmlns:w="http://schemas.openxmlformats.org/wordprocessingml/2006/main" xmlns:w14="http://schemas.microsoft.com/office/word/2010/wordml" xmlns:w15="http://schemas.microsoft.com/office/word/2012/wordml" xmlns:w16cex="http://schemas.microsoft.com/office/word/2018/wordml/cex" xmlns:w16cid="http://schemas.microsoft.com/office/word/2016/wordml/cid" xmlns:w16="http://schemas.microsoft.com/office/word/2018/wordml" xmlns:w16sdtdh="http://schemas.microsoft.com/office/word/2020/wordml/sdtdatahash" xmlns:w16se="http://schemas.microsoft.com/office/word/2015/wordml/symex" xmlns:wpg="http://schemas.microsoft.com/office/word/2010/wordprocessingGroup" xmlns:wpi="http://schemas.microsoft.com/office/word/2010/wordprocessingInk" xmlns:wne="http://schemas.microsoft.com/office/word/2006/wordml" xmlns:wps="http://schemas.microsoft.com/office/word/2010/wordprocessingShape" mc:Ignorable="w14 w15 w16se w16cid w16 w16cex w16sdtdh wp14">
+  <w:endnote w:type="separator" w:id="-1">
+    <w:p>
+      <w:r>
+        <w:separator/>
+      </w:r>
+    </w:p>
+  </w:endnote>
+  <w:endnote w:type="continuationSeparator" w:id="0">
+    <w:p>
+      <w:r>
+        <w:continuationSeparator/>
+      </w:r>
+    </w:p>
+  </w:endnote>
+</w:endnotes>
+</file>
+
+<file path=word/footnotes.xml><?xml version="1.0" encoding="utf-8"?>
+<w:footnotes xmlns:wpc="http://schemas.microsoft.com/office/word/2010/wordprocessingCanvas" xmlns:cx="http://schemas.microsoft.com/office/drawing/2014/chartex" xmlns:cx1="http://schemas.microsoft.com/office/drawing/2015/9/8/chartex" xmlns:cx2="http://schemas.microsoft.com/office/drawing/2015/10/21/chartex" xmlns:cx3="http://schemas.microsoft.com/office/drawing/2016/5/9/chartex" xmlns:cx4="http://schemas.microsoft.com/office/drawing/2016/5/10/chartex" xmlns:cx5="http://schemas.microsoft.com/office/drawing/2016/5/11/chartex" xmlns:cx6="http://schemas.microsoft.com/office/drawing/2016/5/12/chartex" xmlns:cx7="http://schemas.microsoft.com/office/drawing/2016/5/13/chartex" xmlns:cx8="http://schemas.microsoft.com/office/drawing/2016/5/14/chartex" xmlns:mc="http://schemas.openxmlformats.org/markup-compatibility/2006" xmlns:aink="http://schemas.microsoft.com/office/drawing/2016/ink" xmlns:am3d="http://schemas.microsoft.com/office/drawing/2017/model3d" xmlns:o="urn:schemas-microsoft-com:office:office" xmlns:oel="http://schemas.microsoft.com/office/2019/extlst" xmlns:r="http://schemas.openxmlformats.org/officeDocument/2006/relationships" xmlns:m="http://schemas.openxmlformats.org/officeDocument/2006/math" xmlns:v="urn:schemas-microsoft-com:vml" xmlns:wp14="http://schemas.microsoft.com/office/word/2010/wordprocessingDrawing" xmlns:wp="http://schemas.openxmlformats.org/drawingml/2006/wordprocessingDrawing" xmlns:w10="urn:schemas-microsoft-com:office:word" xmlns:w="http://schemas.openxmlformats.org/wordprocessingml/2006/main" xmlns:w14="http://schemas.microsoft.com/office/word/2010/wordml" xmlns:w15="http://schemas.microsoft.com/office/word/2012/wordml" xmlns:w16cex="http://schemas.microsoft.com/office/word/2018/wordml/cex" xmlns:w16cid="http://schemas.microsoft.com/office/word/2016/wordml/cid" xmlns:w16="http://schemas.microsoft.com/office/word/2018/wordml" xmlns:w16sdtdh="http://schemas.microsoft.com/office/word/2020/wordml/sdtdatahash" xmlns:w16se="http://schemas.microsoft.com/office/word/2015/wordml/symex" xmlns:wpg="http://schemas.microsoft.com/office/word/2010/wordprocessingGroup" xmlns:wpi="http://schemas.microsoft.com/office/word/2010/wordprocessingInk" xmlns:wne="http://schemas.microsoft.com/office/word/2006/wordml" xmlns:wps="http://schemas.microsoft.com/office/word/2010/wordprocessingShape" mc:Ignorable="w14 w15 w16se w16cid w16 w16cex w16sdtdh wp14">
+  <w:footnote w:type="separator" w:id="-1">
+    <w:p>
+      <w:r>
+        <w:separator/>
+      </w:r>
+    </w:p>
+  </w:footnote>
+  <w:footnote w:type="continuationSeparator" w:id="0">
+    <w:p>
+      <w:r>
+        <w:continuationSeparator/>
+      </w:r>
+    </w:p>
+  </w:footnote>
+</w:footnotes>
 </file>
 
 <file path=word/numbering.xml><?xml version="1.0" encoding="utf-8"?>
@@ -1261,8 +2626,124 @@
       </w:rPr>
     </w:lvl>
   </w:abstractNum>
+  <w:abstractNum w:abstractNumId="1" w15:restartNumberingAfterBreak="0">
+    <w:nsid w:val="3A1B66DC"/>
+    <w:multiLevelType w:val="hybridMultilevel"/>
+    <w:tmpl w:val="007C1284"/>
+    <w:lvl w:ilvl="0" w:tplc="7F02E894">
+      <w:start w:val="6"/>
+      <w:numFmt w:val="bullet"/>
+      <w:lvlText w:val=""/>
+      <w:lvlJc w:val="left"/>
+      <w:pPr>
+        <w:ind w:left="360" w:hanging="360"/>
+      </w:pPr>
+      <w:rPr>
+        <w:rFonts w:ascii="Wingdings" w:eastAsiaTheme="minorEastAsia" w:hAnsi="Wingdings" w:cstheme="minorBidi" w:hint="default"/>
+      </w:rPr>
+    </w:lvl>
+    <w:lvl w:ilvl="1" w:tplc="04090003" w:tentative="1">
+      <w:start w:val="1"/>
+      <w:numFmt w:val="bullet"/>
+      <w:lvlText w:val=""/>
+      <w:lvlJc w:val="left"/>
+      <w:pPr>
+        <w:ind w:left="960" w:hanging="480"/>
+      </w:pPr>
+      <w:rPr>
+        <w:rFonts w:ascii="Wingdings" w:hAnsi="Wingdings" w:hint="default"/>
+      </w:rPr>
+    </w:lvl>
+    <w:lvl w:ilvl="2" w:tplc="04090005" w:tentative="1">
+      <w:start w:val="1"/>
+      <w:numFmt w:val="bullet"/>
+      <w:lvlText w:val=""/>
+      <w:lvlJc w:val="left"/>
+      <w:pPr>
+        <w:ind w:left="1440" w:hanging="480"/>
+      </w:pPr>
+      <w:rPr>
+        <w:rFonts w:ascii="Wingdings" w:hAnsi="Wingdings" w:hint="default"/>
+      </w:rPr>
+    </w:lvl>
+    <w:lvl w:ilvl="3" w:tplc="04090001" w:tentative="1">
+      <w:start w:val="1"/>
+      <w:numFmt w:val="bullet"/>
+      <w:lvlText w:val=""/>
+      <w:lvlJc w:val="left"/>
+      <w:pPr>
+        <w:ind w:left="1920" w:hanging="480"/>
+      </w:pPr>
+      <w:rPr>
+        <w:rFonts w:ascii="Wingdings" w:hAnsi="Wingdings" w:hint="default"/>
+      </w:rPr>
+    </w:lvl>
+    <w:lvl w:ilvl="4" w:tplc="04090003" w:tentative="1">
+      <w:start w:val="1"/>
+      <w:numFmt w:val="bullet"/>
+      <w:lvlText w:val=""/>
+      <w:lvlJc w:val="left"/>
+      <w:pPr>
+        <w:ind w:left="2400" w:hanging="480"/>
+      </w:pPr>
+      <w:rPr>
+        <w:rFonts w:ascii="Wingdings" w:hAnsi="Wingdings" w:hint="default"/>
+      </w:rPr>
+    </w:lvl>
+    <w:lvl w:ilvl="5" w:tplc="04090005" w:tentative="1">
+      <w:start w:val="1"/>
+      <w:numFmt w:val="bullet"/>
+      <w:lvlText w:val=""/>
+      <w:lvlJc w:val="left"/>
+      <w:pPr>
+        <w:ind w:left="2880" w:hanging="480"/>
+      </w:pPr>
+      <w:rPr>
+        <w:rFonts w:ascii="Wingdings" w:hAnsi="Wingdings" w:hint="default"/>
+      </w:rPr>
+    </w:lvl>
+    <w:lvl w:ilvl="6" w:tplc="04090001" w:tentative="1">
+      <w:start w:val="1"/>
+      <w:numFmt w:val="bullet"/>
+      <w:lvlText w:val=""/>
+      <w:lvlJc w:val="left"/>
+      <w:pPr>
+        <w:ind w:left="3360" w:hanging="480"/>
+      </w:pPr>
+      <w:rPr>
+        <w:rFonts w:ascii="Wingdings" w:hAnsi="Wingdings" w:hint="default"/>
+      </w:rPr>
+    </w:lvl>
+    <w:lvl w:ilvl="7" w:tplc="04090003" w:tentative="1">
+      <w:start w:val="1"/>
+      <w:numFmt w:val="bullet"/>
+      <w:lvlText w:val=""/>
+      <w:lvlJc w:val="left"/>
+      <w:pPr>
+        <w:ind w:left="3840" w:hanging="480"/>
+      </w:pPr>
+      <w:rPr>
+        <w:rFonts w:ascii="Wingdings" w:hAnsi="Wingdings" w:hint="default"/>
+      </w:rPr>
+    </w:lvl>
+    <w:lvl w:ilvl="8" w:tplc="04090005" w:tentative="1">
+      <w:start w:val="1"/>
+      <w:numFmt w:val="bullet"/>
+      <w:lvlText w:val=""/>
+      <w:lvlJc w:val="left"/>
+      <w:pPr>
+        <w:ind w:left="4320" w:hanging="480"/>
+      </w:pPr>
+      <w:rPr>
+        <w:rFonts w:ascii="Wingdings" w:hAnsi="Wingdings" w:hint="default"/>
+      </w:rPr>
+    </w:lvl>
+  </w:abstractNum>
   <w:num w:numId="1" w16cid:durableId="506211191">
     <w:abstractNumId w:val="0"/>
+  </w:num>
+  <w:num w:numId="2" w16cid:durableId="355691201">
+    <w:abstractNumId w:val="1"/>
   </w:num>
 </w:numbering>
 </file>
@@ -1666,6 +3147,28 @@
       <w:widowControl w:val="0"/>
     </w:pPr>
   </w:style>
+  <w:style w:type="paragraph" w:styleId="1">
+    <w:name w:val="heading 1"/>
+    <w:basedOn w:val="a"/>
+    <w:next w:val="a"/>
+    <w:link w:val="10"/>
+    <w:uiPriority w:val="9"/>
+    <w:qFormat/>
+    <w:rsid w:val="00437610"/>
+    <w:pPr>
+      <w:keepNext/>
+      <w:spacing w:before="180" w:after="180" w:line="720" w:lineRule="auto"/>
+      <w:outlineLvl w:val="0"/>
+    </w:pPr>
+    <w:rPr>
+      <w:rFonts w:asciiTheme="majorHAnsi" w:eastAsiaTheme="majorEastAsia" w:hAnsiTheme="majorHAnsi" w:cstheme="majorBidi"/>
+      <w:b/>
+      <w:bCs/>
+      <w:kern w:val="52"/>
+      <w:sz w:val="52"/>
+      <w:szCs w:val="52"/>
+    </w:rPr>
+  </w:style>
   <w:style w:type="character" w:default="1" w:styleId="a0">
     <w:name w:val="Default Paragraph Font"/>
     <w:uiPriority w:val="1"/>
@@ -1724,6 +3227,148 @@
     <w:rPr>
       <w:color w:val="605E5C"/>
       <w:shd w:val="clear" w:color="auto" w:fill="E1DFDD"/>
+    </w:rPr>
+  </w:style>
+  <w:style w:type="paragraph" w:styleId="a6">
+    <w:name w:val="Title"/>
+    <w:basedOn w:val="a"/>
+    <w:next w:val="a"/>
+    <w:link w:val="a7"/>
+    <w:uiPriority w:val="10"/>
+    <w:qFormat/>
+    <w:rsid w:val="00802080"/>
+    <w:pPr>
+      <w:spacing w:before="240" w:after="60"/>
+      <w:jc w:val="center"/>
+      <w:outlineLvl w:val="0"/>
+    </w:pPr>
+    <w:rPr>
+      <w:rFonts w:asciiTheme="majorHAnsi" w:eastAsiaTheme="majorEastAsia" w:hAnsiTheme="majorHAnsi" w:cstheme="majorBidi"/>
+      <w:b/>
+      <w:bCs/>
+      <w:sz w:val="32"/>
+      <w:szCs w:val="32"/>
+    </w:rPr>
+  </w:style>
+  <w:style w:type="character" w:customStyle="1" w:styleId="a7">
+    <w:name w:val="標題 字元"/>
+    <w:basedOn w:val="a0"/>
+    <w:link w:val="a6"/>
+    <w:uiPriority w:val="10"/>
+    <w:rsid w:val="00802080"/>
+    <w:rPr>
+      <w:rFonts w:asciiTheme="majorHAnsi" w:eastAsiaTheme="majorEastAsia" w:hAnsiTheme="majorHAnsi" w:cstheme="majorBidi"/>
+      <w:b/>
+      <w:bCs/>
+      <w:sz w:val="32"/>
+      <w:szCs w:val="32"/>
+    </w:rPr>
+  </w:style>
+  <w:style w:type="character" w:customStyle="1" w:styleId="10">
+    <w:name w:val="標題 1 字元"/>
+    <w:basedOn w:val="a0"/>
+    <w:link w:val="1"/>
+    <w:uiPriority w:val="9"/>
+    <w:rsid w:val="00437610"/>
+    <w:rPr>
+      <w:rFonts w:asciiTheme="majorHAnsi" w:eastAsiaTheme="majorEastAsia" w:hAnsiTheme="majorHAnsi" w:cstheme="majorBidi"/>
+      <w:b/>
+      <w:bCs/>
+      <w:kern w:val="52"/>
+      <w:sz w:val="52"/>
+      <w:szCs w:val="52"/>
+    </w:rPr>
+  </w:style>
+  <w:style w:type="paragraph" w:styleId="a8">
+    <w:name w:val="TOC Heading"/>
+    <w:basedOn w:val="1"/>
+    <w:next w:val="a"/>
+    <w:uiPriority w:val="39"/>
+    <w:unhideWhenUsed/>
+    <w:qFormat/>
+    <w:rsid w:val="00437610"/>
+    <w:pPr>
+      <w:keepLines/>
+      <w:widowControl/>
+      <w:spacing w:before="240" w:after="0" w:line="259" w:lineRule="auto"/>
+      <w:outlineLvl w:val="9"/>
+    </w:pPr>
+    <w:rPr>
+      <w:b w:val="0"/>
+      <w:bCs w:val="0"/>
+      <w:color w:val="2F5496" w:themeColor="accent1" w:themeShade="BF"/>
+      <w:kern w:val="0"/>
+      <w:sz w:val="32"/>
+      <w:szCs w:val="32"/>
+    </w:rPr>
+  </w:style>
+  <w:style w:type="paragraph" w:styleId="11">
+    <w:name w:val="toc 1"/>
+    <w:basedOn w:val="a"/>
+    <w:next w:val="a"/>
+    <w:autoRedefine/>
+    <w:uiPriority w:val="39"/>
+    <w:unhideWhenUsed/>
+    <w:rsid w:val="00437610"/>
+  </w:style>
+  <w:style w:type="paragraph" w:styleId="a9">
+    <w:name w:val="header"/>
+    <w:basedOn w:val="a"/>
+    <w:link w:val="aa"/>
+    <w:uiPriority w:val="99"/>
+    <w:unhideWhenUsed/>
+    <w:rsid w:val="000351BC"/>
+    <w:pPr>
+      <w:tabs>
+        <w:tab w:val="center" w:pos="4153"/>
+        <w:tab w:val="right" w:pos="8306"/>
+      </w:tabs>
+      <w:snapToGrid w:val="0"/>
+    </w:pPr>
+    <w:rPr>
+      <w:sz w:val="20"/>
+      <w:szCs w:val="20"/>
+    </w:rPr>
+  </w:style>
+  <w:style w:type="character" w:customStyle="1" w:styleId="aa">
+    <w:name w:val="頁首 字元"/>
+    <w:basedOn w:val="a0"/>
+    <w:link w:val="a9"/>
+    <w:uiPriority w:val="99"/>
+    <w:rsid w:val="000351BC"/>
+    <w:rPr>
+      <w:sz w:val="20"/>
+      <w:szCs w:val="20"/>
+    </w:rPr>
+  </w:style>
+  <w:style w:type="paragraph" w:styleId="ab">
+    <w:name w:val="footer"/>
+    <w:basedOn w:val="a"/>
+    <w:link w:val="ac"/>
+    <w:uiPriority w:val="99"/>
+    <w:unhideWhenUsed/>
+    <w:rsid w:val="000351BC"/>
+    <w:pPr>
+      <w:tabs>
+        <w:tab w:val="center" w:pos="4153"/>
+        <w:tab w:val="right" w:pos="8306"/>
+      </w:tabs>
+      <w:snapToGrid w:val="0"/>
+    </w:pPr>
+    <w:rPr>
+      <w:sz w:val="20"/>
+      <w:szCs w:val="20"/>
+    </w:rPr>
+  </w:style>
+  <w:style w:type="character" w:customStyle="1" w:styleId="ac">
+    <w:name w:val="頁尾 字元"/>
+    <w:basedOn w:val="a0"/>
+    <w:link w:val="ab"/>
+    <w:uiPriority w:val="99"/>
+    <w:rsid w:val="000351BC"/>
+    <w:rPr>
+      <w:sz w:val="20"/>
+      <w:szCs w:val="20"/>
     </w:rPr>
   </w:style>
 </w:styles>

</xml_diff>

<commit_message>
renew git basic file
</commit_message>
<xml_diff>
--- a/git基礎指令.docx
+++ b/git基礎指令.docx
@@ -57,7 +57,7 @@
           <w:r>
             <w:fldChar w:fldCharType="separate"/>
           </w:r>
-          <w:hyperlink w:anchor="_Toc140043915" w:history="1">
+          <w:hyperlink w:anchor="_Toc140044376" w:history="1">
             <w:r>
               <w:rPr>
                 <w:rStyle w:val="a4"/>
@@ -92,7 +92,7 @@
                 <w:noProof/>
                 <w:webHidden/>
               </w:rPr>
-              <w:instrText xml:space="preserve"> PAGEREF _Toc140043915 \h </w:instrText>
+              <w:instrText xml:space="preserve"> PAGEREF _Toc140044376 \h </w:instrText>
             </w:r>
             <w:r>
               <w:rPr>
@@ -134,7 +134,7 @@
               <w14:ligatures w14:val="standardContextual"/>
             </w:rPr>
           </w:pPr>
-          <w:hyperlink w:anchor="_Toc140043916" w:history="1">
+          <w:hyperlink w:anchor="_Toc140044377" w:history="1">
             <w:r>
               <w:rPr>
                 <w:rStyle w:val="a4"/>
@@ -170,7 +170,7 @@
                 <w:noProof/>
                 <w:webHidden/>
               </w:rPr>
-              <w:instrText xml:space="preserve"> PAGEREF _Toc140043916 \h </w:instrText>
+              <w:instrText xml:space="preserve"> PAGEREF _Toc140044377 \h </w:instrText>
             </w:r>
             <w:r>
               <w:rPr>
@@ -212,14 +212,14 @@
               <w14:ligatures w14:val="standardContextual"/>
             </w:rPr>
           </w:pPr>
-          <w:hyperlink w:anchor="_Toc140043917" w:history="1">
+          <w:hyperlink w:anchor="_Toc140044378" w:history="1">
             <w:r>
               <w:rPr>
                 <w:rStyle w:val="a4"/>
                 <w:rFonts w:hint="eastAsia"/>
                 <w:noProof/>
               </w:rPr>
-              <w:t>將內容推送到遠端的儲存庫</w:t>
+              <w:t>將本地資料推到遠端的儲存庫</w:t>
             </w:r>
             <w:r>
               <w:rPr>
@@ -240,7 +240,7 @@
                 <w:noProof/>
                 <w:webHidden/>
               </w:rPr>
-              <w:instrText xml:space="preserve"> PAGEREF _Toc140043917 \h </w:instrText>
+              <w:instrText xml:space="preserve"> PAGEREF _Toc140044378 \h </w:instrText>
             </w:r>
             <w:r>
               <w:rPr>
@@ -282,7 +282,7 @@
               <w14:ligatures w14:val="standardContextual"/>
             </w:rPr>
           </w:pPr>
-          <w:hyperlink w:anchor="_Toc140043918" w:history="1">
+          <w:hyperlink w:anchor="_Toc140044379" w:history="1">
             <w:r>
               <w:rPr>
                 <w:rStyle w:val="a4"/>
@@ -310,7 +310,7 @@
                 <w:noProof/>
                 <w:webHidden/>
               </w:rPr>
-              <w:instrText xml:space="preserve"> PAGEREF _Toc140043918 \h </w:instrText>
+              <w:instrText xml:space="preserve"> PAGEREF _Toc140044379 \h </w:instrText>
             </w:r>
             <w:r>
               <w:rPr>
@@ -352,7 +352,7 @@
               <w14:ligatures w14:val="standardContextual"/>
             </w:rPr>
           </w:pPr>
-          <w:hyperlink w:anchor="_Toc140043919" w:history="1">
+          <w:hyperlink w:anchor="_Toc140044380" w:history="1">
             <w:r>
               <w:rPr>
                 <w:rStyle w:val="a4"/>
@@ -380,7 +380,7 @@
                 <w:noProof/>
                 <w:webHidden/>
               </w:rPr>
-              <w:instrText xml:space="preserve"> PAGEREF _Toc140043919 \h </w:instrText>
+              <w:instrText xml:space="preserve"> PAGEREF _Toc140044380 \h </w:instrText>
             </w:r>
             <w:r>
               <w:rPr>
@@ -422,7 +422,7 @@
               <w14:ligatures w14:val="standardContextual"/>
             </w:rPr>
           </w:pPr>
-          <w:hyperlink w:anchor="_Toc140043920" w:history="1">
+          <w:hyperlink w:anchor="_Toc140044381" w:history="1">
             <w:r>
               <w:rPr>
                 <w:rStyle w:val="a4"/>
@@ -450,7 +450,7 @@
                 <w:noProof/>
                 <w:webHidden/>
               </w:rPr>
-              <w:instrText xml:space="preserve"> PAGEREF _Toc140043920 \h </w:instrText>
+              <w:instrText xml:space="preserve"> PAGEREF _Toc140044381 \h </w:instrText>
             </w:r>
             <w:r>
               <w:rPr>
@@ -492,7 +492,7 @@
               <w14:ligatures w14:val="standardContextual"/>
             </w:rPr>
           </w:pPr>
-          <w:hyperlink w:anchor="_Toc140043921" w:history="1">
+          <w:hyperlink w:anchor="_Toc140044382" w:history="1">
             <w:r>
               <w:rPr>
                 <w:rStyle w:val="a4"/>
@@ -520,7 +520,7 @@
                 <w:noProof/>
                 <w:webHidden/>
               </w:rPr>
-              <w:instrText xml:space="preserve"> PAGEREF _Toc140043921 \h </w:instrText>
+              <w:instrText xml:space="preserve"> PAGEREF _Toc140044382 \h </w:instrText>
             </w:r>
             <w:r>
               <w:rPr>
@@ -562,7 +562,7 @@
               <w14:ligatures w14:val="standardContextual"/>
             </w:rPr>
           </w:pPr>
-          <w:hyperlink w:anchor="_Toc140043922" w:history="1">
+          <w:hyperlink w:anchor="_Toc140044383" w:history="1">
             <w:r>
               <w:rPr>
                 <w:rStyle w:val="a4"/>
@@ -597,7 +597,7 @@
                 <w:noProof/>
                 <w:webHidden/>
               </w:rPr>
-              <w:instrText xml:space="preserve"> PAGEREF _Toc140043922 \h </w:instrText>
+              <w:instrText xml:space="preserve"> PAGEREF _Toc140044383 \h </w:instrText>
             </w:r>
             <w:r>
               <w:rPr>
@@ -639,7 +639,7 @@
               <w14:ligatures w14:val="standardContextual"/>
             </w:rPr>
           </w:pPr>
-          <w:hyperlink w:anchor="_Toc140043923" w:history="1">
+          <w:hyperlink w:anchor="_Toc140044384" w:history="1">
             <w:r>
               <w:rPr>
                 <w:rStyle w:val="a4"/>
@@ -681,7 +681,7 @@
                 <w:noProof/>
                 <w:webHidden/>
               </w:rPr>
-              <w:instrText xml:space="preserve"> PAGEREF _Toc140043923 \h </w:instrText>
+              <w:instrText xml:space="preserve"> PAGEREF _Toc140044384 \h </w:instrText>
             </w:r>
             <w:r>
               <w:rPr>
@@ -723,7 +723,7 @@
               <w14:ligatures w14:val="standardContextual"/>
             </w:rPr>
           </w:pPr>
-          <w:hyperlink w:anchor="_Toc140043924" w:history="1">
+          <w:hyperlink w:anchor="_Toc140044385" w:history="1">
             <w:r>
               <w:rPr>
                 <w:rStyle w:val="a4"/>
@@ -765,7 +765,7 @@
                 <w:noProof/>
                 <w:webHidden/>
               </w:rPr>
-              <w:instrText xml:space="preserve"> PAGEREF _Toc140043924 \h </w:instrText>
+              <w:instrText xml:space="preserve"> PAGEREF _Toc140044385 \h </w:instrText>
             </w:r>
             <w:r>
               <w:rPr>
@@ -807,7 +807,7 @@
               <w14:ligatures w14:val="standardContextual"/>
             </w:rPr>
           </w:pPr>
-          <w:hyperlink w:anchor="_Toc140043925" w:history="1">
+          <w:hyperlink w:anchor="_Toc140044386" w:history="1">
             <w:r>
               <w:rPr>
                 <w:rStyle w:val="a4"/>
@@ -835,7 +835,7 @@
                 <w:noProof/>
                 <w:webHidden/>
               </w:rPr>
-              <w:instrText xml:space="preserve"> PAGEREF _Toc140043925 \h </w:instrText>
+              <w:instrText xml:space="preserve"> PAGEREF _Toc140044386 \h </w:instrText>
             </w:r>
             <w:r>
               <w:rPr>
@@ -877,7 +877,7 @@
               <w14:ligatures w14:val="standardContextual"/>
             </w:rPr>
           </w:pPr>
-          <w:hyperlink w:anchor="_Toc140043926" w:history="1">
+          <w:hyperlink w:anchor="_Toc140044387" w:history="1">
             <w:r>
               <w:rPr>
                 <w:rStyle w:val="a4"/>
@@ -905,7 +905,7 @@
                 <w:noProof/>
                 <w:webHidden/>
               </w:rPr>
-              <w:instrText xml:space="preserve"> PAGEREF _Toc140043926 \h </w:instrText>
+              <w:instrText xml:space="preserve"> PAGEREF _Toc140044387 \h </w:instrText>
             </w:r>
             <w:r>
               <w:rPr>
@@ -926,76 +926,6 @@
                 <w:webHidden/>
               </w:rPr>
               <w:t>4</w:t>
-            </w:r>
-            <w:r>
-              <w:rPr>
-                <w:noProof/>
-                <w:webHidden/>
-              </w:rPr>
-              <w:fldChar w:fldCharType="end"/>
-            </w:r>
-          </w:hyperlink>
-        </w:p>
-        <w:p>
-          <w:pPr>
-            <w:pStyle w:val="21"/>
-            <w:tabs>
-              <w:tab w:val="right" w:leader="dot" w:pos="8296"/>
-            </w:tabs>
-            <w:rPr>
-              <w:noProof/>
-              <w14:ligatures w14:val="standardContextual"/>
-            </w:rPr>
-          </w:pPr>
-          <w:hyperlink w:anchor="_Toc140043927" w:history="1">
-            <w:r>
-              <w:rPr>
-                <w:rStyle w:val="a4"/>
-                <w:rFonts w:hint="eastAsia"/>
-                <w:noProof/>
-              </w:rPr>
-              <w:t>將本地的資料庫上傳</w:t>
-            </w:r>
-            <w:r>
-              <w:rPr>
-                <w:noProof/>
-                <w:webHidden/>
-              </w:rPr>
-              <w:tab/>
-            </w:r>
-            <w:r>
-              <w:rPr>
-                <w:noProof/>
-                <w:webHidden/>
-              </w:rPr>
-              <w:fldChar w:fldCharType="begin"/>
-            </w:r>
-            <w:r>
-              <w:rPr>
-                <w:noProof/>
-                <w:webHidden/>
-              </w:rPr>
-              <w:instrText xml:space="preserve"> PAGEREF _Toc140043927 \h </w:instrText>
-            </w:r>
-            <w:r>
-              <w:rPr>
-                <w:noProof/>
-                <w:webHidden/>
-              </w:rPr>
-            </w:r>
-            <w:r>
-              <w:rPr>
-                <w:noProof/>
-                <w:webHidden/>
-              </w:rPr>
-              <w:fldChar w:fldCharType="separate"/>
-            </w:r>
-            <w:r>
-              <w:rPr>
-                <w:noProof/>
-                <w:webHidden/>
-              </w:rPr>
-              <w:t>5</w:t>
             </w:r>
             <w:r>
               <w:rPr>
@@ -1017,7 +947,7 @@
               <w14:ligatures w14:val="standardContextual"/>
             </w:rPr>
           </w:pPr>
-          <w:hyperlink w:anchor="_Toc140043928" w:history="1">
+          <w:hyperlink w:anchor="_Toc140044388" w:history="1">
             <w:r>
               <w:rPr>
                 <w:rStyle w:val="a4"/>
@@ -1045,7 +975,7 @@
                 <w:noProof/>
                 <w:webHidden/>
               </w:rPr>
-              <w:instrText xml:space="preserve"> PAGEREF _Toc140043928 \h </w:instrText>
+              <w:instrText xml:space="preserve"> PAGEREF _Toc140044388 \h </w:instrText>
             </w:r>
             <w:r>
               <w:rPr>
@@ -1087,7 +1017,7 @@
               <w14:ligatures w14:val="standardContextual"/>
             </w:rPr>
           </w:pPr>
-          <w:hyperlink w:anchor="_Toc140043929" w:history="1">
+          <w:hyperlink w:anchor="_Toc140044389" w:history="1">
             <w:r>
               <w:rPr>
                 <w:rStyle w:val="a4"/>
@@ -1115,7 +1045,7 @@
                 <w:noProof/>
                 <w:webHidden/>
               </w:rPr>
-              <w:instrText xml:space="preserve"> PAGEREF _Toc140043929 \h </w:instrText>
+              <w:instrText xml:space="preserve"> PAGEREF _Toc140044389 \h </w:instrText>
             </w:r>
             <w:r>
               <w:rPr>
@@ -1157,7 +1087,7 @@
               <w14:ligatures w14:val="standardContextual"/>
             </w:rPr>
           </w:pPr>
-          <w:hyperlink w:anchor="_Toc140043930" w:history="1">
+          <w:hyperlink w:anchor="_Toc140044390" w:history="1">
             <w:r>
               <w:rPr>
                 <w:rStyle w:val="a4"/>
@@ -1297,7 +1227,7 @@
                 <w:noProof/>
                 <w:webHidden/>
               </w:rPr>
-              <w:instrText xml:space="preserve"> PAGEREF _Toc140043930 \h </w:instrText>
+              <w:instrText xml:space="preserve"> PAGEREF _Toc140044390 \h </w:instrText>
             </w:r>
             <w:r>
               <w:rPr>
@@ -1339,7 +1269,7 @@
               <w14:ligatures w14:val="standardContextual"/>
             </w:rPr>
           </w:pPr>
-          <w:hyperlink w:anchor="_Toc140043931" w:history="1">
+          <w:hyperlink w:anchor="_Toc140044391" w:history="1">
             <w:r>
               <w:rPr>
                 <w:rStyle w:val="a4"/>
@@ -1397,7 +1327,7 @@
                 <w:noProof/>
                 <w:webHidden/>
               </w:rPr>
-              <w:instrText xml:space="preserve"> PAGEREF _Toc140043931 \h </w:instrText>
+              <w:instrText xml:space="preserve"> PAGEREF _Toc140044391 \h </w:instrText>
             </w:r>
             <w:r>
               <w:rPr>
@@ -1444,7 +1374,7 @@
       <w:pPr>
         <w:pStyle w:val="a6"/>
       </w:pPr>
-      <w:bookmarkStart w:id="0" w:name="_Toc140043915"/>
+      <w:bookmarkStart w:id="0" w:name="_Toc140044376"/>
       <w:r>
         <w:rPr>
           <w:rFonts w:hint="eastAsia"/>
@@ -1493,7 +1423,6 @@
       <w:r>
         <w:t xml:space="preserve">: </w:t>
       </w:r>
-      <w:proofErr w:type="spellStart"/>
       <w:r>
         <w:rPr>
           <w:rFonts w:hint="eastAsia"/>
@@ -1503,7 +1432,6 @@
       <w:r>
         <w:t>kdir</w:t>
       </w:r>
-      <w:proofErr w:type="spellEnd"/>
     </w:p>
     <w:p>
       <w:r>
@@ -1522,23 +1450,7 @@
         <w:t xml:space="preserve"> </w:t>
       </w:r>
       <w:r>
-        <w:t xml:space="preserve"> : </w:t>
-      </w:r>
-      <w:proofErr w:type="gramStart"/>
-      <w:r>
-        <w:t>cd ,</w:t>
-      </w:r>
-      <w:proofErr w:type="gramEnd"/>
-      <w:r>
-        <w:t xml:space="preserve"> git </w:t>
-      </w:r>
-      <w:proofErr w:type="spellStart"/>
-      <w:r>
-        <w:t>init</w:t>
-      </w:r>
-      <w:proofErr w:type="spellEnd"/>
-      <w:r>
-        <w:t xml:space="preserve"> </w:t>
+        <w:t xml:space="preserve"> : cd , git init </w:t>
       </w:r>
     </w:p>
     <w:p/>
@@ -1568,59 +1480,255 @@
     <w:p>
       <w:r>
         <w:tab/>
-      </w:r>
-      <w:proofErr w:type="spellStart"/>
-      <w:proofErr w:type="gramStart"/>
-      <w:r>
         <w:t>user.email</w:t>
       </w:r>
-      <w:proofErr w:type="spellEnd"/>
-      <w:proofErr w:type="gramEnd"/>
     </w:p>
     <w:p>
       <w:r>
         <w:tab/>
-      </w:r>
-      <w:proofErr w:type="spellStart"/>
-      <w:r>
-        <w:t>core.editor</w:t>
-      </w:r>
-      <w:proofErr w:type="spellEnd"/>
-      <w:r>
+        <w:t xml:space="preserve">core.editor </w:t>
+      </w:r>
+      <w:r>
+        <w:rPr>
+          <w:rFonts w:hint="eastAsia"/>
+        </w:rPr>
+        <w:t>&lt;</w:t>
+      </w:r>
+      <w:r>
+        <w:rPr>
+          <w:rFonts w:hint="eastAsia"/>
+        </w:rPr>
+        <w:t>想設定的文字編輯器</w:t>
+      </w:r>
+      <w:r>
+        <w:rPr>
+          <w:rFonts w:hint="eastAsia"/>
+        </w:rPr>
+        <w:t>e</w:t>
+      </w:r>
+      <w:r>
+        <w:t>xe</w:t>
+      </w:r>
+      <w:r>
+        <w:rPr>
+          <w:rFonts w:hint="eastAsia"/>
+        </w:rPr>
+        <w:t>檔案位置</w:t>
+      </w:r>
+      <w:r>
+        <w:rPr>
+          <w:rFonts w:hint="eastAsia"/>
+        </w:rPr>
+        <w:t xml:space="preserve">&gt; </w:t>
+      </w:r>
+    </w:p>
+    <w:p>
+      <w:r>
+        <w:tab/>
+      </w:r>
+      <w:r>
+        <w:rPr>
+          <w:rFonts w:hint="eastAsia"/>
+        </w:rPr>
+        <w:t>查詢</w:t>
+      </w:r>
+      <w:r>
+        <w:rPr>
+          <w:rFonts w:hint="eastAsia"/>
+        </w:rPr>
         <w:t xml:space="preserve"> </w:t>
       </w:r>
       <w:r>
-        <w:rPr>
-          <w:rFonts w:hint="eastAsia"/>
-        </w:rPr>
-        <w:t>&lt;</w:t>
-      </w:r>
-      <w:r>
-        <w:rPr>
-          <w:rFonts w:hint="eastAsia"/>
-        </w:rPr>
-        <w:t>想設定的文字編輯器</w:t>
-      </w:r>
-      <w:r>
-        <w:rPr>
-          <w:rFonts w:hint="eastAsia"/>
-        </w:rPr>
-        <w:t>e</w:t>
-      </w:r>
-      <w:r>
-        <w:t>xe</w:t>
-      </w:r>
-      <w:r>
-        <w:rPr>
-          <w:rFonts w:hint="eastAsia"/>
-        </w:rPr>
-        <w:t>檔案位置</w:t>
-      </w:r>
-      <w:r>
-        <w:rPr>
-          <w:rFonts w:hint="eastAsia"/>
-        </w:rPr>
-        <w:t xml:space="preserve">&gt; </w:t>
+        <w:t>git config user.name</w:t>
+      </w:r>
+    </w:p>
+    <w:p/>
+    <w:p>
+      <w:r>
+        <w:rPr>
+          <w:rFonts w:hint="eastAsia"/>
+        </w:rPr>
+        <w:t>查看設定</w:t>
+      </w:r>
+      <w:r>
+        <w:rPr>
+          <w:rFonts w:hint="eastAsia"/>
+        </w:rPr>
+        <w:t xml:space="preserve"> : </w:t>
+      </w:r>
+      <w:r>
+        <w:t>cat .git/config</w:t>
+      </w:r>
+    </w:p>
+    <w:p/>
+    <w:p>
+      <w:r>
+        <w:rPr>
+          <w:rFonts w:hint="eastAsia"/>
+        </w:rPr>
+        <w:t>本地分支如何跟遠端分支對應</w:t>
+      </w:r>
+      <w:r>
+        <w:rPr>
+          <w:rFonts w:hint="eastAsia"/>
+        </w:rPr>
+        <w:t xml:space="preserve"> : </w:t>
+      </w:r>
+    </w:p>
+    <w:p>
+      <w:r>
+        <w:t>show</w:t>
+      </w:r>
+      <w:r>
+        <w:rPr>
+          <w:rFonts w:hint="eastAsia"/>
+        </w:rPr>
+        <w:t>出</w:t>
+      </w:r>
+      <w:r>
+        <w:t xml:space="preserve"> git</w:t>
+      </w:r>
+      <w:r>
+        <w:rPr>
+          <w:rFonts w:hint="eastAsia"/>
+        </w:rPr>
+        <w:t>資料夾底下對應路徑的設定</w:t>
+      </w:r>
+      <w:r>
+        <w:rPr>
+          <w:rFonts w:hint="eastAsia"/>
+        </w:rPr>
+        <w:t xml:space="preserve"> : </w:t>
+      </w:r>
+      <w:r>
+        <w:t>ls -l .git/refs/heads</w:t>
+      </w:r>
+    </w:p>
+    <w:p>
+      <w:pPr>
+        <w:rPr>
+          <w:rFonts w:hint="eastAsia"/>
+        </w:rPr>
+      </w:pPr>
+      <w:r>
+        <w:lastRenderedPageBreak/>
+        <w:drawing>
+          <wp:inline distT="0" distB="0" distL="0" distR="0" wp14:anchorId="058BB572" wp14:editId="5BBC841E">
+            <wp:extent cx="4465983" cy="2388381"/>
+            <wp:effectExtent l="0" t="0" r="0" b="0"/>
+            <wp:docPr id="933394362" name="圖片 1"/>
+            <wp:cNvGraphicFramePr>
+              <a:graphicFrameLocks xmlns:a="http://schemas.openxmlformats.org/drawingml/2006/main" noChangeAspect="1"/>
+            </wp:cNvGraphicFramePr>
+            <a:graphic xmlns:a="http://schemas.openxmlformats.org/drawingml/2006/main">
+              <a:graphicData uri="http://schemas.openxmlformats.org/drawingml/2006/picture">
+                <pic:pic xmlns:pic="http://schemas.openxmlformats.org/drawingml/2006/picture">
+                  <pic:nvPicPr>
+                    <pic:cNvPr id="933394362" name=""/>
+                    <pic:cNvPicPr/>
+                  </pic:nvPicPr>
+                  <pic:blipFill>
+                    <a:blip r:embed="rId7"/>
+                    <a:stretch>
+                      <a:fillRect/>
+                    </a:stretch>
+                  </pic:blipFill>
+                  <pic:spPr>
+                    <a:xfrm>
+                      <a:off x="0" y="0"/>
+                      <a:ext cx="4467509" cy="2389197"/>
+                    </a:xfrm>
+                    <a:prstGeom prst="rect">
+                      <a:avLst/>
+                    </a:prstGeom>
+                  </pic:spPr>
+                </pic:pic>
+              </a:graphicData>
+            </a:graphic>
+          </wp:inline>
+        </w:drawing>
+      </w:r>
+    </w:p>
+    <w:p>
+      <w:r>
+        <w:rPr>
+          <w:rFonts w:hint="eastAsia"/>
+        </w:rPr>
+        <w:t>建立檔案</w:t>
+      </w:r>
+      <w:r>
+        <w:rPr>
+          <w:rFonts w:hint="eastAsia"/>
+        </w:rPr>
+        <w:t xml:space="preserve"> </w:t>
+      </w:r>
+      <w:r>
+        <w:t>: cat &gt; file.txt</w:t>
+      </w:r>
+    </w:p>
+    <w:p>
+      <w:pPr>
+        <w:ind w:firstLineChars="100" w:firstLine="240"/>
+      </w:pPr>
+      <w:r>
+        <w:rPr>
+          <w:rFonts w:hint="eastAsia"/>
+        </w:rPr>
+        <w:t>類似指令</w:t>
+      </w:r>
+      <w:r>
+        <w:t>touch, echo, cat</w:t>
+      </w:r>
+    </w:p>
+    <w:p>
+      <w:pPr>
+        <w:ind w:firstLineChars="100" w:firstLine="240"/>
+      </w:pPr>
+      <w:r>
+        <w:rPr>
+          <w:rFonts w:hint="eastAsia"/>
+        </w:rPr>
+        <w:t>查看狀態</w:t>
+      </w:r>
+      <w:r>
+        <w:rPr>
+          <w:rFonts w:hint="eastAsia"/>
+        </w:rPr>
+        <w:t xml:space="preserve"> </w:t>
+      </w:r>
+      <w:r>
+        <w:t>git status</w:t>
+      </w:r>
+    </w:p>
+    <w:p>
+      <w:pPr>
+        <w:ind w:firstLineChars="100" w:firstLine="240"/>
+        <w:rPr>
+          <w:rFonts w:hint="eastAsia"/>
+        </w:rPr>
+      </w:pPr>
+    </w:p>
+    <w:p>
+      <w:r>
+        <w:rPr>
+          <w:rFonts w:hint="eastAsia"/>
+        </w:rPr>
+        <w:t>版本追蹤</w:t>
+      </w:r>
+      <w:r>
+        <w:rPr>
+          <w:rFonts w:hint="eastAsia"/>
+        </w:rPr>
+        <w:t xml:space="preserve"> : </w:t>
+      </w:r>
+      <w:r>
+        <w:t>git add</w:t>
+      </w:r>
+      <w:r>
+        <w:rPr>
+          <w:rFonts w:hint="eastAsia"/>
+        </w:rPr>
+        <w:t xml:space="preserve"> </w:t>
       </w:r>
     </w:p>
     <w:p>
@@ -1631,81 +1739,7 @@
         <w:rPr>
           <w:rFonts w:hint="eastAsia"/>
         </w:rPr>
-        <w:t>查詢</w:t>
-      </w:r>
-      <w:r>
-        <w:rPr>
-          <w:rFonts w:hint="eastAsia"/>
-        </w:rPr>
-        <w:t xml:space="preserve"> </w:t>
-      </w:r>
-      <w:r>
-        <w:t>git config user.name</w:t>
-      </w:r>
-    </w:p>
-    <w:p/>
-    <w:p>
-      <w:r>
-        <w:rPr>
-          <w:rFonts w:hint="eastAsia"/>
-        </w:rPr>
-        <w:t>建立檔案</w:t>
-      </w:r>
-      <w:r>
-        <w:rPr>
-          <w:rFonts w:hint="eastAsia"/>
-        </w:rPr>
-        <w:t xml:space="preserve"> </w:t>
-      </w:r>
-      <w:r>
-        <w:t>: cat &gt; file.txt</w:t>
-      </w:r>
-    </w:p>
-    <w:p>
-      <w:pPr>
-        <w:ind w:firstLineChars="100" w:firstLine="240"/>
-      </w:pPr>
-      <w:r>
-        <w:rPr>
-          <w:rFonts w:hint="eastAsia"/>
-        </w:rPr>
-        <w:t>類似指令</w:t>
-      </w:r>
-      <w:r>
-        <w:t>touch, echo, cat</w:t>
-      </w:r>
-    </w:p>
-    <w:p>
-      <w:pPr>
-        <w:ind w:firstLineChars="100" w:firstLine="240"/>
-      </w:pPr>
-      <w:r>
-        <w:rPr>
-          <w:rFonts w:hint="eastAsia"/>
-        </w:rPr>
-        <w:t>查看狀態</w:t>
-      </w:r>
-      <w:r>
-        <w:rPr>
-          <w:rFonts w:hint="eastAsia"/>
-        </w:rPr>
-        <w:t xml:space="preserve"> </w:t>
-      </w:r>
-      <w:r>
-        <w:t>git status</w:t>
-      </w:r>
-    </w:p>
-    <w:p>
-      <w:pPr>
-        <w:ind w:firstLineChars="100" w:firstLine="240"/>
-      </w:pPr>
-    </w:p>
-    <w:p>
-      <w:r>
-        <w:rPr>
-          <w:rFonts w:hint="eastAsia"/>
-        </w:rPr>
-        <w:t>版本追蹤</w:t>
+        <w:t>加入當前所有檔案</w:t>
       </w:r>
       <w:r>
         <w:rPr>
@@ -1714,46 +1748,7 @@
         <w:t xml:space="preserve"> : </w:t>
       </w:r>
       <w:r>
-        <w:t xml:space="preserve">git </w:t>
-      </w:r>
-      <w:proofErr w:type="gramStart"/>
-      <w:r>
-        <w:t>add</w:t>
-      </w:r>
-      <w:proofErr w:type="gramEnd"/>
-      <w:r>
-        <w:rPr>
-          <w:rFonts w:hint="eastAsia"/>
-        </w:rPr>
-        <w:t xml:space="preserve"> </w:t>
-      </w:r>
-    </w:p>
-    <w:p>
-      <w:r>
-        <w:tab/>
-      </w:r>
-      <w:r>
-        <w:rPr>
-          <w:rFonts w:hint="eastAsia"/>
-        </w:rPr>
-        <w:t>加入當前所有檔案</w:t>
-      </w:r>
-      <w:r>
-        <w:rPr>
-          <w:rFonts w:hint="eastAsia"/>
-        </w:rPr>
-        <w:t xml:space="preserve"> : </w:t>
-      </w:r>
-      <w:r>
-        <w:t xml:space="preserve">git </w:t>
-      </w:r>
-      <w:proofErr w:type="gramStart"/>
-      <w:r>
-        <w:t>add .</w:t>
-      </w:r>
-      <w:proofErr w:type="gramEnd"/>
-      <w:r>
-        <w:t xml:space="preserve"> </w:t>
+        <w:t xml:space="preserve">git add . </w:t>
       </w:r>
     </w:p>
     <w:p/>
@@ -2093,13 +2088,8 @@
     <w:p>
       <w:r>
         <w:tab/>
-        <w:t xml:space="preserve">git checkout -- </w:t>
-      </w:r>
-      <w:proofErr w:type="spellStart"/>
-      <w:r>
-        <w:t>commit_hash</w:t>
-      </w:r>
-      <w:proofErr w:type="spellEnd"/>
+        <w:t>git checkout -- commit_hash</w:t>
+      </w:r>
     </w:p>
     <w:p>
       <w:r>
@@ -2139,6 +2129,7 @@
     </w:p>
     <w:p>
       <w:r>
+        <w:lastRenderedPageBreak/>
         <w:tab/>
       </w:r>
       <w:r>
@@ -2387,7 +2378,6 @@
       <w:r>
         <w:t xml:space="preserve">merged | </w:t>
       </w:r>
-      <w:proofErr w:type="spellStart"/>
       <w:r>
         <w:rPr>
           <w:rFonts w:hint="eastAsia"/>
@@ -2395,11 +2385,7 @@
         <w:t>e</w:t>
       </w:r>
       <w:r>
-        <w:t>grep</w:t>
-      </w:r>
-      <w:proofErr w:type="spellEnd"/>
-      <w:r>
-        <w:t xml:space="preserve"> -v</w:t>
+        <w:t>grep -v</w:t>
       </w:r>
       <w:r>
         <w:rPr>
@@ -2417,13 +2403,8 @@
         <w:t>(</w:t>
       </w:r>
       <w:r>
-        <w:t>^\*|</w:t>
-      </w:r>
-      <w:proofErr w:type="spellStart"/>
-      <w:r>
-        <w:t>master|dev</w:t>
-      </w:r>
-      <w:proofErr w:type="spellEnd"/>
+        <w:t>^\*|master|dev</w:t>
+      </w:r>
       <w:r>
         <w:rPr>
           <w:rFonts w:hint="eastAsia"/>
@@ -2431,15 +2412,7 @@
         <w:t>)</w:t>
       </w:r>
       <w:r>
-        <w:t xml:space="preserve">” </w:t>
-      </w:r>
-      <w:proofErr w:type="spellStart"/>
-      <w:r>
-        <w:t>xargs</w:t>
-      </w:r>
-      <w:proofErr w:type="spellEnd"/>
-      <w:r>
-        <w:t xml:space="preserve"> git branch -d</w:t>
+        <w:t>” xargs git branch -d</w:t>
       </w:r>
     </w:p>
     <w:p>
@@ -2606,19 +2579,11 @@
       </w:r>
     </w:p>
     <w:p>
-      <w:proofErr w:type="gramStart"/>
-      <w:r>
-        <w:rPr>
-          <w:rFonts w:hint="eastAsia"/>
-        </w:rPr>
-        <w:t>刪除版控資訊</w:t>
-      </w:r>
-      <w:proofErr w:type="gramEnd"/>
-      <w:r>
-        <w:rPr>
-          <w:rFonts w:hint="eastAsia"/>
-        </w:rPr>
-        <w:t>的資料夾</w:t>
+      <w:r>
+        <w:rPr>
+          <w:rFonts w:hint="eastAsia"/>
+        </w:rPr>
+        <w:t>刪除版控資訊的資料夾</w:t>
       </w:r>
       <w:r>
         <w:rPr>
@@ -2649,8 +2614,8 @@
       <w:r>
         <w:br w:type="page"/>
       </w:r>
-      <w:hyperlink r:id="rId7" w:history="1">
-        <w:bookmarkStart w:id="1" w:name="_Toc140043916"/>
+      <w:hyperlink r:id="rId8" w:history="1">
+        <w:bookmarkStart w:id="1" w:name="_Toc140044377"/>
         <w:r>
           <w:rPr>
             <w:rStyle w:val="a4"/>
@@ -2695,27 +2660,7 @@
           <w:sz w:val="22"/>
           <w:szCs w:val="22"/>
         </w:rPr>
-        <w:t>預設分支整</w:t>
-      </w:r>
-      <w:proofErr w:type="gramStart"/>
-      <w:r>
-        <w:rPr>
-          <w:rFonts w:ascii="Arial" w:hAnsi="Arial" w:cs="Arial"/>
-          <w:color w:val="000000"/>
-          <w:sz w:val="22"/>
-          <w:szCs w:val="22"/>
-        </w:rPr>
-        <w:t>併</w:t>
-      </w:r>
-      <w:proofErr w:type="gramEnd"/>
-      <w:r>
-        <w:rPr>
-          <w:rFonts w:ascii="Arial" w:hAnsi="Arial" w:cs="Arial"/>
-          <w:color w:val="000000"/>
-          <w:sz w:val="22"/>
-          <w:szCs w:val="22"/>
-        </w:rPr>
-        <w:t>使用</w:t>
+        <w:t>預設分支整併使用</w:t>
       </w:r>
       <w:r>
         <w:rPr>
@@ -2809,27 +2754,7 @@
           <w:sz w:val="22"/>
           <w:szCs w:val="22"/>
         </w:rPr>
-        <w:t>要整</w:t>
-      </w:r>
-      <w:proofErr w:type="gramStart"/>
-      <w:r>
-        <w:rPr>
-          <w:rFonts w:ascii="Arial" w:hAnsi="Arial" w:cs="Arial"/>
-          <w:color w:val="000000"/>
-          <w:sz w:val="22"/>
-          <w:szCs w:val="22"/>
-        </w:rPr>
-        <w:t>併</w:t>
-      </w:r>
-      <w:proofErr w:type="gramEnd"/>
-      <w:r>
-        <w:rPr>
-          <w:rFonts w:ascii="Arial" w:hAnsi="Arial" w:cs="Arial"/>
-          <w:color w:val="000000"/>
-          <w:sz w:val="22"/>
-          <w:szCs w:val="22"/>
-        </w:rPr>
-        <w:t>之分支</w:t>
+        <w:t>要整併之分支</w:t>
       </w:r>
       <w:r>
         <w:rPr>
@@ -2846,9 +2771,18 @@
       <w:pPr>
         <w:pStyle w:val="a6"/>
       </w:pPr>
-      <w:bookmarkStart w:id="2" w:name="_Toc140043917"/>
-      <w:r>
-        <w:t>將內容推送到遠端的儲存庫</w:t>
+      <w:bookmarkStart w:id="2" w:name="_Toc140044378"/>
+      <w:r>
+        <w:t>將</w:t>
+      </w:r>
+      <w:r>
+        <w:rPr>
+          <w:rFonts w:hint="eastAsia"/>
+        </w:rPr>
+        <w:t>本地資料</w:t>
+      </w:r>
+      <w:r>
+        <w:t>推到遠端的儲存庫</w:t>
       </w:r>
       <w:bookmarkEnd w:id="2"/>
     </w:p>
@@ -2856,7 +2790,7 @@
       <w:pPr>
         <w:pStyle w:val="ad"/>
       </w:pPr>
-      <w:bookmarkStart w:id="3" w:name="_Toc140043918"/>
+      <w:bookmarkStart w:id="3" w:name="_Toc140044379"/>
       <w:r>
         <w:t>定義遠端路徑</w:t>
       </w:r>
@@ -2883,7 +2817,16 @@
           <w:sz w:val="22"/>
           <w:szCs w:val="22"/>
         </w:rPr>
-        <w:t>路徑別名</w:t>
+        <w:t>遠端路徑</w:t>
+      </w:r>
+      <w:r>
+        <w:rPr>
+          <w:rFonts w:ascii="Arial" w:hAnsi="Arial" w:cs="Arial"/>
+          <w:color w:val="000000"/>
+          <w:sz w:val="22"/>
+          <w:szCs w:val="22"/>
+        </w:rPr>
+        <w:t>,</w:t>
       </w:r>
       <w:r>
         <w:rPr>
@@ -2910,27 +2853,7 @@
           <w:sz w:val="22"/>
           <w:szCs w:val="22"/>
         </w:rPr>
-        <w:t xml:space="preserve">origin&gt; &lt;http </w:t>
-      </w:r>
-      <w:proofErr w:type="spellStart"/>
-      <w:r>
-        <w:rPr>
-          <w:rFonts w:ascii="Arial" w:hAnsi="Arial" w:cs="Arial"/>
-          <w:color w:val="000000"/>
-          <w:sz w:val="22"/>
-          <w:szCs w:val="22"/>
-        </w:rPr>
-        <w:t>url</w:t>
-      </w:r>
-      <w:proofErr w:type="spellEnd"/>
-      <w:r>
-        <w:rPr>
-          <w:rFonts w:ascii="Arial" w:hAnsi="Arial" w:cs="Arial"/>
-          <w:color w:val="000000"/>
-          <w:sz w:val="22"/>
-          <w:szCs w:val="22"/>
-        </w:rPr>
-        <w:t>&gt;</w:t>
+        <w:t>origin&gt; &lt;http url&gt;</w:t>
       </w:r>
     </w:p>
     <w:p>
@@ -2987,7 +2910,7 @@
           <w:sz w:val="22"/>
           <w:szCs w:val="22"/>
         </w:rPr>
-        <w:t>遠端路徑別名</w:t>
+        <w:t>遠端路徑</w:t>
       </w:r>
       <w:r>
         <w:rPr>
@@ -3000,12 +2923,12 @@
       </w:r>
       <w:r>
         <w:rPr>
-          <w:rFonts w:ascii="Arial" w:hAnsi="Arial" w:cs="Arial"/>
-          <w:color w:val="000000"/>
-          <w:sz w:val="22"/>
-          <w:szCs w:val="22"/>
-        </w:rPr>
-        <w:t>當前編輯內容</w:t>
+          <w:rFonts w:ascii="Arial" w:hAnsi="Arial" w:cs="Arial" w:hint="eastAsia"/>
+          <w:color w:val="000000"/>
+          <w:sz w:val="22"/>
+          <w:szCs w:val="22"/>
+        </w:rPr>
+        <w:t>本地分支</w:t>
       </w:r>
       <w:r>
         <w:rPr>
@@ -3022,7 +2945,7 @@
       <w:pPr>
         <w:pStyle w:val="ad"/>
       </w:pPr>
-      <w:bookmarkStart w:id="4" w:name="_Toc140043919"/>
+      <w:bookmarkStart w:id="4" w:name="_Toc140044380"/>
       <w:r>
         <w:t>將遠端儲存庫內容複製到本地</w:t>
       </w:r>
@@ -3032,27 +2955,40 @@
       <w:pPr>
         <w:pStyle w:val="Web"/>
         <w:spacing w:before="0" w:beforeAutospacing="0" w:after="0" w:afterAutospacing="0"/>
-      </w:pPr>
-      <w:r>
-        <w:rPr>
-          <w:rFonts w:ascii="Arial" w:hAnsi="Arial" w:cs="Arial"/>
-          <w:color w:val="000000"/>
-          <w:sz w:val="22"/>
-          <w:szCs w:val="22"/>
-        </w:rPr>
-        <w:t xml:space="preserve">git clone &lt;http </w:t>
-      </w:r>
-      <w:proofErr w:type="spellStart"/>
-      <w:r>
-        <w:rPr>
-          <w:rFonts w:ascii="Arial" w:hAnsi="Arial" w:cs="Arial"/>
-          <w:color w:val="000000"/>
-          <w:sz w:val="22"/>
-          <w:szCs w:val="22"/>
-        </w:rPr>
-        <w:t>url</w:t>
-      </w:r>
-      <w:proofErr w:type="spellEnd"/>
+        <w:rPr>
+          <w:rFonts w:ascii="Arial" w:hAnsi="Arial" w:cs="Arial"/>
+          <w:color w:val="000000"/>
+          <w:sz w:val="22"/>
+          <w:szCs w:val="22"/>
+        </w:rPr>
+      </w:pPr>
+      <w:r>
+        <w:rPr>
+          <w:rFonts w:ascii="Arial" w:hAnsi="Arial" w:cs="Arial"/>
+          <w:color w:val="000000"/>
+          <w:sz w:val="22"/>
+          <w:szCs w:val="22"/>
+        </w:rPr>
+        <w:t>git clone &lt;http url&gt;</w:t>
+      </w:r>
+      <w:r>
+        <w:rPr>
+          <w:rFonts w:ascii="Arial" w:hAnsi="Arial" w:cs="Arial"/>
+          <w:color w:val="000000"/>
+          <w:sz w:val="22"/>
+          <w:szCs w:val="22"/>
+        </w:rPr>
+        <w:t xml:space="preserve"> &lt;</w:t>
+      </w:r>
+      <w:r>
+        <w:rPr>
+          <w:rFonts w:ascii="Arial" w:hAnsi="Arial" w:cs="Arial" w:hint="eastAsia"/>
+          <w:color w:val="000000"/>
+          <w:sz w:val="22"/>
+          <w:szCs w:val="22"/>
+        </w:rPr>
+        <w:t>指定落檔資料夾</w:t>
+      </w:r>
       <w:r>
         <w:rPr>
           <w:rFonts w:ascii="Arial" w:hAnsi="Arial" w:cs="Arial"/>
@@ -3062,16 +2998,30 @@
         </w:rPr>
         <w:t>&gt;</w:t>
       </w:r>
-      <w:r>
-        <w:rPr>
-          <w:rFonts w:ascii="Arial" w:hAnsi="Arial" w:cs="Arial"/>
-          <w:color w:val="000000"/>
-          <w:sz w:val="22"/>
-          <w:szCs w:val="22"/>
-        </w:rPr>
-        <w:t xml:space="preserve"> &lt;</w:t>
-      </w:r>
-      <w:proofErr w:type="gramStart"/>
+    </w:p>
+    <w:p>
+      <w:pPr>
+        <w:pStyle w:val="Web"/>
+        <w:spacing w:before="0" w:beforeAutospacing="0" w:after="0" w:afterAutospacing="0"/>
+        <w:rPr>
+          <w:rFonts w:ascii="Arial" w:hAnsi="Arial" w:cs="Arial"/>
+          <w:color w:val="000000"/>
+          <w:sz w:val="22"/>
+          <w:szCs w:val="22"/>
+        </w:rPr>
+      </w:pPr>
+    </w:p>
+    <w:p>
+      <w:pPr>
+        <w:pStyle w:val="Web"/>
+        <w:spacing w:before="0" w:beforeAutospacing="0" w:after="0" w:afterAutospacing="0"/>
+        <w:rPr>
+          <w:rFonts w:ascii="Arial" w:hAnsi="Arial" w:cs="Arial"/>
+          <w:color w:val="000000"/>
+          <w:sz w:val="22"/>
+          <w:szCs w:val="22"/>
+        </w:rPr>
+      </w:pPr>
       <w:r>
         <w:rPr>
           <w:rFonts w:ascii="Arial" w:hAnsi="Arial" w:cs="Arial" w:hint="eastAsia"/>
@@ -3079,9 +3029,86 @@
           <w:sz w:val="22"/>
           <w:szCs w:val="22"/>
         </w:rPr>
-        <w:t>指定落檔資料夾</w:t>
-      </w:r>
-      <w:proofErr w:type="gramEnd"/>
+        <w:t>若要推送的資料庫與目的地不具連結，觸發</w:t>
+      </w:r>
+      <w:r>
+        <w:rPr>
+          <w:rFonts w:ascii="Arial" w:hAnsi="Arial" w:cs="Arial" w:hint="eastAsia"/>
+          <w:color w:val="000000"/>
+          <w:sz w:val="22"/>
+          <w:szCs w:val="22"/>
+        </w:rPr>
+        <w:t xml:space="preserve"> </w:t>
+      </w:r>
+      <w:r>
+        <w:rPr>
+          <w:rFonts w:ascii="Arial" w:hAnsi="Arial" w:cs="Arial"/>
+          <w:color w:val="000000"/>
+          <w:sz w:val="22"/>
+          <w:szCs w:val="22"/>
+        </w:rPr>
+        <w:t>no upstream error</w:t>
+      </w:r>
+    </w:p>
+    <w:p>
+      <w:pPr>
+        <w:pStyle w:val="Web"/>
+        <w:spacing w:before="0" w:beforeAutospacing="0" w:after="0" w:afterAutospacing="0"/>
+      </w:pPr>
+      <w:r>
+        <w:rPr>
+          <w:rFonts w:ascii="Arial" w:hAnsi="Arial" w:cs="Arial" w:hint="eastAsia"/>
+          <w:color w:val="000000"/>
+          <w:sz w:val="22"/>
+          <w:szCs w:val="22"/>
+        </w:rPr>
+        <w:t>須先建立連結</w:t>
+      </w:r>
+      <w:r>
+        <w:rPr>
+          <w:rFonts w:ascii="Arial" w:hAnsi="Arial" w:cs="Arial" w:hint="eastAsia"/>
+          <w:color w:val="000000"/>
+          <w:sz w:val="22"/>
+          <w:szCs w:val="22"/>
+        </w:rPr>
+        <w:t xml:space="preserve"> </w:t>
+      </w:r>
+      <w:r>
+        <w:rPr>
+          <w:rFonts w:ascii="Arial" w:hAnsi="Arial" w:cs="Arial"/>
+          <w:color w:val="000000"/>
+          <w:sz w:val="22"/>
+          <w:szCs w:val="22"/>
+        </w:rPr>
+        <w:t>git push –set-upstream &lt;</w:t>
+      </w:r>
+      <w:r>
+        <w:rPr>
+          <w:rFonts w:ascii="Arial" w:hAnsi="Arial" w:cs="Arial"/>
+          <w:color w:val="000000"/>
+          <w:sz w:val="22"/>
+          <w:szCs w:val="22"/>
+        </w:rPr>
+        <w:t>遠端路徑</w:t>
+      </w:r>
+      <w:r>
+        <w:rPr>
+          <w:rFonts w:ascii="Arial" w:hAnsi="Arial" w:cs="Arial"/>
+          <w:color w:val="000000"/>
+          <w:sz w:val="22"/>
+          <w:szCs w:val="22"/>
+        </w:rPr>
+        <w:t>&gt; &lt;</w:t>
+      </w:r>
+      <w:r>
+        <w:rPr>
+          <w:rFonts w:ascii="Arial" w:hAnsi="Arial" w:cs="Arial" w:hint="eastAsia"/>
+          <w:color w:val="000000"/>
+          <w:sz w:val="22"/>
+          <w:szCs w:val="22"/>
+        </w:rPr>
+        <w:t>本地分支</w:t>
+      </w:r>
       <w:r>
         <w:rPr>
           <w:rFonts w:ascii="Arial" w:hAnsi="Arial" w:cs="Arial"/>
@@ -3094,29 +3121,42 @@
     </w:p>
     <w:p/>
     <w:p>
+      <w:r>
+        <w:rPr>
+          <w:rFonts w:hint="eastAsia"/>
+        </w:rPr>
+        <w:t>查看所有</w:t>
+      </w:r>
+      <w:r>
+        <w:t>remote</w:t>
+      </w:r>
+      <w:r>
+        <w:rPr>
+          <w:rFonts w:hint="eastAsia"/>
+        </w:rPr>
+        <w:t>的遠端分支</w:t>
+      </w:r>
+    </w:p>
+    <w:p>
+      <w:pPr>
+        <w:rPr>
+          <w:rFonts w:hint="eastAsia"/>
+        </w:rPr>
+      </w:pPr>
+      <w:r>
+        <w:t>git branch -r</w:t>
+      </w:r>
+    </w:p>
+    <w:p>
       <w:pPr>
         <w:pStyle w:val="ad"/>
       </w:pPr>
-      <w:bookmarkStart w:id="5" w:name="_Toc140043920"/>
-      <w:r>
-        <w:rPr>
-          <w:rFonts w:hint="eastAsia"/>
-        </w:rPr>
-        <w:t>獲取儲存庫但</w:t>
-      </w:r>
-      <w:proofErr w:type="gramStart"/>
-      <w:r>
-        <w:rPr>
-          <w:rFonts w:hint="eastAsia"/>
-        </w:rPr>
-        <w:t>不</w:t>
-      </w:r>
-      <w:proofErr w:type="gramEnd"/>
-      <w:r>
-        <w:rPr>
-          <w:rFonts w:hint="eastAsia"/>
-        </w:rPr>
-        <w:t>下載工作目錄、只</w:t>
+      <w:bookmarkStart w:id="5" w:name="_Toc140044381"/>
+      <w:r>
+        <w:rPr>
+          <w:rFonts w:hint="eastAsia"/>
+        </w:rPr>
+        <w:t>獲取儲存庫但不下載工作目錄、只</w:t>
       </w:r>
       <w:r>
         <w:rPr>
@@ -3156,25 +3196,7 @@
           <w:color w:val="000000"/>
           <w:sz w:val="22"/>
         </w:rPr>
-        <w:t xml:space="preserve">&lt;http </w:t>
-      </w:r>
-      <w:proofErr w:type="spellStart"/>
-      <w:r>
-        <w:rPr>
-          <w:rFonts w:ascii="Arial" w:hAnsi="Arial" w:cs="Arial"/>
-          <w:color w:val="000000"/>
-          <w:sz w:val="22"/>
-        </w:rPr>
-        <w:t>url</w:t>
-      </w:r>
-      <w:proofErr w:type="spellEnd"/>
-      <w:r>
-        <w:rPr>
-          <w:rFonts w:ascii="Arial" w:hAnsi="Arial" w:cs="Arial"/>
-          <w:color w:val="000000"/>
-          <w:sz w:val="22"/>
-        </w:rPr>
-        <w:t>&gt;</w:t>
+        <w:t>&lt;http url&gt;</w:t>
       </w:r>
     </w:p>
     <w:p>
@@ -3255,7 +3277,7 @@
       <w:pPr>
         <w:pStyle w:val="ad"/>
       </w:pPr>
-      <w:bookmarkStart w:id="6" w:name="_Toc140043921"/>
+      <w:bookmarkStart w:id="6" w:name="_Toc140044382"/>
       <w:r>
         <w:t>更新內容</w:t>
       </w:r>
@@ -3390,9 +3412,16 @@
           <w:sz w:val="22"/>
           <w:szCs w:val="22"/>
         </w:rPr>
-        <w:t>若想查看最新的遠端資料庫版本，需將遠端資料下載回</w:t>
-      </w:r>
-      <w:proofErr w:type="gramStart"/>
+        <w:lastRenderedPageBreak/>
+        <w:t>若想查看最新的遠端資料庫版本，需將遠端資料下載回本地，本地機無法自動及時更新。</w:t>
+      </w:r>
+    </w:p>
+    <w:p/>
+    <w:p>
+      <w:pPr>
+        <w:pStyle w:val="Web"/>
+        <w:spacing w:before="0" w:beforeAutospacing="0" w:after="0" w:afterAutospacing="0"/>
+      </w:pPr>
       <w:r>
         <w:rPr>
           <w:rFonts w:ascii="Arial" w:hAnsi="Arial" w:cs="Arial"/>
@@ -3402,9 +3431,8 @@
           <w:sz w:val="22"/>
           <w:szCs w:val="22"/>
         </w:rPr>
-        <w:t>本地，本地</w:t>
-      </w:r>
-      <w:proofErr w:type="gramEnd"/>
+        <w:t>可使用</w:t>
+      </w:r>
       <w:r>
         <w:rPr>
           <w:rFonts w:ascii="Arial" w:hAnsi="Arial" w:cs="Arial"/>
@@ -3414,10 +3442,20 @@
           <w:sz w:val="22"/>
           <w:szCs w:val="22"/>
         </w:rPr>
-        <w:t>機無法自動及時更新。</w:t>
-      </w:r>
-    </w:p>
-    <w:p/>
+        <w:t xml:space="preserve">git pull </w:t>
+      </w:r>
+      <w:r>
+        <w:rPr>
+          <w:rFonts w:ascii="Arial" w:hAnsi="Arial" w:cs="Arial"/>
+          <w:b/>
+          <w:bCs/>
+          <w:color w:val="000000"/>
+          <w:sz w:val="22"/>
+          <w:szCs w:val="22"/>
+        </w:rPr>
+        <w:t>將最新資料拉回，</w:t>
+      </w:r>
+    </w:p>
     <w:p>
       <w:pPr>
         <w:pStyle w:val="Web"/>
@@ -3432,7 +3470,7 @@
           <w:sz w:val="22"/>
           <w:szCs w:val="22"/>
         </w:rPr>
-        <w:t>可使用</w:t>
+        <w:t>其中</w:t>
       </w:r>
       <w:r>
         <w:rPr>
@@ -3443,7 +3481,7 @@
           <w:sz w:val="22"/>
           <w:szCs w:val="22"/>
         </w:rPr>
-        <w:t xml:space="preserve">git pull </w:t>
+        <w:t xml:space="preserve"> git pull = git fetch(</w:t>
       </w:r>
       <w:r>
         <w:rPr>
@@ -3454,14 +3492,8 @@
           <w:sz w:val="22"/>
           <w:szCs w:val="22"/>
         </w:rPr>
-        <w:t>將最新資料拉回，</w:t>
-      </w:r>
-    </w:p>
-    <w:p>
-      <w:pPr>
-        <w:pStyle w:val="Web"/>
-        <w:spacing w:before="0" w:beforeAutospacing="0" w:after="0" w:afterAutospacing="0"/>
-      </w:pPr>
+        <w:t>更新下載回來</w:t>
+      </w:r>
       <w:r>
         <w:rPr>
           <w:rFonts w:ascii="Arial" w:hAnsi="Arial" w:cs="Arial"/>
@@ -3471,7 +3503,7 @@
           <w:sz w:val="22"/>
           <w:szCs w:val="22"/>
         </w:rPr>
-        <w:t>其中</w:t>
+        <w:t>) + git merge(</w:t>
       </w:r>
       <w:r>
         <w:rPr>
@@ -3482,54 +3514,8 @@
           <w:sz w:val="22"/>
           <w:szCs w:val="22"/>
         </w:rPr>
-        <w:t xml:space="preserve"> git pull = git fetch(</w:t>
-      </w:r>
-      <w:r>
-        <w:rPr>
-          <w:rFonts w:ascii="Arial" w:hAnsi="Arial" w:cs="Arial"/>
-          <w:b/>
-          <w:bCs/>
-          <w:color w:val="000000"/>
-          <w:sz w:val="22"/>
-          <w:szCs w:val="22"/>
-        </w:rPr>
-        <w:t>更新下載回來</w:t>
-      </w:r>
-      <w:r>
-        <w:rPr>
-          <w:rFonts w:ascii="Arial" w:hAnsi="Arial" w:cs="Arial"/>
-          <w:b/>
-          <w:bCs/>
-          <w:color w:val="000000"/>
-          <w:sz w:val="22"/>
-          <w:szCs w:val="22"/>
-        </w:rPr>
-        <w:t>) + git merge(</w:t>
-      </w:r>
-      <w:r>
-        <w:rPr>
-          <w:rFonts w:ascii="Arial" w:hAnsi="Arial" w:cs="Arial"/>
-          <w:b/>
-          <w:bCs/>
-          <w:color w:val="000000"/>
-          <w:sz w:val="22"/>
-          <w:szCs w:val="22"/>
-        </w:rPr>
-        <w:t>整</w:t>
-      </w:r>
-      <w:proofErr w:type="gramStart"/>
-      <w:r>
-        <w:rPr>
-          <w:rFonts w:ascii="Arial" w:hAnsi="Arial" w:cs="Arial"/>
-          <w:b/>
-          <w:bCs/>
-          <w:color w:val="000000"/>
-          <w:sz w:val="22"/>
-          <w:szCs w:val="22"/>
-        </w:rPr>
-        <w:t>併</w:t>
-      </w:r>
-      <w:proofErr w:type="gramEnd"/>
+        <w:t>整併</w:t>
+      </w:r>
       <w:r>
         <w:rPr>
           <w:rFonts w:ascii="Arial" w:hAnsi="Arial" w:cs="Arial"/>
@@ -3603,7 +3589,6 @@
         </w:rPr>
         <w:t>(</w:t>
       </w:r>
-      <w:proofErr w:type="gramStart"/>
       <w:r>
         <w:rPr>
           <w:rFonts w:ascii="Arial" w:hAnsi="Arial" w:cs="Arial"/>
@@ -3611,17 +3596,7 @@
           <w:sz w:val="22"/>
           <w:szCs w:val="22"/>
         </w:rPr>
-        <w:t>–</w:t>
-      </w:r>
-      <w:proofErr w:type="gramEnd"/>
-      <w:r>
-        <w:rPr>
-          <w:rFonts w:ascii="Arial" w:hAnsi="Arial" w:cs="Arial"/>
-          <w:color w:val="FF0000"/>
-          <w:sz w:val="22"/>
-          <w:szCs w:val="22"/>
-        </w:rPr>
-        <w:t>no-ff)</w:t>
+        <w:t>–no-ff)</w:t>
       </w:r>
     </w:p>
     <w:p/>
@@ -3629,7 +3604,199 @@
       <w:pPr>
         <w:pStyle w:val="a6"/>
       </w:pPr>
-      <w:bookmarkStart w:id="7" w:name="_Toc140043922"/>
+      <w:r>
+        <w:rPr>
+          <w:rFonts w:hint="eastAsia"/>
+        </w:rPr>
+        <w:t>發布本地分支</w:t>
+      </w:r>
+      <w:r>
+        <w:rPr>
+          <w:rFonts w:hint="eastAsia"/>
+        </w:rPr>
+        <w:t>&amp;</w:t>
+      </w:r>
+      <w:r>
+        <w:rPr>
+          <w:rFonts w:hint="eastAsia"/>
+        </w:rPr>
+        <w:t>取得遠端分支</w:t>
+      </w:r>
+    </w:p>
+    <w:p>
+      <w:r>
+        <w:rPr>
+          <w:rFonts w:hint="eastAsia"/>
+        </w:rPr>
+        <w:t>若原始開發的</w:t>
+      </w:r>
+      <w:r>
+        <w:rPr>
+          <w:rFonts w:hint="eastAsia"/>
+        </w:rPr>
+        <w:t>l</w:t>
+      </w:r>
+      <w:r>
+        <w:t>ocal</w:t>
+      </w:r>
+      <w:r>
+        <w:rPr>
+          <w:rFonts w:hint="eastAsia"/>
+        </w:rPr>
+        <w:t>端只有</w:t>
+      </w:r>
+      <w:r>
+        <w:rPr>
+          <w:rFonts w:hint="eastAsia"/>
+        </w:rPr>
+        <w:t>m</w:t>
+      </w:r>
+      <w:r>
+        <w:t>aster</w:t>
+      </w:r>
+      <w:r>
+        <w:rPr>
+          <w:rFonts w:hint="eastAsia"/>
+        </w:rPr>
+        <w:t>分支，想取得遠端的特定分支</w:t>
+      </w:r>
+      <w:r>
+        <w:rPr>
+          <w:rFonts w:hint="eastAsia"/>
+        </w:rPr>
+        <w:t xml:space="preserve"> : </w:t>
+      </w:r>
+    </w:p>
+    <w:p>
+      <w:r>
+        <w:t xml:space="preserve">1. </w:t>
+      </w:r>
+      <w:r>
+        <w:rPr>
+          <w:rFonts w:hint="eastAsia"/>
+        </w:rPr>
+        <w:t>設定</w:t>
+      </w:r>
+      <w:r>
+        <w:rPr>
+          <w:rFonts w:hint="eastAsia"/>
+        </w:rPr>
+        <w:t>r</w:t>
+      </w:r>
+      <w:r>
+        <w:t>emote</w:t>
+      </w:r>
+      <w:r>
+        <w:rPr>
+          <w:rFonts w:hint="eastAsia"/>
+        </w:rPr>
+        <w:t>的遠端網址</w:t>
+      </w:r>
+    </w:p>
+    <w:p>
+      <w:r>
+        <w:rPr>
+          <w:rFonts w:hint="eastAsia"/>
+        </w:rPr>
+        <w:t>2</w:t>
+      </w:r>
+      <w:r>
+        <w:t xml:space="preserve">. </w:t>
+      </w:r>
+      <w:r>
+        <w:rPr>
+          <w:rFonts w:hint="eastAsia"/>
+        </w:rPr>
+        <w:t>使用</w:t>
+      </w:r>
+      <w:r>
+        <w:rPr>
+          <w:rFonts w:hint="eastAsia"/>
+        </w:rPr>
+        <w:t>c</w:t>
+      </w:r>
+      <w:r>
+        <w:t>heckout</w:t>
+      </w:r>
+      <w:r>
+        <w:rPr>
+          <w:rFonts w:hint="eastAsia"/>
+        </w:rPr>
+        <w:t>功能，自動建立</w:t>
+      </w:r>
+      <w:r>
+        <w:rPr>
+          <w:rFonts w:hint="eastAsia"/>
+        </w:rPr>
+        <w:t>&amp;</w:t>
+      </w:r>
+      <w:r>
+        <w:t>copy</w:t>
+      </w:r>
+      <w:r>
+        <w:rPr>
+          <w:rFonts w:hint="eastAsia"/>
+        </w:rPr>
+        <w:t>遠端分支</w:t>
+      </w:r>
+      <w:r>
+        <w:rPr>
+          <w:rFonts w:hint="eastAsia"/>
+        </w:rPr>
+        <w:t xml:space="preserve"> </w:t>
+      </w:r>
+    </w:p>
+    <w:p>
+      <w:pPr>
+        <w:rPr>
+          <w:rFonts w:hint="eastAsia"/>
+        </w:rPr>
+      </w:pPr>
+      <w:r>
+        <w:t xml:space="preserve">Eg. git checkout dev </w:t>
+      </w:r>
+      <w:r>
+        <w:rPr>
+          <w:rFonts w:hint="eastAsia"/>
+        </w:rPr>
+        <w:t>即可自動</w:t>
+      </w:r>
+      <w:r>
+        <w:rPr>
+          <w:rFonts w:hint="eastAsia"/>
+        </w:rPr>
+        <w:t>c</w:t>
+      </w:r>
+      <w:r>
+        <w:t>opy</w:t>
+      </w:r>
+      <w:r>
+        <w:rPr>
+          <w:rFonts w:hint="eastAsia"/>
+        </w:rPr>
+        <w:t>遠端的</w:t>
+      </w:r>
+      <w:r>
+        <w:rPr>
+          <w:rFonts w:hint="eastAsia"/>
+        </w:rPr>
+        <w:t>d</w:t>
+      </w:r>
+      <w:r>
+        <w:t>ev</w:t>
+      </w:r>
+      <w:r>
+        <w:rPr>
+          <w:rFonts w:hint="eastAsia"/>
+        </w:rPr>
+        <w:t>分支</w:t>
+      </w:r>
+    </w:p>
+    <w:p>
+      <w:pPr>
+        <w:pStyle w:val="a6"/>
+      </w:pPr>
+      <w:bookmarkStart w:id="7" w:name="_Toc140044383"/>
       <w:r>
         <w:t>merge</w:t>
       </w:r>
@@ -3642,7 +3809,7 @@
       <w:pPr>
         <w:pStyle w:val="ad"/>
       </w:pPr>
-      <w:bookmarkStart w:id="8" w:name="_Toc140043923"/>
+      <w:bookmarkStart w:id="8" w:name="_Toc140044384"/>
       <w:r>
         <w:rPr>
           <w:rFonts w:hint="eastAsia"/>
@@ -3832,7 +3999,7 @@
       <w:pPr>
         <w:pStyle w:val="ad"/>
       </w:pPr>
-      <w:bookmarkStart w:id="9" w:name="_Toc140043924"/>
+      <w:bookmarkStart w:id="9" w:name="_Toc140044385"/>
       <w:r>
         <w:t xml:space="preserve">squash merge </w:t>
       </w:r>
@@ -3953,7 +4120,7 @@
                     <pic:cNvPicPr/>
                   </pic:nvPicPr>
                   <pic:blipFill>
-                    <a:blip r:embed="rId8"/>
+                    <a:blip r:embed="rId9"/>
                     <a:stretch>
                       <a:fillRect/>
                     </a:stretch>
@@ -3979,6 +4146,7 @@
         <w:rPr>
           <w:noProof/>
         </w:rPr>
+        <w:lastRenderedPageBreak/>
         <w:drawing>
           <wp:inline distT="0" distB="0" distL="0" distR="0" wp14:anchorId="40593639" wp14:editId="003DF7D8">
             <wp:extent cx="5274310" cy="1870710"/>
@@ -3995,7 +4163,7 @@
                     <pic:cNvPicPr/>
                   </pic:nvPicPr>
                   <pic:blipFill>
-                    <a:blip r:embed="rId9"/>
+                    <a:blip r:embed="rId10"/>
                     <a:stretch>
                       <a:fillRect/>
                     </a:stretch>
@@ -4020,7 +4188,7 @@
       <w:pPr>
         <w:pStyle w:val="a6"/>
       </w:pPr>
-      <w:bookmarkStart w:id="10" w:name="_Toc140043925"/>
+      <w:bookmarkStart w:id="10" w:name="_Toc140044386"/>
       <w:r>
         <w:rPr>
           <w:rFonts w:hint="eastAsia"/>
@@ -4033,7 +4201,7 @@
       <w:pPr>
         <w:pStyle w:val="ad"/>
       </w:pPr>
-      <w:bookmarkStart w:id="11" w:name="_Toc140043926"/>
+      <w:bookmarkStart w:id="11" w:name="_Toc140044387"/>
       <w:r>
         <w:rPr>
           <w:rFonts w:hint="eastAsia"/>
@@ -4205,7 +4373,6 @@
         <w:widowControl/>
       </w:pPr>
       <w:r>
-        <w:lastRenderedPageBreak/>
         <w:t>git reset --hard ORIG_HEAD</w:t>
       </w:r>
     </w:p>
@@ -4216,35 +4383,71 @@
     </w:p>
     <w:p>
       <w:pPr>
-        <w:pStyle w:val="ad"/>
-      </w:pPr>
-      <w:bookmarkStart w:id="12" w:name="_Toc140043927"/>
-      <w:r>
-        <w:rPr>
-          <w:rFonts w:hint="eastAsia"/>
-        </w:rPr>
-        <w:t>將本地的資料庫上傳</w:t>
+        <w:pStyle w:val="a6"/>
+      </w:pPr>
+      <w:bookmarkStart w:id="12" w:name="_Toc140044388"/>
+      <w:r>
+        <w:rPr>
+          <w:rFonts w:hint="eastAsia"/>
+        </w:rPr>
+        <w:t>版本線圖</w:t>
       </w:r>
       <w:bookmarkEnd w:id="12"/>
     </w:p>
     <w:p>
-      <w:pPr>
-        <w:widowControl/>
-        <w:rPr>
-          <w:rFonts w:hint="eastAsia"/>
-        </w:rPr>
-      </w:pPr>
+      <w:r>
+        <w:rPr>
+          <w:rFonts w:hint="eastAsia"/>
+        </w:rPr>
+        <w:t>只顯示第一行的資訊</w:t>
+      </w:r>
+    </w:p>
+    <w:p>
+      <w:r>
+        <w:t xml:space="preserve">git </w:t>
+      </w:r>
+      <w:r>
+        <w:rPr>
+          <w:rFonts w:hint="eastAsia"/>
+        </w:rPr>
+        <w:t>l</w:t>
+      </w:r>
+      <w:r>
+        <w:t>og --oneline</w:t>
+      </w:r>
+    </w:p>
+    <w:p>
+      <w:r>
+        <w:rPr>
+          <w:rFonts w:hint="eastAsia"/>
+        </w:rPr>
+        <w:t>以圖的方式顯示</w:t>
+      </w:r>
+    </w:p>
+    <w:p>
+      <w:r>
+        <w:t xml:space="preserve">git </w:t>
+      </w:r>
+      <w:r>
+        <w:rPr>
+          <w:rFonts w:hint="eastAsia"/>
+        </w:rPr>
+        <w:t>l</w:t>
+      </w:r>
+      <w:r>
+        <w:t>og --oneline --graph</w:t>
+      </w:r>
     </w:p>
     <w:p>
       <w:pPr>
         <w:pStyle w:val="a6"/>
       </w:pPr>
-      <w:bookmarkStart w:id="13" w:name="_Toc140043928"/>
-      <w:r>
-        <w:rPr>
-          <w:rFonts w:hint="eastAsia"/>
-        </w:rPr>
-        <w:t>版本線圖</w:t>
+      <w:bookmarkStart w:id="13" w:name="_Toc140044389"/>
+      <w:r>
+        <w:rPr>
+          <w:rFonts w:hint="eastAsia"/>
+        </w:rPr>
+        <w:t>版本衝突</w:t>
       </w:r>
       <w:bookmarkEnd w:id="13"/>
     </w:p>
@@ -4253,179 +4456,101 @@
         <w:rPr>
           <w:rFonts w:hint="eastAsia"/>
         </w:rPr>
-        <w:t>只顯示第一行的資訊</w:t>
-      </w:r>
-    </w:p>
-    <w:p>
-      <w:r>
-        <w:t xml:space="preserve">git </w:t>
-      </w:r>
-      <w:r>
-        <w:rPr>
-          <w:rFonts w:hint="eastAsia"/>
-        </w:rPr>
-        <w:t>l</w:t>
-      </w:r>
-      <w:r>
-        <w:t>og --</w:t>
-      </w:r>
-      <w:proofErr w:type="spellStart"/>
-      <w:r>
-        <w:t>oneline</w:t>
-      </w:r>
-      <w:proofErr w:type="spellEnd"/>
-    </w:p>
-    <w:p>
-      <w:r>
-        <w:rPr>
-          <w:rFonts w:hint="eastAsia"/>
-        </w:rPr>
-        <w:t>以圖的方式顯示</w:t>
-      </w:r>
-    </w:p>
-    <w:p>
-      <w:r>
-        <w:t xml:space="preserve">git </w:t>
-      </w:r>
-      <w:r>
-        <w:rPr>
-          <w:rFonts w:hint="eastAsia"/>
-        </w:rPr>
-        <w:t>l</w:t>
-      </w:r>
-      <w:r>
-        <w:t>og --</w:t>
-      </w:r>
-      <w:proofErr w:type="spellStart"/>
-      <w:r>
-        <w:t>oneline</w:t>
-      </w:r>
-      <w:proofErr w:type="spellEnd"/>
-      <w:r>
-        <w:t xml:space="preserve"> --graph</w:t>
+        <w:t>取消合併</w:t>
+      </w:r>
+    </w:p>
+    <w:p>
+      <w:pPr>
+        <w:ind w:firstLine="480"/>
+      </w:pPr>
+      <w:r>
+        <w:rPr>
+          <w:rFonts w:hint="eastAsia"/>
+        </w:rPr>
+        <w:t>g</w:t>
+      </w:r>
+      <w:r>
+        <w:t>it merge --abort</w:t>
+      </w:r>
+    </w:p>
+    <w:p>
+      <w:r>
+        <w:rPr>
+          <w:rFonts w:hint="eastAsia"/>
+        </w:rPr>
+        <w:t>檢視衝突</w:t>
+      </w:r>
+    </w:p>
+    <w:p>
+      <w:pPr>
+        <w:ind w:firstLine="480"/>
+      </w:pPr>
+      <w:r>
+        <w:rPr>
+          <w:rFonts w:hint="eastAsia"/>
+        </w:rPr>
+        <w:t>v</w:t>
+      </w:r>
+      <w:r>
+        <w:t>i &lt;</w:t>
+      </w:r>
+      <w:r>
+        <w:rPr>
+          <w:rFonts w:hint="eastAsia"/>
+        </w:rPr>
+        <w:t>衝突的文字文件</w:t>
+      </w:r>
+      <w:r>
+        <w:t>&gt;</w:t>
+      </w:r>
+      <w:r>
+        <w:rPr>
+          <w:rFonts w:hint="eastAsia"/>
+        </w:rPr>
+        <w:t>、編輯要留下的邏輯、儲存</w:t>
+      </w:r>
+    </w:p>
+    <w:p>
+      <w:pPr>
+        <w:ind w:firstLine="480"/>
+      </w:pPr>
+      <w:r>
+        <w:t>git add &lt;</w:t>
+      </w:r>
+      <w:r>
+        <w:rPr>
+          <w:rFonts w:hint="eastAsia"/>
+        </w:rPr>
+        <w:t>解衝突完畢的文件</w:t>
+      </w:r>
+      <w:r>
+        <w:t>&gt;</w:t>
+      </w:r>
+    </w:p>
+    <w:p>
+      <w:pPr>
+        <w:ind w:firstLine="480"/>
+      </w:pPr>
+      <w:r>
+        <w:rPr>
+          <w:rFonts w:hint="eastAsia"/>
+        </w:rPr>
+        <w:t>g</w:t>
+      </w:r>
+      <w:r>
+        <w:t xml:space="preserve">it commit </w:t>
+      </w:r>
+    </w:p>
+    <w:p>
+      <w:r>
+        <w:br w:type="page"/>
       </w:r>
     </w:p>
     <w:p>
       <w:pPr>
         <w:pStyle w:val="a6"/>
       </w:pPr>
-      <w:bookmarkStart w:id="14" w:name="_Toc140043929"/>
-      <w:r>
-        <w:rPr>
-          <w:rFonts w:hint="eastAsia"/>
-        </w:rPr>
-        <w:t>版本衝突</w:t>
-      </w:r>
-      <w:bookmarkEnd w:id="14"/>
-    </w:p>
-    <w:p>
-      <w:r>
-        <w:rPr>
-          <w:rFonts w:hint="eastAsia"/>
-        </w:rPr>
-        <w:t>取消合併</w:t>
-      </w:r>
-    </w:p>
-    <w:p>
-      <w:pPr>
-        <w:ind w:firstLine="480"/>
-      </w:pPr>
-      <w:r>
-        <w:rPr>
-          <w:rFonts w:hint="eastAsia"/>
-        </w:rPr>
-        <w:t>g</w:t>
-      </w:r>
-      <w:r>
-        <w:t>it merge --abort</w:t>
-      </w:r>
-    </w:p>
-    <w:p>
-      <w:r>
-        <w:rPr>
-          <w:rFonts w:hint="eastAsia"/>
-        </w:rPr>
-        <w:t>檢視衝突</w:t>
-      </w:r>
-    </w:p>
-    <w:p>
-      <w:pPr>
-        <w:ind w:firstLine="480"/>
-      </w:pPr>
-      <w:r>
-        <w:rPr>
-          <w:rFonts w:hint="eastAsia"/>
-        </w:rPr>
-        <w:t>v</w:t>
-      </w:r>
-      <w:r>
-        <w:t>i &lt;</w:t>
-      </w:r>
-      <w:r>
-        <w:rPr>
-          <w:rFonts w:hint="eastAsia"/>
-        </w:rPr>
-        <w:t>衝突的文字文件</w:t>
-      </w:r>
-      <w:r>
-        <w:t>&gt;</w:t>
-      </w:r>
-      <w:r>
-        <w:rPr>
-          <w:rFonts w:hint="eastAsia"/>
-        </w:rPr>
-        <w:t>、編輯要留下的邏輯、儲存</w:t>
-      </w:r>
-    </w:p>
-    <w:p>
-      <w:pPr>
-        <w:ind w:firstLine="480"/>
-      </w:pPr>
-      <w:r>
-        <w:t>git add &lt;</w:t>
-      </w:r>
-      <w:r>
-        <w:rPr>
-          <w:rFonts w:hint="eastAsia"/>
-        </w:rPr>
-        <w:t>解衝突完畢的文件</w:t>
-      </w:r>
-      <w:r>
-        <w:t>&gt;</w:t>
-      </w:r>
-    </w:p>
-    <w:p>
-      <w:pPr>
-        <w:ind w:firstLine="480"/>
-      </w:pPr>
-      <w:r>
-        <w:rPr>
-          <w:rFonts w:hint="eastAsia"/>
-        </w:rPr>
-        <w:t>g</w:t>
-      </w:r>
-      <w:r>
-        <w:t xml:space="preserve">it </w:t>
-      </w:r>
-      <w:proofErr w:type="gramStart"/>
-      <w:r>
-        <w:t>commit</w:t>
-      </w:r>
-      <w:proofErr w:type="gramEnd"/>
-      <w:r>
-        <w:t xml:space="preserve"> </w:t>
-      </w:r>
-    </w:p>
-    <w:p>
-      <w:r>
-        <w:br w:type="page"/>
-      </w:r>
-    </w:p>
-    <w:p>
-      <w:pPr>
-        <w:pStyle w:val="a6"/>
-      </w:pPr>
-      <w:bookmarkStart w:id="15" w:name="_Toc140043930"/>
+      <w:bookmarkStart w:id="14" w:name="_Toc140044390"/>
       <w:r>
         <w:rPr>
           <w:rFonts w:hint="eastAsia"/>
@@ -4523,7 +4648,7 @@
         </w:rPr>
         <w:t>功能</w:t>
       </w:r>
-      <w:bookmarkEnd w:id="15"/>
+      <w:bookmarkEnd w:id="14"/>
     </w:p>
     <w:p>
       <w:r>
@@ -4617,16 +4742,119 @@
         <w:rPr>
           <w:rFonts w:hint="eastAsia"/>
         </w:rPr>
-        <w:t xml:space="preserve"> `</w:t>
-      </w:r>
-      <w:proofErr w:type="spellStart"/>
-      <w:r>
-        <w:rPr>
-          <w:rFonts w:hint="eastAsia"/>
-        </w:rPr>
-        <w:t>i</w:t>
-      </w:r>
-      <w:proofErr w:type="spellEnd"/>
+        <w:t xml:space="preserve"> `i` </w:t>
+      </w:r>
+      <w:r>
+        <w:rPr>
+          <w:rFonts w:hint="eastAsia"/>
+        </w:rPr>
+        <w:t>鍵。現在您可以自由編輯檔案的內容。</w:t>
+      </w:r>
+    </w:p>
+    <w:p/>
+    <w:p>
+      <w:r>
+        <w:rPr>
+          <w:rFonts w:hint="eastAsia"/>
+        </w:rPr>
+        <w:t xml:space="preserve">3. </w:t>
+      </w:r>
+      <w:r>
+        <w:rPr>
+          <w:rFonts w:hint="eastAsia"/>
+        </w:rPr>
+        <w:t>儲存變更：在編輯完成後，按下</w:t>
+      </w:r>
+      <w:r>
+        <w:rPr>
+          <w:rFonts w:hint="eastAsia"/>
+        </w:rPr>
+        <w:t xml:space="preserve"> `Esc` </w:t>
+      </w:r>
+      <w:r>
+        <w:rPr>
+          <w:rFonts w:hint="eastAsia"/>
+        </w:rPr>
+        <w:t>鍵，然後輸入</w:t>
+      </w:r>
+      <w:r>
+        <w:rPr>
+          <w:rFonts w:hint="eastAsia"/>
+        </w:rPr>
+        <w:t xml:space="preserve"> `:wq` (write and quit) </w:t>
+      </w:r>
+      <w:r>
+        <w:rPr>
+          <w:rFonts w:hint="eastAsia"/>
+        </w:rPr>
+        <w:t>儲存並離開編輯器。</w:t>
+      </w:r>
+    </w:p>
+    <w:p/>
+    <w:p>
+      <w:r>
+        <w:rPr>
+          <w:rFonts w:hint="eastAsia"/>
+        </w:rPr>
+        <w:t xml:space="preserve">4. </w:t>
+      </w:r>
+      <w:r>
+        <w:rPr>
+          <w:rFonts w:hint="eastAsia"/>
+        </w:rPr>
+        <w:t>取消編輯：在編輯模式下按下</w:t>
+      </w:r>
+      <w:r>
+        <w:rPr>
+          <w:rFonts w:hint="eastAsia"/>
+        </w:rPr>
+        <w:t xml:space="preserve"> `Esc` </w:t>
+      </w:r>
+      <w:r>
+        <w:rPr>
+          <w:rFonts w:hint="eastAsia"/>
+        </w:rPr>
+        <w:t>鍵，然後輸入</w:t>
+      </w:r>
+      <w:r>
+        <w:rPr>
+          <w:rFonts w:hint="eastAsia"/>
+        </w:rPr>
+        <w:t xml:space="preserve"> `:q!` </w:t>
+      </w:r>
+      <w:r>
+        <w:rPr>
+          <w:rFonts w:hint="eastAsia"/>
+        </w:rPr>
+        <w:t>來取消編輯，並丟棄所有變更。</w:t>
+      </w:r>
+    </w:p>
+    <w:p/>
+    <w:p>
+      <w:r>
+        <w:rPr>
+          <w:rFonts w:hint="eastAsia"/>
+        </w:rPr>
+        <w:t xml:space="preserve">5. </w:t>
+      </w:r>
+      <w:r>
+        <w:rPr>
+          <w:rFonts w:hint="eastAsia"/>
+        </w:rPr>
+        <w:t>檢視檔案內容：在命令模式下，輸入</w:t>
+      </w:r>
+      <w:r>
+        <w:rPr>
+          <w:rFonts w:hint="eastAsia"/>
+        </w:rPr>
+        <w:t xml:space="preserve"> `:sp </w:t>
+      </w:r>
+      <w:r>
+        <w:rPr>
+          <w:rFonts w:hint="eastAsia"/>
+        </w:rPr>
+        <w:t>檔案名稱</w:t>
+      </w:r>
       <w:r>
         <w:rPr>
           <w:rFonts w:hint="eastAsia"/>
@@ -4637,7 +4865,19 @@
         <w:rPr>
           <w:rFonts w:hint="eastAsia"/>
         </w:rPr>
-        <w:t>鍵。現在您可以自由編輯檔案的內容。</w:t>
+        <w:t>來分割視窗並檢視其他檔案的內容。同樣地，您可以用</w:t>
+      </w:r>
+      <w:r>
+        <w:rPr>
+          <w:rFonts w:hint="eastAsia"/>
+        </w:rPr>
+        <w:t xml:space="preserve"> `:q` </w:t>
+      </w:r>
+      <w:r>
+        <w:rPr>
+          <w:rFonts w:hint="eastAsia"/>
+        </w:rPr>
+        <w:t>來關閉分割視窗。</w:t>
       </w:r>
     </w:p>
     <w:p/>
@@ -4646,145 +4886,25 @@
         <w:rPr>
           <w:rFonts w:hint="eastAsia"/>
         </w:rPr>
-        <w:t xml:space="preserve">3. </w:t>
-      </w:r>
-      <w:r>
-        <w:rPr>
-          <w:rFonts w:hint="eastAsia"/>
-        </w:rPr>
-        <w:t>儲存變更：在編輯完成後，按下</w:t>
-      </w:r>
-      <w:r>
-        <w:rPr>
-          <w:rFonts w:hint="eastAsia"/>
-        </w:rPr>
-        <w:t xml:space="preserve"> `Esc` </w:t>
-      </w:r>
-      <w:r>
-        <w:rPr>
-          <w:rFonts w:hint="eastAsia"/>
-        </w:rPr>
-        <w:t>鍵，然後輸入</w:t>
-      </w:r>
-      <w:r>
-        <w:rPr>
-          <w:rFonts w:hint="eastAsia"/>
-        </w:rPr>
-        <w:t xml:space="preserve"> `:</w:t>
-      </w:r>
-      <w:proofErr w:type="spellStart"/>
-      <w:r>
-        <w:rPr>
-          <w:rFonts w:hint="eastAsia"/>
-        </w:rPr>
-        <w:t>wq</w:t>
-      </w:r>
-      <w:proofErr w:type="spellEnd"/>
-      <w:r>
-        <w:rPr>
-          <w:rFonts w:hint="eastAsia"/>
-        </w:rPr>
-        <w:t xml:space="preserve">` (write and quit) </w:t>
-      </w:r>
-      <w:r>
-        <w:rPr>
-          <w:rFonts w:hint="eastAsia"/>
-        </w:rPr>
-        <w:t>儲存並離開編輯器。</w:t>
-      </w:r>
-    </w:p>
-    <w:p/>
-    <w:p>
-      <w:r>
-        <w:rPr>
-          <w:rFonts w:hint="eastAsia"/>
-        </w:rPr>
-        <w:t xml:space="preserve">4. </w:t>
-      </w:r>
-      <w:r>
-        <w:rPr>
-          <w:rFonts w:hint="eastAsia"/>
-        </w:rPr>
-        <w:t>取消編輯：在編輯模式下按下</w:t>
-      </w:r>
-      <w:r>
-        <w:rPr>
-          <w:rFonts w:hint="eastAsia"/>
-        </w:rPr>
-        <w:t xml:space="preserve"> `Esc` </w:t>
-      </w:r>
-      <w:r>
-        <w:rPr>
-          <w:rFonts w:hint="eastAsia"/>
-        </w:rPr>
-        <w:t>鍵，然後輸入</w:t>
-      </w:r>
-      <w:r>
-        <w:rPr>
-          <w:rFonts w:hint="eastAsia"/>
-        </w:rPr>
-        <w:t xml:space="preserve"> `:</w:t>
-      </w:r>
-      <w:proofErr w:type="gramStart"/>
-      <w:r>
-        <w:rPr>
-          <w:rFonts w:hint="eastAsia"/>
-        </w:rPr>
-        <w:t>q!`</w:t>
-      </w:r>
-      <w:proofErr w:type="gramEnd"/>
-      <w:r>
-        <w:rPr>
-          <w:rFonts w:hint="eastAsia"/>
-        </w:rPr>
-        <w:t xml:space="preserve"> </w:t>
-      </w:r>
-      <w:r>
-        <w:rPr>
-          <w:rFonts w:hint="eastAsia"/>
-        </w:rPr>
-        <w:t>來取消編輯，並丟棄所有變更。</w:t>
-      </w:r>
-    </w:p>
-    <w:p/>
-    <w:p>
-      <w:r>
-        <w:rPr>
-          <w:rFonts w:hint="eastAsia"/>
-        </w:rPr>
-        <w:t xml:space="preserve">5. </w:t>
-      </w:r>
-      <w:r>
-        <w:rPr>
-          <w:rFonts w:hint="eastAsia"/>
-        </w:rPr>
-        <w:t>檢視檔案內容：在命令模式下，輸入</w:t>
-      </w:r>
-      <w:r>
-        <w:rPr>
-          <w:rFonts w:hint="eastAsia"/>
-        </w:rPr>
-        <w:t xml:space="preserve"> `:</w:t>
-      </w:r>
-      <w:proofErr w:type="spellStart"/>
-      <w:r>
-        <w:rPr>
-          <w:rFonts w:hint="eastAsia"/>
-        </w:rPr>
-        <w:t>sp</w:t>
-      </w:r>
-      <w:proofErr w:type="spellEnd"/>
-      <w:r>
-        <w:rPr>
-          <w:rFonts w:hint="eastAsia"/>
-        </w:rPr>
-        <w:t xml:space="preserve"> </w:t>
-      </w:r>
-      <w:r>
-        <w:rPr>
-          <w:rFonts w:hint="eastAsia"/>
-        </w:rPr>
-        <w:t>檔案名稱</w:t>
+        <w:t xml:space="preserve">6. </w:t>
+      </w:r>
+      <w:r>
+        <w:rPr>
+          <w:rFonts w:hint="eastAsia"/>
+        </w:rPr>
+        <w:t>搜尋文字：在命令模式下，輸入</w:t>
+      </w:r>
+      <w:r>
+        <w:rPr>
+          <w:rFonts w:hint="eastAsia"/>
+        </w:rPr>
+        <w:t xml:space="preserve"> `/</w:t>
+      </w:r>
+      <w:r>
+        <w:rPr>
+          <w:rFonts w:hint="eastAsia"/>
+        </w:rPr>
+        <w:t>搜尋內容</w:t>
       </w:r>
       <w:r>
         <w:rPr>
@@ -4796,57 +4916,6 @@
         <w:rPr>
           <w:rFonts w:hint="eastAsia"/>
         </w:rPr>
-        <w:t>來分割視窗並檢視其他檔案的內容。同樣地，您可以用</w:t>
-      </w:r>
-      <w:r>
-        <w:rPr>
-          <w:rFonts w:hint="eastAsia"/>
-        </w:rPr>
-        <w:t xml:space="preserve"> `:q` </w:t>
-      </w:r>
-      <w:r>
-        <w:rPr>
-          <w:rFonts w:hint="eastAsia"/>
-        </w:rPr>
-        <w:t>來關閉分割視窗。</w:t>
-      </w:r>
-    </w:p>
-    <w:p/>
-    <w:p>
-      <w:r>
-        <w:rPr>
-          <w:rFonts w:hint="eastAsia"/>
-        </w:rPr>
-        <w:t xml:space="preserve">6. </w:t>
-      </w:r>
-      <w:r>
-        <w:rPr>
-          <w:rFonts w:hint="eastAsia"/>
-        </w:rPr>
-        <w:t>搜尋文字：在命令模式下，輸入</w:t>
-      </w:r>
-      <w:r>
-        <w:rPr>
-          <w:rFonts w:hint="eastAsia"/>
-        </w:rPr>
-        <w:t xml:space="preserve"> `/</w:t>
-      </w:r>
-      <w:r>
-        <w:rPr>
-          <w:rFonts w:hint="eastAsia"/>
-        </w:rPr>
-        <w:t>搜尋內容</w:t>
-      </w:r>
-      <w:r>
-        <w:rPr>
-          <w:rFonts w:hint="eastAsia"/>
-        </w:rPr>
-        <w:t xml:space="preserve">` </w:t>
-      </w:r>
-      <w:r>
-        <w:rPr>
-          <w:rFonts w:hint="eastAsia"/>
-        </w:rPr>
         <w:t>來搜尋指定的文字。</w:t>
       </w:r>
     </w:p>
@@ -4857,7 +4926,7 @@
         </w:rPr>
         <w:t xml:space="preserve">Vim cheat sheet </w:t>
       </w:r>
-      <w:hyperlink r:id="rId10" w:history="1">
+      <w:hyperlink r:id="rId11" w:history="1">
         <w:r>
           <w:rPr>
             <w:rStyle w:val="a4"/>
@@ -4882,7 +4951,7 @@
       <w:pPr>
         <w:pStyle w:val="a6"/>
       </w:pPr>
-      <w:bookmarkStart w:id="16" w:name="_Toc140043931"/>
+      <w:bookmarkStart w:id="15" w:name="_Toc140044391"/>
       <w:r>
         <w:rPr>
           <w:rFonts w:hint="eastAsia"/>
@@ -4890,7 +4959,6 @@
         <w:lastRenderedPageBreak/>
         <w:t>設定</w:t>
       </w:r>
-      <w:proofErr w:type="spellStart"/>
       <w:r>
         <w:rPr>
           <w:rFonts w:hint="eastAsia"/>
@@ -4900,7 +4968,6 @@
       <w:r>
         <w:t>scode</w:t>
       </w:r>
-      <w:proofErr w:type="spellEnd"/>
       <w:r>
         <w:rPr>
           <w:rFonts w:hint="eastAsia"/>
@@ -4922,7 +4989,7 @@
         </w:rPr>
         <w:t>的文字編輯器</w:t>
       </w:r>
-      <w:bookmarkEnd w:id="16"/>
+      <w:bookmarkEnd w:id="15"/>
     </w:p>
     <w:p>
       <w:r>
@@ -4956,7 +5023,6 @@
         </w:rPr>
         <w:t>安裝</w:t>
       </w:r>
-      <w:proofErr w:type="spellStart"/>
       <w:r>
         <w:rPr>
           <w:rFonts w:hint="eastAsia"/>
@@ -4966,7 +5032,6 @@
       <w:r>
         <w:t>scode</w:t>
       </w:r>
-      <w:proofErr w:type="spellEnd"/>
       <w:r>
         <w:rPr>
           <w:rFonts w:hint="eastAsia"/>
@@ -5032,27 +5097,7 @@
           <w:sz w:val="22"/>
           <w:shd w:val="clear" w:color="auto" w:fill="F9F2F4"/>
         </w:rPr>
-        <w:t xml:space="preserve">git config --global </w:t>
-      </w:r>
-      <w:proofErr w:type="spellStart"/>
-      <w:r>
-        <w:rPr>
-          <w:rFonts w:ascii="Consolas" w:hAnsi="Consolas"/>
-          <w:color w:val="C7254E"/>
-          <w:sz w:val="22"/>
-          <w:shd w:val="clear" w:color="auto" w:fill="F9F2F4"/>
-        </w:rPr>
-        <w:t>core.editor</w:t>
-      </w:r>
-      <w:proofErr w:type="spellEnd"/>
-      <w:r>
-        <w:rPr>
-          <w:rFonts w:ascii="Consolas" w:hAnsi="Consolas"/>
-          <w:color w:val="C7254E"/>
-          <w:sz w:val="22"/>
-          <w:shd w:val="clear" w:color="auto" w:fill="F9F2F4"/>
-        </w:rPr>
-        <w:t xml:space="preserve"> "code --wait"</w:t>
+        <w:t>git config --global core.editor "code --wait"</w:t>
       </w:r>
     </w:p>
     <w:p>
@@ -5070,7 +5115,6 @@
         </w:rPr>
         <w:t>文字編輯器即被設定為</w:t>
       </w:r>
-      <w:proofErr w:type="spellStart"/>
       <w:r>
         <w:rPr>
           <w:rFonts w:hint="eastAsia"/>
@@ -5080,10 +5124,9 @@
       <w:r>
         <w:t>scode</w:t>
       </w:r>
-      <w:proofErr w:type="spellEnd"/>
-    </w:p>
-    <w:p>
-      <w:hyperlink r:id="rId11" w:anchor="_vs-code-as-git-editor" w:history="1">
+    </w:p>
+    <w:p>
+      <w:hyperlink r:id="rId12" w:anchor="_vs-code-as-git-editor" w:history="1">
         <w:r>
           <w:rPr>
             <w:rStyle w:val="a4"/>
@@ -5117,7 +5160,7 @@
                     <pic:cNvPicPr/>
                   </pic:nvPicPr>
                   <pic:blipFill>
-                    <a:blip r:embed="rId12"/>
+                    <a:blip r:embed="rId13"/>
                     <a:stretch>
                       <a:fillRect/>
                     </a:stretch>
@@ -5527,6 +5570,118 @@
       </w:rPr>
     </w:lvl>
   </w:abstractNum>
+  <w:abstractNum w:abstractNumId="3" w15:restartNumberingAfterBreak="0">
+    <w:nsid w:val="50104E16"/>
+    <w:multiLevelType w:val="hybridMultilevel"/>
+    <w:tmpl w:val="F3EC4EFE"/>
+    <w:lvl w:ilvl="0" w:tplc="DC42838C">
+      <w:numFmt w:val="bullet"/>
+      <w:lvlText w:val=""/>
+      <w:lvlJc w:val="left"/>
+      <w:pPr>
+        <w:ind w:left="360" w:hanging="360"/>
+      </w:pPr>
+      <w:rPr>
+        <w:rFonts w:ascii="Wingdings" w:eastAsiaTheme="minorEastAsia" w:hAnsi="Wingdings" w:cstheme="minorBidi" w:hint="default"/>
+      </w:rPr>
+    </w:lvl>
+    <w:lvl w:ilvl="1" w:tplc="04090003" w:tentative="1">
+      <w:start w:val="1"/>
+      <w:numFmt w:val="bullet"/>
+      <w:lvlText w:val=""/>
+      <w:lvlJc w:val="left"/>
+      <w:pPr>
+        <w:ind w:left="960" w:hanging="480"/>
+      </w:pPr>
+      <w:rPr>
+        <w:rFonts w:ascii="Wingdings" w:hAnsi="Wingdings" w:hint="default"/>
+      </w:rPr>
+    </w:lvl>
+    <w:lvl w:ilvl="2" w:tplc="04090005" w:tentative="1">
+      <w:start w:val="1"/>
+      <w:numFmt w:val="bullet"/>
+      <w:lvlText w:val=""/>
+      <w:lvlJc w:val="left"/>
+      <w:pPr>
+        <w:ind w:left="1440" w:hanging="480"/>
+      </w:pPr>
+      <w:rPr>
+        <w:rFonts w:ascii="Wingdings" w:hAnsi="Wingdings" w:hint="default"/>
+      </w:rPr>
+    </w:lvl>
+    <w:lvl w:ilvl="3" w:tplc="04090001" w:tentative="1">
+      <w:start w:val="1"/>
+      <w:numFmt w:val="bullet"/>
+      <w:lvlText w:val=""/>
+      <w:lvlJc w:val="left"/>
+      <w:pPr>
+        <w:ind w:left="1920" w:hanging="480"/>
+      </w:pPr>
+      <w:rPr>
+        <w:rFonts w:ascii="Wingdings" w:hAnsi="Wingdings" w:hint="default"/>
+      </w:rPr>
+    </w:lvl>
+    <w:lvl w:ilvl="4" w:tplc="04090003" w:tentative="1">
+      <w:start w:val="1"/>
+      <w:numFmt w:val="bullet"/>
+      <w:lvlText w:val=""/>
+      <w:lvlJc w:val="left"/>
+      <w:pPr>
+        <w:ind w:left="2400" w:hanging="480"/>
+      </w:pPr>
+      <w:rPr>
+        <w:rFonts w:ascii="Wingdings" w:hAnsi="Wingdings" w:hint="default"/>
+      </w:rPr>
+    </w:lvl>
+    <w:lvl w:ilvl="5" w:tplc="04090005" w:tentative="1">
+      <w:start w:val="1"/>
+      <w:numFmt w:val="bullet"/>
+      <w:lvlText w:val=""/>
+      <w:lvlJc w:val="left"/>
+      <w:pPr>
+        <w:ind w:left="2880" w:hanging="480"/>
+      </w:pPr>
+      <w:rPr>
+        <w:rFonts w:ascii="Wingdings" w:hAnsi="Wingdings" w:hint="default"/>
+      </w:rPr>
+    </w:lvl>
+    <w:lvl w:ilvl="6" w:tplc="04090001" w:tentative="1">
+      <w:start w:val="1"/>
+      <w:numFmt w:val="bullet"/>
+      <w:lvlText w:val=""/>
+      <w:lvlJc w:val="left"/>
+      <w:pPr>
+        <w:ind w:left="3360" w:hanging="480"/>
+      </w:pPr>
+      <w:rPr>
+        <w:rFonts w:ascii="Wingdings" w:hAnsi="Wingdings" w:hint="default"/>
+      </w:rPr>
+    </w:lvl>
+    <w:lvl w:ilvl="7" w:tplc="04090003" w:tentative="1">
+      <w:start w:val="1"/>
+      <w:numFmt w:val="bullet"/>
+      <w:lvlText w:val=""/>
+      <w:lvlJc w:val="left"/>
+      <w:pPr>
+        <w:ind w:left="3840" w:hanging="480"/>
+      </w:pPr>
+      <w:rPr>
+        <w:rFonts w:ascii="Wingdings" w:hAnsi="Wingdings" w:hint="default"/>
+      </w:rPr>
+    </w:lvl>
+    <w:lvl w:ilvl="8" w:tplc="04090005" w:tentative="1">
+      <w:start w:val="1"/>
+      <w:numFmt w:val="bullet"/>
+      <w:lvlText w:val=""/>
+      <w:lvlJc w:val="left"/>
+      <w:pPr>
+        <w:ind w:left="4320" w:hanging="480"/>
+      </w:pPr>
+      <w:rPr>
+        <w:rFonts w:ascii="Wingdings" w:hAnsi="Wingdings" w:hint="default"/>
+      </w:rPr>
+    </w:lvl>
+  </w:abstractNum>
   <w:num w:numId="1" w16cid:durableId="506211191">
     <w:abstractNumId w:val="0"/>
   </w:num>
@@ -5535,6 +5690,9 @@
   </w:num>
   <w:num w:numId="3" w16cid:durableId="1813984232">
     <w:abstractNumId w:val="2"/>
+  </w:num>
+  <w:num w:numId="4" w16cid:durableId="1791969761">
+    <w:abstractNumId w:val="3"/>
   </w:num>
 </w:numbering>
 </file>

</xml_diff>